<commit_message>
Change style and add cover page to Documentation.docx
</commit_message>
<xml_diff>
--- a/Documents/Documentation.docx
+++ b/Documents/Documentation.docx
@@ -5,9 +5,9 @@
     <w:sdt>
       <w:sdtPr>
         <w:rPr>
-          <w:rFonts w:eastAsiaTheme="minorHAnsi"/>
+          <w:lang w:val="en-GB"/>
         </w:rPr>
-        <w:id w:val="-1745635609"/>
+        <w:id w:val="787627359"/>
         <w:docPartObj>
           <w:docPartGallery w:val="Cover Pages"/>
           <w:docPartUnique/>
@@ -15,174 +15,99 @@
       </w:sdtPr>
       <w:sdtEndPr>
         <w:rPr>
-          <w:rFonts w:eastAsiaTheme="minorEastAsia"/>
+          <w:rFonts w:eastAsiaTheme="minorHAnsi"/>
+          <w:lang w:val="en-US"/>
         </w:rPr>
       </w:sdtEndPr>
       <w:sdtContent>
         <w:p>
           <w:pPr>
-            <w:pStyle w:val="Heading1"/>
             <w:rPr>
-              <w:rFonts w:eastAsiaTheme="minorHAnsi"/>
+              <w:lang w:val="en-GB"/>
             </w:rPr>
           </w:pPr>
-        </w:p>
-        <w:p>
           <w:r>
             <w:rPr>
               <w:noProof/>
-            </w:rPr>
-            <w:drawing>
-              <wp:inline distT="0" distB="0" distL="0" distR="0" wp14:anchorId="7A6D82A9" wp14:editId="0E513238">
-                <wp:extent cx="5943600" cy="2402205"/>
-                <wp:effectExtent l="0" t="0" r="0" b="0"/>
-                <wp:docPr id="1" name="Picture 1" descr="Logo&#10;&#10;Description automatically generated"/>
-                <wp:cNvGraphicFramePr>
-                  <a:graphicFrameLocks xmlns:a="http://schemas.openxmlformats.org/drawingml/2006/main" noChangeAspect="1"/>
-                </wp:cNvGraphicFramePr>
-                <a:graphic xmlns:a="http://schemas.openxmlformats.org/drawingml/2006/main">
-                  <a:graphicData uri="http://schemas.openxmlformats.org/drawingml/2006/picture">
-                    <pic:pic xmlns:pic="http://schemas.openxmlformats.org/drawingml/2006/picture">
-                      <pic:nvPicPr>
-                        <pic:cNvPr id="1" name="Picture 1" descr="Logo&#10;&#10;Description automatically generated"/>
-                        <pic:cNvPicPr>
-                          <a:picLocks noChangeAspect="1" noChangeArrowheads="1"/>
-                        </pic:cNvPicPr>
-                      </pic:nvPicPr>
-                      <pic:blipFill>
-                        <a:blip r:embed="rId11" cstate="print">
-                          <a:extLst>
-                            <a:ext uri="{28A0092B-C50C-407E-A947-70E740481C1C}">
-                              <a14:useLocalDpi xmlns:a14="http://schemas.microsoft.com/office/drawing/2010/main" val="0"/>
-                            </a:ext>
-                          </a:extLst>
-                        </a:blip>
-                        <a:srcRect/>
-                        <a:stretch>
-                          <a:fillRect/>
-                        </a:stretch>
-                      </pic:blipFill>
-                      <pic:spPr bwMode="auto">
-                        <a:xfrm>
-                          <a:off x="0" y="0"/>
-                          <a:ext cx="5943600" cy="2402205"/>
-                        </a:xfrm>
-                        <a:prstGeom prst="rect">
-                          <a:avLst/>
-                        </a:prstGeom>
-                        <a:noFill/>
-                        <a:ln>
-                          <a:noFill/>
-                        </a:ln>
-                      </pic:spPr>
-                    </pic:pic>
-                  </a:graphicData>
-                </a:graphic>
-              </wp:inline>
-            </w:drawing>
-          </w:r>
-        </w:p>
-        <w:p>
-          <w:pPr>
-            <w:pStyle w:val="Heading1"/>
-          </w:pPr>
-          <w:bookmarkStart w:id="0" w:name="_Toc95210970"/>
-          <w:r>
-            <w:rPr>
-              <w:noProof/>
-              <w:color w:val="D34817" w:themeColor="accent1"/>
-              <w:lang w:val="bg-BG" w:eastAsia="bg-BG"/>
+              <w:lang w:val="en-GB"/>
             </w:rPr>
             <mc:AlternateContent>
               <mc:Choice Requires="wps">
                 <w:drawing>
-                  <wp:anchor distT="0" distB="0" distL="114300" distR="114300" simplePos="0" relativeHeight="251660288" behindDoc="0" locked="0" layoutInCell="1" allowOverlap="1" wp14:anchorId="699DA7C1" wp14:editId="7160CA2D">
+                  <wp:anchor distT="45720" distB="45720" distL="114300" distR="114300" simplePos="0" relativeHeight="251660288" behindDoc="0" locked="0" layoutInCell="1" allowOverlap="1" wp14:anchorId="03E3406B" wp14:editId="6C143B78">
                     <wp:simplePos x="0" y="0"/>
                     <wp:positionH relativeFrom="margin">
-                      <wp:posOffset>-28575</wp:posOffset>
+                      <wp:align>center</wp:align>
                     </wp:positionH>
-                    <wp:positionV relativeFrom="page">
-                      <wp:posOffset>8892540</wp:posOffset>
+                    <wp:positionV relativeFrom="paragraph">
+                      <wp:posOffset>1804035</wp:posOffset>
                     </wp:positionV>
-                    <wp:extent cx="6553200" cy="557784"/>
-                    <wp:effectExtent l="0" t="0" r="0" b="635"/>
-                    <wp:wrapNone/>
-                    <wp:docPr id="142" name="Текстово поле 142"/>
-                    <wp:cNvGraphicFramePr/>
+                    <wp:extent cx="1219200" cy="663575"/>
+                    <wp:effectExtent l="0" t="0" r="0" b="3175"/>
+                    <wp:wrapSquare wrapText="bothSides"/>
+                    <wp:docPr id="33" name="Text Box 2"/>
+                    <wp:cNvGraphicFramePr>
+                      <a:graphicFrameLocks xmlns:a="http://schemas.openxmlformats.org/drawingml/2006/main"/>
+                    </wp:cNvGraphicFramePr>
                     <a:graphic xmlns:a="http://schemas.openxmlformats.org/drawingml/2006/main">
                       <a:graphicData uri="http://schemas.microsoft.com/office/word/2010/wordprocessingShape">
                         <wps:wsp>
-                          <wps:cNvSpPr txBox="1"/>
-                          <wps:spPr>
+                          <wps:cNvSpPr txBox="1">
+                            <a:spLocks noChangeArrowheads="1"/>
+                          </wps:cNvSpPr>
+                          <wps:spPr bwMode="auto">
                             <a:xfrm>
                               <a:off x="0" y="0"/>
-                              <a:ext cx="6553200" cy="557784"/>
+                              <a:ext cx="1219200" cy="663575"/>
                             </a:xfrm>
                             <a:prstGeom prst="rect">
                               <a:avLst/>
                             </a:prstGeom>
-                            <a:noFill/>
-                            <a:ln w="6350">
+                            <a:solidFill>
+                              <a:srgbClr val="FFFFFF"/>
+                            </a:solidFill>
+                            <a:ln w="9525">
                               <a:noFill/>
+                              <a:miter lim="800000"/>
+                              <a:headEnd/>
+                              <a:tailEnd/>
                             </a:ln>
-                            <a:effectLst/>
                           </wps:spPr>
-                          <wps:style>
-                            <a:lnRef idx="0">
-                              <a:schemeClr val="accent1"/>
-                            </a:lnRef>
-                            <a:fillRef idx="0">
-                              <a:schemeClr val="accent1"/>
-                            </a:fillRef>
-                            <a:effectRef idx="0">
-                              <a:schemeClr val="accent1"/>
-                            </a:effectRef>
-                            <a:fontRef idx="minor">
-                              <a:schemeClr val="dk1"/>
-                            </a:fontRef>
-                          </wps:style>
                           <wps:txbx>
                             <w:txbxContent>
                               <w:p>
                                 <w:pPr>
-                                  <w:pStyle w:val="NoSpacing"/>
-                                  <w:jc w:val="center"/>
                                   <w:rPr>
-                                    <w:color w:val="C00000"/>
+                                    <w:rFonts w:ascii="Century Gothic" w:hAnsi="Century Gothic"/>
+                                    <w:b/>
+                                    <w:bCs/>
+                                    <w:color w:val="972A3A"/>
+                                    <w:sz w:val="72"/>
+                                    <w:szCs w:val="72"/>
                                   </w:rPr>
                                 </w:pPr>
                                 <w:r>
                                   <w:rPr>
-                                    <w:caps/>
-                                    <w:color w:val="C00000"/>
-                                    <w:sz w:val="28"/>
-                                    <w:szCs w:val="28"/>
+                                    <w:rFonts w:ascii="Century Gothic" w:hAnsi="Century Gothic"/>
+                                    <w:b/>
+                                    <w:bCs/>
+                                    <w:color w:val="972A3A"/>
+                                    <w:sz w:val="72"/>
+                                    <w:szCs w:val="72"/>
                                   </w:rPr>
-                                  <w:t>8.11</w:t>
-                                </w:r>
-                                <w:r>
-                                  <w:rPr>
-                                    <w:caps/>
-                                    <w:color w:val="C00000"/>
-                                    <w:sz w:val="28"/>
-                                    <w:szCs w:val="28"/>
-                                  </w:rPr>
-                                  <w:t>.2021</w:t>
+                                  <w:t>2022</w:t>
                                 </w:r>
                               </w:p>
                             </w:txbxContent>
                           </wps:txbx>
-                          <wps:bodyPr rot="0" spcFirstLastPara="0" vertOverflow="overflow" horzOverflow="overflow" vert="horz" wrap="square" lIns="0" tIns="0" rIns="0" bIns="0" numCol="1" spcCol="0" rtlCol="0" fromWordArt="0" anchor="b" anchorCtr="0" forceAA="0" compatLnSpc="1">
-                            <a:prstTxWarp prst="textNoShape">
-                              <a:avLst/>
-                            </a:prstTxWarp>
-                            <a:spAutoFit/>
+                          <wps:bodyPr rot="0" vert="horz" wrap="square" lIns="91440" tIns="45720" rIns="91440" bIns="45720" anchor="t" anchorCtr="0">
+                            <a:noAutofit/>
                           </wps:bodyPr>
                         </wps:wsp>
                       </a:graphicData>
                     </a:graphic>
                     <wp14:sizeRelH relativeFrom="margin">
-                      <wp14:pctWidth>100000</wp14:pctWidth>
+                      <wp14:pctWidth>0</wp14:pctWidth>
                     </wp14:sizeRelH>
                     <wp14:sizeRelV relativeFrom="margin">
                       <wp14:pctHeight>0</wp14:pctHeight>
@@ -192,55 +117,247 @@
               </mc:Choice>
               <mc:Fallback>
                 <w:pict>
-                  <v:shapetype w14:anchorId="699DA7C1" id="_x0000_t202" coordsize="21600,21600" o:spt="202" path="m,l,21600r21600,l21600,xe">
+                  <v:shapetype w14:anchorId="03E3406B" id="_x0000_t202" coordsize="21600,21600" o:spt="202" path="m,l,21600r21600,l21600,xe">
                     <v:stroke joinstyle="miter"/>
                     <v:path gradientshapeok="t" o:connecttype="rect"/>
                   </v:shapetype>
-                  <v:shape id="Текстово поле 142" o:spid="_x0000_s1026" type="#_x0000_t202" style="position:absolute;margin-left:-2.25pt;margin-top:700.2pt;width:516pt;height:43.9pt;z-index:251660288;visibility:visible;mso-wrap-style:square;mso-width-percent:1000;mso-height-percent:0;mso-wrap-distance-left:9pt;mso-wrap-distance-top:0;mso-wrap-distance-right:9pt;mso-wrap-distance-bottom:0;mso-position-horizontal:absolute;mso-position-horizontal-relative:margin;mso-position-vertical:absolute;mso-position-vertical-relative:page;mso-width-percent:1000;mso-height-percent:0;mso-width-relative:margin;mso-height-relative:margin;v-text-anchor:bottom" o:gfxdata="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" filled="f" stroked="f" strokeweight=".5pt">
-                    <v:textbox style="mso-fit-shape-to-text:t" inset="0,0,0,0">
+                  <v:shape id="Text Box 2" o:spid="_x0000_s1026" type="#_x0000_t202" style="position:absolute;margin-left:0;margin-top:142.05pt;width:96pt;height:52.25pt;z-index:251660288;visibility:visible;mso-wrap-style:square;mso-width-percent:0;mso-height-percent:0;mso-wrap-distance-left:9pt;mso-wrap-distance-top:3.6pt;mso-wrap-distance-right:9pt;mso-wrap-distance-bottom:3.6pt;mso-position-horizontal:center;mso-position-horizontal-relative:margin;mso-position-vertical:absolute;mso-position-vertical-relative:text;mso-width-percent:0;mso-height-percent:0;mso-width-relative:margin;mso-height-relative:margin;v-text-anchor:top" o:gfxdata="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" stroked="f">
+                    <v:textbox>
                       <w:txbxContent>
                         <w:p>
                           <w:pPr>
-                            <w:pStyle w:val="NoSpacing"/>
-                            <w:jc w:val="center"/>
                             <w:rPr>
-                              <w:color w:val="C00000"/>
+                              <w:rFonts w:ascii="Century Gothic" w:hAnsi="Century Gothic"/>
+                              <w:b/>
+                              <w:bCs/>
+                              <w:color w:val="972A3A"/>
+                              <w:sz w:val="72"/>
+                              <w:szCs w:val="72"/>
                             </w:rPr>
                           </w:pPr>
                           <w:r>
                             <w:rPr>
-                              <w:caps/>
-                              <w:color w:val="C00000"/>
-                              <w:sz w:val="28"/>
-                              <w:szCs w:val="28"/>
+                              <w:rFonts w:ascii="Century Gothic" w:hAnsi="Century Gothic"/>
+                              <w:b/>
+                              <w:bCs/>
+                              <w:color w:val="972A3A"/>
+                              <w:sz w:val="72"/>
+                              <w:szCs w:val="72"/>
                             </w:rPr>
-                            <w:t>8.11</w:t>
-                          </w:r>
-                          <w:r>
-                            <w:rPr>
-                              <w:caps/>
-                              <w:color w:val="C00000"/>
-                              <w:sz w:val="28"/>
-                              <w:szCs w:val="28"/>
-                            </w:rPr>
-                            <w:t>.2021</w:t>
+                            <w:t>2022</w:t>
                           </w:r>
                         </w:p>
                       </w:txbxContent>
                     </v:textbox>
-                    <w10:wrap anchorx="margin" anchory="page"/>
+                    <w10:wrap type="square" anchorx="margin"/>
                   </v:shape>
                 </w:pict>
               </mc:Fallback>
             </mc:AlternateContent>
           </w:r>
           <w:r>
+            <w:rPr>
+              <w:noProof/>
+              <w:lang w:val="en-GB"/>
+            </w:rPr>
+            <w:drawing>
+              <wp:anchor distT="0" distB="0" distL="114300" distR="114300" simplePos="0" relativeHeight="251661312" behindDoc="1" locked="0" layoutInCell="1" allowOverlap="1" wp14:anchorId="4E0B3DE3" wp14:editId="460B31E8">
+                <wp:simplePos x="0" y="0"/>
+                <wp:positionH relativeFrom="page">
+                  <wp:align>right</wp:align>
+                </wp:positionH>
+                <wp:positionV relativeFrom="paragraph">
+                  <wp:posOffset>-914400</wp:posOffset>
+                </wp:positionV>
+                <wp:extent cx="7559040" cy="10689488"/>
+                <wp:effectExtent l="0" t="0" r="3810" b="0"/>
+                <wp:wrapNone/>
+                <wp:docPr id="1" name="Picture 1" descr="Background pattern&#10;&#10;Description automatically generated with medium confidence"/>
+                <wp:cNvGraphicFramePr>
+                  <a:graphicFrameLocks xmlns:a="http://schemas.openxmlformats.org/drawingml/2006/main" noChangeAspect="1"/>
+                </wp:cNvGraphicFramePr>
+                <a:graphic xmlns:a="http://schemas.openxmlformats.org/drawingml/2006/main">
+                  <a:graphicData uri="http://schemas.openxmlformats.org/drawingml/2006/picture">
+                    <pic:pic xmlns:pic="http://schemas.openxmlformats.org/drawingml/2006/picture">
+                      <pic:nvPicPr>
+                        <pic:cNvPr id="1" name="Picture 1" descr="Background pattern&#10;&#10;Description automatically generated with medium confidence"/>
+                        <pic:cNvPicPr/>
+                      </pic:nvPicPr>
+                      <pic:blipFill>
+                        <a:blip r:embed="rId11">
+                          <a:extLst>
+                            <a:ext uri="{28A0092B-C50C-407E-A947-70E740481C1C}">
+                              <a14:useLocalDpi xmlns:a14="http://schemas.microsoft.com/office/drawing/2010/main" val="0"/>
+                            </a:ext>
+                          </a:extLst>
+                        </a:blip>
+                        <a:stretch>
+                          <a:fillRect/>
+                        </a:stretch>
+                      </pic:blipFill>
+                      <pic:spPr>
+                        <a:xfrm>
+                          <a:off x="0" y="0"/>
+                          <a:ext cx="7559040" cy="10689488"/>
+                        </a:xfrm>
+                        <a:prstGeom prst="rect">
+                          <a:avLst/>
+                        </a:prstGeom>
+                      </pic:spPr>
+                    </pic:pic>
+                  </a:graphicData>
+                </a:graphic>
+                <wp14:sizeRelH relativeFrom="margin">
+                  <wp14:pctWidth>0</wp14:pctWidth>
+                </wp14:sizeRelH>
+                <wp14:sizeRelV relativeFrom="margin">
+                  <wp14:pctHeight>0</wp14:pctHeight>
+                </wp14:sizeRelV>
+              </wp:anchor>
+            </w:drawing>
+          </w:r>
+        </w:p>
+        <w:p>
+          <w:pPr>
+            <w:rPr>
+              <w:rFonts w:eastAsiaTheme="minorHAnsi"/>
+              <w:caps/>
+              <w:color w:val="FFFFFF" w:themeColor="background1"/>
+              <w:spacing w:val="15"/>
+              <w:sz w:val="22"/>
+              <w:szCs w:val="22"/>
+            </w:rPr>
+          </w:pPr>
+          <w:r>
+            <w:rPr>
+              <w:noProof/>
+              <w:lang w:val="en-GB"/>
+            </w:rPr>
+            <mc:AlternateContent>
+              <mc:Choice Requires="wps">
+                <w:drawing>
+                  <wp:anchor distT="45720" distB="45720" distL="114300" distR="114300" simplePos="0" relativeHeight="251659264" behindDoc="0" locked="0" layoutInCell="1" allowOverlap="1" wp14:anchorId="634038CA" wp14:editId="076BA445">
+                    <wp:simplePos x="0" y="0"/>
+                    <wp:positionH relativeFrom="column">
+                      <wp:posOffset>3014980</wp:posOffset>
+                    </wp:positionH>
+                    <wp:positionV relativeFrom="paragraph">
+                      <wp:posOffset>4177030</wp:posOffset>
+                    </wp:positionV>
+                    <wp:extent cx="3399155" cy="631190"/>
+                    <wp:effectExtent l="0" t="0" r="0" b="0"/>
+                    <wp:wrapSquare wrapText="bothSides"/>
+                    <wp:docPr id="217" name="Text Box 2"/>
+                    <wp:cNvGraphicFramePr>
+                      <a:graphicFrameLocks xmlns:a="http://schemas.openxmlformats.org/drawingml/2006/main"/>
+                    </wp:cNvGraphicFramePr>
+                    <a:graphic xmlns:a="http://schemas.openxmlformats.org/drawingml/2006/main">
+                      <a:graphicData uri="http://schemas.microsoft.com/office/word/2010/wordprocessingShape">
+                        <wps:wsp>
+                          <wps:cNvSpPr txBox="1">
+                            <a:spLocks noChangeArrowheads="1"/>
+                          </wps:cNvSpPr>
+                          <wps:spPr bwMode="auto">
+                            <a:xfrm>
+                              <a:off x="0" y="0"/>
+                              <a:ext cx="3399155" cy="631190"/>
+                            </a:xfrm>
+                            <a:prstGeom prst="rect">
+                              <a:avLst/>
+                            </a:prstGeom>
+                            <a:solidFill>
+                              <a:schemeClr val="bg1"/>
+                            </a:solidFill>
+                            <a:ln w="9525">
+                              <a:noFill/>
+                              <a:miter lim="800000"/>
+                              <a:headEnd/>
+                              <a:tailEnd/>
+                            </a:ln>
+                          </wps:spPr>
+                          <wps:txbx>
+                            <w:txbxContent>
+                              <w:p>
+                                <w:pPr>
+                                  <w:rPr>
+                                    <w:rFonts w:ascii="Amasis MT Pro Medium" w:hAnsi="Amasis MT Pro Medium"/>
+                                    <w:color w:val="595959"/>
+                                    <w:sz w:val="56"/>
+                                    <w:szCs w:val="56"/>
+                                    <w:lang w:val="en-GB"/>
+                                  </w:rPr>
+                                </w:pPr>
+                                <w:r>
+                                  <w:rPr>
+                                    <w:rFonts w:ascii="Amasis MT Pro Medium" w:hAnsi="Amasis MT Pro Medium"/>
+                                    <w:color w:val="595959"/>
+                                    <w:sz w:val="56"/>
+                                    <w:szCs w:val="56"/>
+                                    <w:lang w:val="en-GB"/>
+                                  </w:rPr>
+                                  <w:t>Sprint – Linked lists</w:t>
+                                </w:r>
+                              </w:p>
+                            </w:txbxContent>
+                          </wps:txbx>
+                          <wps:bodyPr rot="0" vert="horz" wrap="square" lIns="91440" tIns="45720" rIns="91440" bIns="45720" anchor="t" anchorCtr="0">
+                            <a:noAutofit/>
+                          </wps:bodyPr>
+                        </wps:wsp>
+                      </a:graphicData>
+                    </a:graphic>
+                    <wp14:sizeRelH relativeFrom="margin">
+                      <wp14:pctWidth>0</wp14:pctWidth>
+                    </wp14:sizeRelH>
+                    <wp14:sizeRelV relativeFrom="margin">
+                      <wp14:pctHeight>0</wp14:pctHeight>
+                    </wp14:sizeRelV>
+                  </wp:anchor>
+                </w:drawing>
+              </mc:Choice>
+              <mc:Fallback>
+                <w:pict>
+                  <v:shape w14:anchorId="634038CA" id="_x0000_s1027" type="#_x0000_t202" style="position:absolute;margin-left:237.4pt;margin-top:328.9pt;width:267.65pt;height:49.7pt;z-index:251659264;visibility:visible;mso-wrap-style:square;mso-width-percent:0;mso-height-percent:0;mso-wrap-distance-left:9pt;mso-wrap-distance-top:3.6pt;mso-wrap-distance-right:9pt;mso-wrap-distance-bottom:3.6pt;mso-position-horizontal:absolute;mso-position-horizontal-relative:text;mso-position-vertical:absolute;mso-position-vertical-relative:text;mso-width-percent:0;mso-height-percent:0;mso-width-relative:margin;mso-height-relative:margin;v-text-anchor:top" o:gfxdata="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" fillcolor="white [3212]" stroked="f">
+                    <v:textbox>
+                      <w:txbxContent>
+                        <w:p>
+                          <w:pPr>
+                            <w:rPr>
+                              <w:rFonts w:ascii="Amasis MT Pro Medium" w:hAnsi="Amasis MT Pro Medium"/>
+                              <w:color w:val="595959"/>
+                              <w:sz w:val="56"/>
+                              <w:szCs w:val="56"/>
+                              <w:lang w:val="en-GB"/>
+                            </w:rPr>
+                          </w:pPr>
+                          <w:r>
+                            <w:rPr>
+                              <w:rFonts w:ascii="Amasis MT Pro Medium" w:hAnsi="Amasis MT Pro Medium"/>
+                              <w:color w:val="595959"/>
+                              <w:sz w:val="56"/>
+                              <w:szCs w:val="56"/>
+                              <w:lang w:val="en-GB"/>
+                            </w:rPr>
+                            <w:t>Sprint – Linked lists</w:t>
+                          </w:r>
+                        </w:p>
+                      </w:txbxContent>
+                    </v:textbox>
+                    <w10:wrap type="square"/>
+                  </v:shape>
+                </w:pict>
+              </mc:Fallback>
+            </mc:AlternateContent>
+          </w:r>
+          <w:r>
+            <w:rPr>
+              <w:rFonts w:eastAsiaTheme="minorHAnsi"/>
+            </w:rPr>
             <w:br w:type="page"/>
           </w:r>
         </w:p>
       </w:sdtContent>
     </w:sdt>
-    <w:bookmarkEnd w:id="0" w:displacedByCustomXml="prev"/>
     <w:sdt>
       <w:sdtPr>
         <w:rPr>
@@ -274,6 +391,18 @@
               <w:szCs w:val="36"/>
             </w:rPr>
           </w:pPr>
+          <w:r>
+            <w:rPr>
+              <w:rFonts w:ascii="Cambria" w:eastAsiaTheme="minorHAnsi" w:hAnsi="Cambria"/>
+              <w:caps w:val="0"/>
+              <w:color w:val="auto"/>
+              <w:spacing w:val="0"/>
+              <w:sz w:val="20"/>
+              <w:szCs w:val="20"/>
+              <w:lang w:val="bg-BG"/>
+            </w:rPr>
+            <w:t xml:space="preserve"> </w:t>
+          </w:r>
           <w:r>
             <w:rPr>
               <w:sz w:val="36"/>
@@ -569,7 +698,7 @@
                 <w:sz w:val="32"/>
                 <w:szCs w:val="32"/>
               </w:rPr>
-              <w:tab/>
+              <w:t xml:space="preserve"> </w:t>
             </w:r>
             <w:r>
               <w:rPr>
@@ -1405,7 +1534,7 @@
           <w:numId w:val="26"/>
         </w:numPr>
         <w:pBdr>
-          <w:right w:val="single" w:sz="24" w:space="5" w:color="D34817" w:themeColor="accent1"/>
+          <w:right w:val="single" w:sz="24" w:space="5" w:color="972A3A" w:themeColor="accent1"/>
         </w:pBdr>
         <w:rPr>
           <w:rFonts w:ascii="Cambria" w:hAnsi="Cambria"/>
@@ -1414,7 +1543,7 @@
           <w:lang w:val="bg-BG"/>
         </w:rPr>
       </w:pPr>
-      <w:bookmarkStart w:id="1" w:name="_Toc95210971"/>
+      <w:bookmarkStart w:id="0" w:name="_Toc95210971"/>
       <w:r>
         <w:rPr>
           <w:sz w:val="24"/>
@@ -1424,19 +1553,19 @@
         <w:lastRenderedPageBreak/>
         <w:t>Information about our team</w:t>
       </w:r>
-      <w:bookmarkEnd w:id="1"/>
+      <w:bookmarkEnd w:id="0"/>
     </w:p>
     <w:tbl>
       <w:tblPr>
         <w:tblStyle w:val="GridTable1Light-Accent11"/>
-        <w:tblW w:w="9270" w:type="dxa"/>
+        <w:tblW w:w="8944" w:type="dxa"/>
         <w:tblInd w:w="265" w:type="dxa"/>
         <w:tblLook w:val="04A0" w:firstRow="1" w:lastRow="0" w:firstColumn="1" w:lastColumn="0" w:noHBand="0" w:noVBand="1"/>
       </w:tblPr>
       <w:tblGrid>
         <w:gridCol w:w="2738"/>
         <w:gridCol w:w="2929"/>
-        <w:gridCol w:w="3603"/>
+        <w:gridCol w:w="3277"/>
       </w:tblGrid>
       <w:tr>
         <w:trPr>
@@ -1491,7 +1620,7 @@
         </w:tc>
         <w:tc>
           <w:tcPr>
-            <w:tcW w:w="3603" w:type="dxa"/>
+            <w:tcW w:w="3277" w:type="dxa"/>
           </w:tcPr>
           <w:p>
             <w:pPr>
@@ -1582,7 +1711,7 @@
         </w:tc>
         <w:tc>
           <w:tcPr>
-            <w:tcW w:w="3603" w:type="dxa"/>
+            <w:tcW w:w="3277" w:type="dxa"/>
           </w:tcPr>
           <w:p>
             <w:pPr>
@@ -1673,7 +1802,7 @@
         </w:tc>
         <w:tc>
           <w:tcPr>
-            <w:tcW w:w="3603" w:type="dxa"/>
+            <w:tcW w:w="3277" w:type="dxa"/>
           </w:tcPr>
           <w:p>
             <w:pPr>
@@ -1750,13 +1879,13 @@
                 <w:sz w:val="22"/>
                 <w:szCs w:val="22"/>
               </w:rPr>
-              <w:t>B</w:t>
+              <w:t>A</w:t>
             </w:r>
           </w:p>
         </w:tc>
         <w:tc>
           <w:tcPr>
-            <w:tcW w:w="3603" w:type="dxa"/>
+            <w:tcW w:w="3277" w:type="dxa"/>
           </w:tcPr>
           <w:p>
             <w:pPr>
@@ -1825,9 +1954,9 @@
               <w:jc w:val="center"/>
               <w:cnfStyle w:val="000000000000" w:firstRow="0" w:lastRow="0" w:firstColumn="0" w:lastColumn="0" w:oddVBand="0" w:evenVBand="0" w:oddHBand="0" w:evenHBand="0" w:firstRowFirstColumn="0" w:firstRowLastColumn="0" w:lastRowFirstColumn="0" w:lastRowLastColumn="0"/>
               <w:rPr>
+                <w:rFonts w:ascii="Cambria" w:hAnsi="Cambria"/>
                 <w:sz w:val="22"/>
                 <w:szCs w:val="22"/>
-                <w:lang w:val="bg-BG"/>
               </w:rPr>
             </w:pPr>
             <w:r>
@@ -1842,13 +1971,13 @@
                 <w:sz w:val="22"/>
                 <w:szCs w:val="22"/>
               </w:rPr>
-              <w:t>A</w:t>
+              <w:t>B</w:t>
             </w:r>
           </w:p>
         </w:tc>
         <w:tc>
           <w:tcPr>
-            <w:tcW w:w="3603" w:type="dxa"/>
+            <w:tcW w:w="3277" w:type="dxa"/>
           </w:tcPr>
           <w:p>
             <w:pPr>
@@ -1884,7 +2013,7 @@
           <w:szCs w:val="24"/>
         </w:rPr>
       </w:pPr>
-      <w:bookmarkStart w:id="2" w:name="_Toc95210972"/>
+      <w:bookmarkStart w:id="1" w:name="_Toc95210972"/>
       <w:r>
         <w:rPr>
           <w:sz w:val="24"/>
@@ -1892,7 +2021,7 @@
         </w:rPr>
         <w:t>Recap</w:t>
       </w:r>
-      <w:bookmarkEnd w:id="2"/>
+      <w:bookmarkEnd w:id="1"/>
     </w:p>
     <w:p>
       <w:pPr>
@@ -1907,7 +2036,7 @@
           <w:lang w:val="bg-BG"/>
         </w:rPr>
       </w:pPr>
-      <w:bookmarkStart w:id="3" w:name="_Toc95210973"/>
+      <w:bookmarkStart w:id="2" w:name="_Toc95210973"/>
       <w:r>
         <w:rPr>
           <w:sz w:val="22"/>
@@ -1915,7 +2044,7 @@
         </w:rPr>
         <w:t>Main goal</w:t>
       </w:r>
-      <w:bookmarkEnd w:id="3"/>
+      <w:bookmarkEnd w:id="2"/>
     </w:p>
     <w:p>
       <w:pPr>
@@ -1942,7 +2071,7 @@
           <w:szCs w:val="28"/>
         </w:rPr>
       </w:pPr>
-      <w:bookmarkStart w:id="4" w:name="_Toc95210974"/>
+      <w:bookmarkStart w:id="3" w:name="_Toc95210974"/>
       <w:r>
         <w:rPr>
           <w:sz w:val="28"/>
@@ -1964,7 +2093,7 @@
         </w:rPr>
         <w:t>Tasks</w:t>
       </w:r>
-      <w:bookmarkEnd w:id="4"/>
+      <w:bookmarkEnd w:id="3"/>
     </w:p>
     <w:p>
       <w:pPr>
@@ -2242,7 +2371,7 @@
           <w:lang w:val="bg-BG"/>
         </w:rPr>
       </w:pPr>
-      <w:bookmarkStart w:id="5" w:name="_Toc95210975"/>
+      <w:bookmarkStart w:id="4" w:name="_Toc95210975"/>
       <w:r>
         <w:rPr>
           <w:sz w:val="22"/>
@@ -2258,7 +2387,7 @@
         </w:rPr>
         <w:t>Realisation (apps and language that we used)</w:t>
       </w:r>
-      <w:bookmarkEnd w:id="5"/>
+      <w:bookmarkEnd w:id="4"/>
     </w:p>
     <w:p>
       <w:pPr>
@@ -2646,7 +2775,7 @@
           <w:szCs w:val="24"/>
         </w:rPr>
       </w:pPr>
-      <w:bookmarkStart w:id="6" w:name="_Toc95210976"/>
+      <w:bookmarkStart w:id="5" w:name="_Toc95210976"/>
       <w:r>
         <w:rPr>
           <w:sz w:val="24"/>
@@ -2655,20 +2784,20 @@
         <w:lastRenderedPageBreak/>
         <w:t>Structure</w:t>
       </w:r>
-      <w:bookmarkEnd w:id="6"/>
+      <w:bookmarkEnd w:id="5"/>
     </w:p>
     <w:p>
       <w:pPr>
         <w:pStyle w:val="Heading2"/>
         <w:pBdr>
-          <w:top w:val="single" w:sz="24" w:space="2" w:color="F9D8CD" w:themeColor="accent1" w:themeTint="33"/>
+          <w:top w:val="single" w:sz="24" w:space="2" w:color="F1CDD2" w:themeColor="accent1" w:themeTint="33"/>
         </w:pBdr>
         <w:rPr>
           <w:sz w:val="22"/>
           <w:szCs w:val="22"/>
         </w:rPr>
       </w:pPr>
-      <w:bookmarkStart w:id="7" w:name="_Toc95210977"/>
+      <w:bookmarkStart w:id="6" w:name="_Toc95210977"/>
       <w:r>
         <w:rPr>
           <w:sz w:val="22"/>
@@ -2697,13 +2826,13 @@
         </w:rPr>
         <w:t>files</w:t>
       </w:r>
-      <w:bookmarkEnd w:id="7"/>
+      <w:bookmarkEnd w:id="6"/>
     </w:p>
     <w:p/>
     <w:tbl>
       <w:tblPr>
         <w:tblStyle w:val="MediumShading1-Accent6"/>
-        <w:tblW w:w="9800" w:type="dxa"/>
+        <w:tblW w:w="8697" w:type="dxa"/>
         <w:tblInd w:w="365" w:type="dxa"/>
         <w:tblLook w:val="04A0" w:firstRow="1" w:lastRow="0" w:firstColumn="1" w:lastColumn="0" w:noHBand="0" w:noVBand="1"/>
       </w:tblPr>
@@ -2711,7 +2840,7 @@
         <w:gridCol w:w="13"/>
         <w:gridCol w:w="525"/>
         <w:gridCol w:w="4521"/>
-        <w:gridCol w:w="4741"/>
+        <w:gridCol w:w="3638"/>
       </w:tblGrid>
       <w:tr>
         <w:trPr>
@@ -2723,6 +2852,7 @@
             <w:cnfStyle w:val="001000000000" w:firstRow="0" w:lastRow="0" w:firstColumn="1" w:lastColumn="0" w:oddVBand="0" w:evenVBand="0" w:oddHBand="0" w:evenHBand="0" w:firstRowFirstColumn="0" w:firstRowLastColumn="0" w:lastRowFirstColumn="0" w:lastRowLastColumn="0"/>
             <w:tcW w:w="538" w:type="dxa"/>
             <w:gridSpan w:val="2"/>
+            <w:shd w:val="clear" w:color="auto" w:fill="BC324C"/>
           </w:tcPr>
           <w:p>
             <w:pPr>
@@ -2732,7 +2862,7 @@
                 <w:lang w:val="bg-BG"/>
               </w:rPr>
             </w:pPr>
-            <w:bookmarkStart w:id="8" w:name="_Toc75647544"/>
+            <w:bookmarkStart w:id="7" w:name="_Toc75647544"/>
             <w:r>
               <w:rPr>
                 <w:sz w:val="32"/>
@@ -2741,12 +2871,13 @@
               </w:rPr>
               <w:t>№</w:t>
             </w:r>
-            <w:bookmarkEnd w:id="8"/>
+            <w:bookmarkEnd w:id="7"/>
           </w:p>
         </w:tc>
         <w:tc>
           <w:tcPr>
             <w:tcW w:w="4521" w:type="dxa"/>
+            <w:shd w:val="clear" w:color="auto" w:fill="BC324C"/>
           </w:tcPr>
           <w:p>
             <w:pPr>
@@ -2768,7 +2899,8 @@
         </w:tc>
         <w:tc>
           <w:tcPr>
-            <w:tcW w:w="4741" w:type="dxa"/>
+            <w:tcW w:w="3638" w:type="dxa"/>
+            <w:shd w:val="clear" w:color="auto" w:fill="BC324C"/>
           </w:tcPr>
           <w:p>
             <w:pPr>
@@ -2846,7 +2978,7 @@
         </w:tc>
         <w:tc>
           <w:tcPr>
-            <w:tcW w:w="4741" w:type="dxa"/>
+            <w:tcW w:w="3638" w:type="dxa"/>
           </w:tcPr>
           <w:p>
             <w:pPr>
@@ -2925,7 +3057,7 @@
         </w:tc>
         <w:tc>
           <w:tcPr>
-            <w:tcW w:w="4741" w:type="dxa"/>
+            <w:tcW w:w="3638" w:type="dxa"/>
           </w:tcPr>
           <w:p>
             <w:pPr>
@@ -3009,7 +3141,7 @@
         </w:tc>
         <w:tc>
           <w:tcPr>
-            <w:tcW w:w="4741" w:type="dxa"/>
+            <w:tcW w:w="3638" w:type="dxa"/>
           </w:tcPr>
           <w:p>
             <w:pPr>
@@ -3135,7 +3267,7 @@
         </w:tc>
         <w:tc>
           <w:tcPr>
-            <w:tcW w:w="4741" w:type="dxa"/>
+            <w:tcW w:w="3638" w:type="dxa"/>
           </w:tcPr>
           <w:p>
             <w:pPr>
@@ -3238,7 +3370,7 @@
         </w:tc>
         <w:tc>
           <w:tcPr>
-            <w:tcW w:w="4741" w:type="dxa"/>
+            <w:tcW w:w="3638" w:type="dxa"/>
           </w:tcPr>
           <w:p>
             <w:pPr>
@@ -3277,7 +3409,7 @@
       <w:pPr>
         <w:rPr>
           <w:rFonts w:asciiTheme="majorHAnsi" w:eastAsiaTheme="majorEastAsia" w:hAnsiTheme="majorHAnsi" w:cstheme="majorBidi"/>
-          <w:color w:val="9D3511" w:themeColor="accent1" w:themeShade="BF"/>
+          <w:color w:val="701F2B" w:themeColor="accent1" w:themeShade="BF"/>
           <w:sz w:val="26"/>
           <w:szCs w:val="26"/>
         </w:rPr>
@@ -3287,7 +3419,7 @@
       <w:pPr>
         <w:rPr>
           <w:rFonts w:asciiTheme="majorHAnsi" w:eastAsiaTheme="majorEastAsia" w:hAnsiTheme="majorHAnsi" w:cstheme="majorBidi"/>
-          <w:color w:val="9D3511" w:themeColor="accent1" w:themeShade="BF"/>
+          <w:color w:val="701F2B" w:themeColor="accent1" w:themeShade="BF"/>
           <w:sz w:val="26"/>
           <w:szCs w:val="26"/>
         </w:rPr>
@@ -3295,7 +3427,7 @@
       <w:r>
         <w:rPr>
           <w:rFonts w:asciiTheme="majorHAnsi" w:eastAsiaTheme="majorEastAsia" w:hAnsiTheme="majorHAnsi" w:cstheme="majorBidi"/>
-          <w:color w:val="9D3511" w:themeColor="accent1" w:themeShade="BF"/>
+          <w:color w:val="701F2B" w:themeColor="accent1" w:themeShade="BF"/>
           <w:sz w:val="26"/>
           <w:szCs w:val="26"/>
         </w:rPr>
@@ -3310,7 +3442,7 @@
           <w:szCs w:val="22"/>
         </w:rPr>
       </w:pPr>
-      <w:bookmarkStart w:id="9" w:name="_Toc95210978"/>
+      <w:bookmarkStart w:id="8" w:name="_Toc95210978"/>
       <w:r>
         <w:rPr>
           <w:sz w:val="22"/>
@@ -3319,19 +3451,19 @@
         <w:lastRenderedPageBreak/>
         <w:t>3.2 Structure of the functions</w:t>
       </w:r>
-      <w:bookmarkEnd w:id="9"/>
+      <w:bookmarkEnd w:id="8"/>
     </w:p>
     <w:p/>
     <w:tbl>
       <w:tblPr>
         <w:tblStyle w:val="MediumShading1-Accent6"/>
-        <w:tblW w:w="10165" w:type="dxa"/>
+        <w:tblW w:w="9062" w:type="dxa"/>
         <w:tblLook w:val="04A0" w:firstRow="1" w:lastRow="0" w:firstColumn="1" w:lastColumn="0" w:noHBand="0" w:noVBand="1"/>
       </w:tblPr>
       <w:tblGrid>
         <w:gridCol w:w="715"/>
         <w:gridCol w:w="4605"/>
-        <w:gridCol w:w="4845"/>
+        <w:gridCol w:w="3742"/>
       </w:tblGrid>
       <w:tr>
         <w:trPr>
@@ -3342,6 +3474,7 @@
           <w:tcPr>
             <w:cnfStyle w:val="001000000000" w:firstRow="0" w:lastRow="0" w:firstColumn="1" w:lastColumn="0" w:oddVBand="0" w:evenVBand="0" w:oddHBand="0" w:evenHBand="0" w:firstRowFirstColumn="0" w:firstRowLastColumn="0" w:lastRowFirstColumn="0" w:lastRowLastColumn="0"/>
             <w:tcW w:w="715" w:type="dxa"/>
+            <w:shd w:val="clear" w:color="auto" w:fill="BC324C"/>
           </w:tcPr>
           <w:p>
             <w:pPr>
@@ -3364,6 +3497,7 @@
         <w:tc>
           <w:tcPr>
             <w:tcW w:w="4605" w:type="dxa"/>
+            <w:shd w:val="clear" w:color="auto" w:fill="BC324C"/>
           </w:tcPr>
           <w:p>
             <w:pPr>
@@ -3385,7 +3519,8 @@
         </w:tc>
         <w:tc>
           <w:tcPr>
-            <w:tcW w:w="4845" w:type="dxa"/>
+            <w:tcW w:w="3742" w:type="dxa"/>
+            <w:shd w:val="clear" w:color="auto" w:fill="BC324C"/>
           </w:tcPr>
           <w:p>
             <w:pPr>
@@ -3487,7 +3622,7 @@
         </w:tc>
         <w:tc>
           <w:tcPr>
-            <w:tcW w:w="4845" w:type="dxa"/>
+            <w:tcW w:w="3742" w:type="dxa"/>
           </w:tcPr>
           <w:p>
             <w:pPr>
@@ -3590,7 +3725,7 @@
         </w:tc>
         <w:tc>
           <w:tcPr>
-            <w:tcW w:w="4845" w:type="dxa"/>
+            <w:tcW w:w="3742" w:type="dxa"/>
           </w:tcPr>
           <w:p>
             <w:pPr>
@@ -3697,7 +3832,7 @@
         </w:tc>
         <w:tc>
           <w:tcPr>
-            <w:tcW w:w="4845" w:type="dxa"/>
+            <w:tcW w:w="3742" w:type="dxa"/>
           </w:tcPr>
           <w:p>
             <w:pPr>
@@ -3802,7 +3937,7 @@
         </w:tc>
         <w:tc>
           <w:tcPr>
-            <w:tcW w:w="4845" w:type="dxa"/>
+            <w:tcW w:w="3742" w:type="dxa"/>
           </w:tcPr>
           <w:p>
             <w:pPr>
@@ -4004,7 +4139,7 @@
         </w:tc>
         <w:tc>
           <w:tcPr>
-            <w:tcW w:w="4845" w:type="dxa"/>
+            <w:tcW w:w="3742" w:type="dxa"/>
           </w:tcPr>
           <w:p>
             <w:pPr>
@@ -4206,7 +4341,7 @@
         </w:tc>
         <w:tc>
           <w:tcPr>
-            <w:tcW w:w="4845" w:type="dxa"/>
+            <w:tcW w:w="3742" w:type="dxa"/>
           </w:tcPr>
           <w:p>
             <w:pPr>
@@ -4325,7 +4460,7 @@
         </w:tc>
         <w:tc>
           <w:tcPr>
-            <w:tcW w:w="4845" w:type="dxa"/>
+            <w:tcW w:w="3742" w:type="dxa"/>
           </w:tcPr>
           <w:p>
             <w:pPr>
@@ -4546,7 +4681,7 @@
         </w:tc>
         <w:tc>
           <w:tcPr>
-            <w:tcW w:w="4845" w:type="dxa"/>
+            <w:tcW w:w="3742" w:type="dxa"/>
           </w:tcPr>
           <w:p>
             <w:pPr>
@@ -4687,7 +4822,7 @@
         </w:tc>
         <w:tc>
           <w:tcPr>
-            <w:tcW w:w="4845" w:type="dxa"/>
+            <w:tcW w:w="3742" w:type="dxa"/>
           </w:tcPr>
           <w:p>
             <w:pPr>
@@ -4836,7 +4971,7 @@
         </w:tc>
         <w:tc>
           <w:tcPr>
-            <w:tcW w:w="4845" w:type="dxa"/>
+            <w:tcW w:w="3742" w:type="dxa"/>
           </w:tcPr>
           <w:p>
             <w:pPr>
@@ -5049,7 +5184,7 @@
         </w:tc>
         <w:tc>
           <w:tcPr>
-            <w:tcW w:w="4845" w:type="dxa"/>
+            <w:tcW w:w="3742" w:type="dxa"/>
           </w:tcPr>
           <w:p>
             <w:pPr>
@@ -5184,7 +5319,7 @@
         </w:tc>
         <w:tc>
           <w:tcPr>
-            <w:tcW w:w="4845" w:type="dxa"/>
+            <w:tcW w:w="3742" w:type="dxa"/>
           </w:tcPr>
           <w:p>
             <w:pPr>
@@ -5201,7 +5336,6 @@
                 <w:szCs w:val="24"/>
                 <w:lang w:val="en-GB"/>
               </w:rPr>
-              <w:lastRenderedPageBreak/>
               <w:t>Display events</w:t>
             </w:r>
           </w:p>
@@ -5219,6 +5353,7 @@
           </w:tcPr>
           <w:p>
             <w:r>
+              <w:lastRenderedPageBreak/>
               <w:t>13</w:t>
             </w:r>
             <w:r>
@@ -5349,7 +5484,7 @@
         </w:tc>
         <w:tc>
           <w:tcPr>
-            <w:tcW w:w="4845" w:type="dxa"/>
+            <w:tcW w:w="3742" w:type="dxa"/>
           </w:tcPr>
           <w:p>
             <w:pPr>
@@ -5459,7 +5594,7 @@
         </w:tc>
         <w:tc>
           <w:tcPr>
-            <w:tcW w:w="4845" w:type="dxa"/>
+            <w:tcW w:w="3742" w:type="dxa"/>
           </w:tcPr>
           <w:p>
             <w:pPr>
@@ -5564,7 +5699,7 @@
         </w:tc>
         <w:tc>
           <w:tcPr>
-            <w:tcW w:w="4845" w:type="dxa"/>
+            <w:tcW w:w="3742" w:type="dxa"/>
           </w:tcPr>
           <w:p>
             <w:pPr>
@@ -5703,7 +5838,7 @@
         </w:tc>
         <w:tc>
           <w:tcPr>
-            <w:tcW w:w="4845" w:type="dxa"/>
+            <w:tcW w:w="3742" w:type="dxa"/>
           </w:tcPr>
           <w:p>
             <w:pPr>
@@ -5846,7 +5981,7 @@
         </w:tc>
         <w:tc>
           <w:tcPr>
-            <w:tcW w:w="4845" w:type="dxa"/>
+            <w:tcW w:w="3742" w:type="dxa"/>
           </w:tcPr>
           <w:p>
             <w:pPr>
@@ -6007,7 +6142,7 @@
         </w:tc>
         <w:tc>
           <w:tcPr>
-            <w:tcW w:w="4845" w:type="dxa"/>
+            <w:tcW w:w="3742" w:type="dxa"/>
           </w:tcPr>
           <w:p>
             <w:pPr>
@@ -6228,7 +6363,7 @@
         </w:tc>
         <w:tc>
           <w:tcPr>
-            <w:tcW w:w="4845" w:type="dxa"/>
+            <w:tcW w:w="3742" w:type="dxa"/>
           </w:tcPr>
           <w:p>
             <w:pPr>
@@ -6461,7 +6596,7 @@
         </w:tc>
         <w:tc>
           <w:tcPr>
-            <w:tcW w:w="4845" w:type="dxa"/>
+            <w:tcW w:w="3742" w:type="dxa"/>
           </w:tcPr>
           <w:p>
             <w:pPr>
@@ -6583,15 +6718,7 @@
                 <w:szCs w:val="24"/>
                 <w:lang w:val="en-GB"/>
               </w:rPr>
-              <w:t xml:space="preserve">* </w:t>
-            </w:r>
-            <w:r>
-              <w:rPr>
-                <w:sz w:val="24"/>
-                <w:szCs w:val="24"/>
-                <w:lang w:val="en-GB"/>
-              </w:rPr>
-              <w:t xml:space="preserve"> </w:t>
+              <w:t xml:space="preserve">*  </w:t>
             </w:r>
             <w:proofErr w:type="spellStart"/>
             <w:r>
@@ -6642,7 +6769,7 @@
         </w:tc>
         <w:tc>
           <w:tcPr>
-            <w:tcW w:w="4845" w:type="dxa"/>
+            <w:tcW w:w="3742" w:type="dxa"/>
           </w:tcPr>
           <w:p>
             <w:pPr>
@@ -6700,7 +6827,7 @@
           <w:lang w:val="bg-BG"/>
         </w:rPr>
       </w:pPr>
-      <w:bookmarkStart w:id="10" w:name="_Toc95210979"/>
+      <w:bookmarkStart w:id="9" w:name="_Toc95210979"/>
       <w:r>
         <w:rPr>
           <w:sz w:val="24"/>
@@ -6725,7 +6852,7 @@
         </w:rPr>
         <w:t>Block scheme</w:t>
       </w:r>
-      <w:bookmarkEnd w:id="10"/>
+      <w:bookmarkEnd w:id="9"/>
     </w:p>
     <w:p>
       <w:pPr>
@@ -6826,7 +6953,7 @@
         <w:lastRenderedPageBreak/>
         <w:t xml:space="preserve"> </w:t>
       </w:r>
-      <w:bookmarkStart w:id="11" w:name="_Toc95210980"/>
+      <w:bookmarkStart w:id="10" w:name="_Toc95210980"/>
       <w:r>
         <w:rPr>
           <w:rStyle w:val="jlqj4b"/>
@@ -6836,7 +6963,7 @@
         </w:rPr>
         <w:t>Summary</w:t>
       </w:r>
-      <w:bookmarkEnd w:id="11"/>
+      <w:bookmarkEnd w:id="10"/>
     </w:p>
     <w:p>
       <w:pPr>
@@ -6847,6 +6974,62 @@
           <w:lang w:val="en"/>
         </w:rPr>
       </w:pPr>
+      <w:r>
+        <w:rPr>
+          <w:noProof/>
+          <w:sz w:val="22"/>
+          <w:szCs w:val="22"/>
+        </w:rPr>
+        <w:drawing>
+          <wp:anchor distT="0" distB="0" distL="114300" distR="114300" simplePos="0" relativeHeight="251662336" behindDoc="0" locked="0" layoutInCell="1" allowOverlap="1" wp14:anchorId="7B5DEB60" wp14:editId="38D3C3B3">
+            <wp:simplePos x="0" y="0"/>
+            <wp:positionH relativeFrom="margin">
+              <wp:align>center</wp:align>
+            </wp:positionH>
+            <wp:positionV relativeFrom="margin">
+              <wp:posOffset>3335655</wp:posOffset>
+            </wp:positionV>
+            <wp:extent cx="5601335" cy="5239385"/>
+            <wp:effectExtent l="0" t="0" r="0" b="0"/>
+            <wp:wrapSquare wrapText="bothSides"/>
+            <wp:docPr id="2" name="Picture 2" descr="Background pattern&#10;&#10;Description automatically generated"/>
+            <wp:cNvGraphicFramePr>
+              <a:graphicFrameLocks xmlns:a="http://schemas.openxmlformats.org/drawingml/2006/main" noChangeAspect="1"/>
+            </wp:cNvGraphicFramePr>
+            <a:graphic xmlns:a="http://schemas.openxmlformats.org/drawingml/2006/main">
+              <a:graphicData uri="http://schemas.openxmlformats.org/drawingml/2006/picture">
+                <pic:pic xmlns:pic="http://schemas.openxmlformats.org/drawingml/2006/picture">
+                  <pic:nvPicPr>
+                    <pic:cNvPr id="2" name="Picture 2" descr="Background pattern&#10;&#10;Description automatically generated"/>
+                    <pic:cNvPicPr/>
+                  </pic:nvPicPr>
+                  <pic:blipFill>
+                    <a:blip r:embed="rId13">
+                      <a:extLst>
+                        <a:ext uri="{28A0092B-C50C-407E-A947-70E740481C1C}">
+                          <a14:useLocalDpi xmlns:a14="http://schemas.microsoft.com/office/drawing/2010/main" val="0"/>
+                        </a:ext>
+                      </a:extLst>
+                    </a:blip>
+                    <a:stretch>
+                      <a:fillRect/>
+                    </a:stretch>
+                  </pic:blipFill>
+                  <pic:spPr>
+                    <a:xfrm>
+                      <a:off x="0" y="0"/>
+                      <a:ext cx="5601335" cy="5239385"/>
+                    </a:xfrm>
+                    <a:prstGeom prst="rect">
+                      <a:avLst/>
+                    </a:prstGeom>
+                  </pic:spPr>
+                </pic:pic>
+              </a:graphicData>
+            </a:graphic>
+          </wp:anchor>
+        </w:drawing>
+      </w:r>
       <w:r>
         <w:rPr>
           <w:sz w:val="22"/>
@@ -6892,9 +7075,15 @@
         </w:rPr>
         <w:t>.</w:t>
       </w:r>
+      <w:r>
+        <w:rPr>
+          <w:noProof/>
+        </w:rPr>
+        <w:t xml:space="preserve"> </w:t>
+      </w:r>
     </w:p>
     <w:sectPr>
-      <w:pgSz w:w="12240" w:h="15840"/>
+      <w:pgSz w:w="11907" w:h="16840" w:code="9"/>
       <w:pgMar w:top="1440" w:right="1440" w:bottom="1440" w:left="1440" w:header="720" w:footer="720" w:gutter="0"/>
       <w:pgNumType w:start="0"/>
       <w:cols w:space="720"/>
@@ -10197,12 +10386,12 @@
     <w:rsid w:val="0030306B"/>
     <w:pPr>
       <w:pBdr>
-        <w:top w:val="single" w:sz="24" w:space="0" w:color="D34817" w:themeColor="accent1"/>
-        <w:left w:val="single" w:sz="24" w:space="0" w:color="D34817" w:themeColor="accent1"/>
-        <w:bottom w:val="single" w:sz="24" w:space="0" w:color="D34817" w:themeColor="accent1"/>
-        <w:right w:val="single" w:sz="24" w:space="0" w:color="D34817" w:themeColor="accent1"/>
+        <w:top w:val="single" w:sz="24" w:space="0" w:color="972A3A" w:themeColor="accent1"/>
+        <w:left w:val="single" w:sz="24" w:space="0" w:color="972A3A" w:themeColor="accent1"/>
+        <w:bottom w:val="single" w:sz="24" w:space="0" w:color="972A3A" w:themeColor="accent1"/>
+        <w:right w:val="single" w:sz="24" w:space="0" w:color="972A3A" w:themeColor="accent1"/>
       </w:pBdr>
-      <w:shd w:val="clear" w:color="auto" w:fill="D34817" w:themeFill="accent1"/>
+      <w:shd w:val="clear" w:color="auto" w:fill="972A3A" w:themeFill="accent1"/>
       <w:spacing w:after="0"/>
       <w:outlineLvl w:val="0"/>
     </w:pPr>
@@ -10225,12 +10414,12 @@
     <w:rsid w:val="0030306B"/>
     <w:pPr>
       <w:pBdr>
-        <w:top w:val="single" w:sz="24" w:space="0" w:color="F9D8CD" w:themeColor="accent1" w:themeTint="33"/>
-        <w:left w:val="single" w:sz="24" w:space="0" w:color="F9D8CD" w:themeColor="accent1" w:themeTint="33"/>
-        <w:bottom w:val="single" w:sz="24" w:space="0" w:color="F9D8CD" w:themeColor="accent1" w:themeTint="33"/>
-        <w:right w:val="single" w:sz="24" w:space="0" w:color="F9D8CD" w:themeColor="accent1" w:themeTint="33"/>
+        <w:top w:val="single" w:sz="24" w:space="0" w:color="F1CDD2" w:themeColor="accent1" w:themeTint="33"/>
+        <w:left w:val="single" w:sz="24" w:space="0" w:color="F1CDD2" w:themeColor="accent1" w:themeTint="33"/>
+        <w:bottom w:val="single" w:sz="24" w:space="0" w:color="F1CDD2" w:themeColor="accent1" w:themeTint="33"/>
+        <w:right w:val="single" w:sz="24" w:space="0" w:color="F1CDD2" w:themeColor="accent1" w:themeTint="33"/>
       </w:pBdr>
-      <w:shd w:val="clear" w:color="auto" w:fill="F9D8CD" w:themeFill="accent1" w:themeFillTint="33"/>
+      <w:shd w:val="clear" w:color="auto" w:fill="F1CDD2" w:themeFill="accent1" w:themeFillTint="33"/>
       <w:spacing w:after="0"/>
       <w:outlineLvl w:val="1"/>
     </w:pPr>
@@ -10250,14 +10439,14 @@
     <w:rsid w:val="0030306B"/>
     <w:pPr>
       <w:pBdr>
-        <w:top w:val="single" w:sz="6" w:space="2" w:color="D34817" w:themeColor="accent1"/>
+        <w:top w:val="single" w:sz="6" w:space="2" w:color="972A3A" w:themeColor="accent1"/>
       </w:pBdr>
       <w:spacing w:before="300" w:after="0"/>
       <w:outlineLvl w:val="2"/>
     </w:pPr>
     <w:rPr>
       <w:caps/>
-      <w:color w:val="68230B" w:themeColor="accent1" w:themeShade="7F"/>
+      <w:color w:val="4B151C" w:themeColor="accent1" w:themeShade="7F"/>
       <w:spacing w:val="15"/>
     </w:rPr>
   </w:style>
@@ -10273,14 +10462,14 @@
     <w:rsid w:val="0030306B"/>
     <w:pPr>
       <w:pBdr>
-        <w:top w:val="dotted" w:sz="6" w:space="2" w:color="D34817" w:themeColor="accent1"/>
+        <w:top w:val="dotted" w:sz="6" w:space="2" w:color="972A3A" w:themeColor="accent1"/>
       </w:pBdr>
       <w:spacing w:before="200" w:after="0"/>
       <w:outlineLvl w:val="3"/>
     </w:pPr>
     <w:rPr>
       <w:caps/>
-      <w:color w:val="9D3511" w:themeColor="accent1" w:themeShade="BF"/>
+      <w:color w:val="701F2B" w:themeColor="accent1" w:themeShade="BF"/>
       <w:spacing w:val="10"/>
     </w:rPr>
   </w:style>
@@ -10296,14 +10485,14 @@
     <w:rsid w:val="0030306B"/>
     <w:pPr>
       <w:pBdr>
-        <w:bottom w:val="single" w:sz="6" w:space="1" w:color="D34817" w:themeColor="accent1"/>
+        <w:bottom w:val="single" w:sz="6" w:space="1" w:color="972A3A" w:themeColor="accent1"/>
       </w:pBdr>
       <w:spacing w:before="200" w:after="0"/>
       <w:outlineLvl w:val="4"/>
     </w:pPr>
     <w:rPr>
       <w:caps/>
-      <w:color w:val="9D3511" w:themeColor="accent1" w:themeShade="BF"/>
+      <w:color w:val="701F2B" w:themeColor="accent1" w:themeShade="BF"/>
       <w:spacing w:val="10"/>
     </w:rPr>
   </w:style>
@@ -10319,14 +10508,14 @@
     <w:rsid w:val="0030306B"/>
     <w:pPr>
       <w:pBdr>
-        <w:bottom w:val="dotted" w:sz="6" w:space="1" w:color="D34817" w:themeColor="accent1"/>
+        <w:bottom w:val="dotted" w:sz="6" w:space="1" w:color="972A3A" w:themeColor="accent1"/>
       </w:pBdr>
       <w:spacing w:before="200" w:after="0"/>
       <w:outlineLvl w:val="5"/>
     </w:pPr>
     <w:rPr>
       <w:caps/>
-      <w:color w:val="9D3511" w:themeColor="accent1" w:themeShade="BF"/>
+      <w:color w:val="701F2B" w:themeColor="accent1" w:themeShade="BF"/>
       <w:spacing w:val="10"/>
     </w:rPr>
   </w:style>
@@ -10346,7 +10535,7 @@
     </w:pPr>
     <w:rPr>
       <w:caps/>
-      <w:color w:val="9D3511" w:themeColor="accent1" w:themeShade="BF"/>
+      <w:color w:val="701F2B" w:themeColor="accent1" w:themeShade="BF"/>
       <w:spacing w:val="10"/>
     </w:rPr>
   </w:style>
@@ -10494,7 +10683,7 @@
       <w:spacing w:val="15"/>
       <w:sz w:val="22"/>
       <w:szCs w:val="22"/>
-      <w:shd w:val="clear" w:color="auto" w:fill="D34817" w:themeFill="accent1"/>
+      <w:shd w:val="clear" w:color="auto" w:fill="972A3A" w:themeFill="accent1"/>
     </w:rPr>
   </w:style>
   <w:style w:type="paragraph" w:styleId="TOCHeading">
@@ -10553,7 +10742,7 @@
     <w:rPr>
       <w:caps/>
       <w:spacing w:val="15"/>
-      <w:shd w:val="clear" w:color="auto" w:fill="F9D8CD" w:themeFill="accent1" w:themeFillTint="33"/>
+      <w:shd w:val="clear" w:color="auto" w:fill="F1CDD2" w:themeFill="accent1" w:themeFillTint="33"/>
     </w:rPr>
   </w:style>
   <w:style w:type="paragraph" w:styleId="TOC1">
@@ -10604,12 +10793,12 @@
       <w:tblStyleRowBandSize w:val="1"/>
       <w:tblStyleColBandSize w:val="1"/>
       <w:tblBorders>
-        <w:top w:val="single" w:sz="4" w:space="0" w:color="F4B29B" w:themeColor="accent1" w:themeTint="66"/>
-        <w:left w:val="single" w:sz="4" w:space="0" w:color="F4B29B" w:themeColor="accent1" w:themeTint="66"/>
-        <w:bottom w:val="single" w:sz="4" w:space="0" w:color="F4B29B" w:themeColor="accent1" w:themeTint="66"/>
-        <w:right w:val="single" w:sz="4" w:space="0" w:color="F4B29B" w:themeColor="accent1" w:themeTint="66"/>
-        <w:insideH w:val="single" w:sz="4" w:space="0" w:color="F4B29B" w:themeColor="accent1" w:themeTint="66"/>
-        <w:insideV w:val="single" w:sz="4" w:space="0" w:color="F4B29B" w:themeColor="accent1" w:themeTint="66"/>
+        <w:top w:val="single" w:sz="4" w:space="0" w:color="E39BA5" w:themeColor="accent1" w:themeTint="66"/>
+        <w:left w:val="single" w:sz="4" w:space="0" w:color="E39BA5" w:themeColor="accent1" w:themeTint="66"/>
+        <w:bottom w:val="single" w:sz="4" w:space="0" w:color="E39BA5" w:themeColor="accent1" w:themeTint="66"/>
+        <w:right w:val="single" w:sz="4" w:space="0" w:color="E39BA5" w:themeColor="accent1" w:themeTint="66"/>
+        <w:insideH w:val="single" w:sz="4" w:space="0" w:color="E39BA5" w:themeColor="accent1" w:themeTint="66"/>
+        <w:insideV w:val="single" w:sz="4" w:space="0" w:color="E39BA5" w:themeColor="accent1" w:themeTint="66"/>
       </w:tblBorders>
     </w:tblPr>
     <w:tblStylePr w:type="firstRow">
@@ -10620,7 +10809,7 @@
       <w:tblPr/>
       <w:tcPr>
         <w:tcBorders>
-          <w:bottom w:val="single" w:sz="12" w:space="0" w:color="EE8C69" w:themeColor="accent1" w:themeTint="99"/>
+          <w:bottom w:val="single" w:sz="12" w:space="0" w:color="D56A79" w:themeColor="accent1" w:themeTint="99"/>
         </w:tcBorders>
       </w:tcPr>
     </w:tblStylePr>
@@ -10632,7 +10821,7 @@
       <w:tblPr/>
       <w:tcPr>
         <w:tcBorders>
-          <w:top w:val="double" w:sz="2" w:space="0" w:color="EE8C69" w:themeColor="accent1" w:themeTint="99"/>
+          <w:top w:val="double" w:sz="2" w:space="0" w:color="D56A79" w:themeColor="accent1" w:themeTint="99"/>
         </w:tcBorders>
       </w:tcPr>
     </w:tblStylePr>
@@ -10657,7 +10846,7 @@
     <w:rsid w:val="0030306B"/>
     <w:rPr>
       <w:caps/>
-      <w:color w:val="68230B" w:themeColor="accent1" w:themeShade="7F"/>
+      <w:color w:val="4B151C" w:themeColor="accent1" w:themeShade="7F"/>
       <w:spacing w:val="15"/>
     </w:rPr>
   </w:style>
@@ -10726,12 +10915,12 @@
       <w:tblStyleRowBandSize w:val="1"/>
       <w:tblStyleColBandSize w:val="1"/>
       <w:tblBorders>
-        <w:top w:val="single" w:sz="4" w:space="0" w:color="DE6A5C" w:themeColor="accent2" w:themeTint="99"/>
-        <w:left w:val="single" w:sz="4" w:space="0" w:color="DE6A5C" w:themeColor="accent2" w:themeTint="99"/>
-        <w:bottom w:val="single" w:sz="4" w:space="0" w:color="DE6A5C" w:themeColor="accent2" w:themeTint="99"/>
-        <w:right w:val="single" w:sz="4" w:space="0" w:color="DE6A5C" w:themeColor="accent2" w:themeTint="99"/>
-        <w:insideH w:val="single" w:sz="4" w:space="0" w:color="DE6A5C" w:themeColor="accent2" w:themeTint="99"/>
-        <w:insideV w:val="single" w:sz="4" w:space="0" w:color="DE6A5C" w:themeColor="accent2" w:themeTint="99"/>
+        <w:top w:val="single" w:sz="4" w:space="0" w:color="CD4C5F" w:themeColor="accent2" w:themeTint="99"/>
+        <w:left w:val="single" w:sz="4" w:space="0" w:color="CD4C5F" w:themeColor="accent2" w:themeTint="99"/>
+        <w:bottom w:val="single" w:sz="4" w:space="0" w:color="CD4C5F" w:themeColor="accent2" w:themeTint="99"/>
+        <w:right w:val="single" w:sz="4" w:space="0" w:color="CD4C5F" w:themeColor="accent2" w:themeTint="99"/>
+        <w:insideH w:val="single" w:sz="4" w:space="0" w:color="CD4C5F" w:themeColor="accent2" w:themeTint="99"/>
+        <w:insideV w:val="single" w:sz="4" w:space="0" w:color="CD4C5F" w:themeColor="accent2" w:themeTint="99"/>
       </w:tblBorders>
     </w:tblPr>
     <w:tblStylePr w:type="firstRow">
@@ -10743,14 +10932,14 @@
       <w:tblPr/>
       <w:tcPr>
         <w:tcBorders>
-          <w:top w:val="single" w:sz="4" w:space="0" w:color="9B2D1F" w:themeColor="accent2"/>
-          <w:left w:val="single" w:sz="4" w:space="0" w:color="9B2D1F" w:themeColor="accent2"/>
-          <w:bottom w:val="single" w:sz="4" w:space="0" w:color="9B2D1F" w:themeColor="accent2"/>
-          <w:right w:val="single" w:sz="4" w:space="0" w:color="9B2D1F" w:themeColor="accent2"/>
+          <w:top w:val="single" w:sz="4" w:space="0" w:color="651C27" w:themeColor="accent2"/>
+          <w:left w:val="single" w:sz="4" w:space="0" w:color="651C27" w:themeColor="accent2"/>
+          <w:bottom w:val="single" w:sz="4" w:space="0" w:color="651C27" w:themeColor="accent2"/>
+          <w:right w:val="single" w:sz="4" w:space="0" w:color="651C27" w:themeColor="accent2"/>
           <w:insideH w:val="nil"/>
           <w:insideV w:val="nil"/>
         </w:tcBorders>
-        <w:shd w:val="clear" w:color="auto" w:fill="9B2D1F" w:themeFill="accent2"/>
+        <w:shd w:val="clear" w:color="auto" w:fill="651C27" w:themeFill="accent2"/>
       </w:tcPr>
     </w:tblStylePr>
     <w:tblStylePr w:type="lastRow">
@@ -10761,7 +10950,7 @@
       <w:tblPr/>
       <w:tcPr>
         <w:tcBorders>
-          <w:top w:val="double" w:sz="4" w:space="0" w:color="9B2D1F" w:themeColor="accent2"/>
+          <w:top w:val="double" w:sz="4" w:space="0" w:color="651C27" w:themeColor="accent2"/>
         </w:tcBorders>
       </w:tcPr>
     </w:tblStylePr>
@@ -10780,13 +10969,13 @@
     <w:tblStylePr w:type="band1Vert">
       <w:tblPr/>
       <w:tcPr>
-        <w:shd w:val="clear" w:color="auto" w:fill="F4CDC8" w:themeFill="accent2" w:themeFillTint="33"/>
+        <w:shd w:val="clear" w:color="auto" w:fill="EEC3C9" w:themeFill="accent2" w:themeFillTint="33"/>
       </w:tcPr>
     </w:tblStylePr>
     <w:tblStylePr w:type="band1Horz">
       <w:tblPr/>
       <w:tcPr>
-        <w:shd w:val="clear" w:color="auto" w:fill="F4CDC8" w:themeFill="accent2" w:themeFillTint="33"/>
+        <w:shd w:val="clear" w:color="auto" w:fill="EEC3C9" w:themeFill="accent2" w:themeFillTint="33"/>
       </w:tcPr>
     </w:tblStylePr>
   </w:style>
@@ -10820,7 +11009,7 @@
     <w:rsid w:val="0030306B"/>
     <w:rPr>
       <w:caps/>
-      <w:color w:val="68230B" w:themeColor="accent1" w:themeShade="7F"/>
+      <w:color w:val="4B151C" w:themeColor="accent1" w:themeShade="7F"/>
       <w:spacing w:val="5"/>
     </w:rPr>
   </w:style>
@@ -11039,14 +11228,14 @@
       <w:spacing w:after="0" w:line="240" w:lineRule="auto"/>
     </w:pPr>
     <w:rPr>
-      <w:color w:val="6D6262" w:themeColor="accent5" w:themeShade="BF"/>
+      <w:color w:val="565656" w:themeColor="accent5" w:themeShade="BF"/>
     </w:rPr>
     <w:tblPr>
       <w:tblStyleRowBandSize w:val="1"/>
       <w:tblStyleColBandSize w:val="1"/>
       <w:tblBorders>
-        <w:top w:val="single" w:sz="8" w:space="0" w:color="918485" w:themeColor="accent5"/>
-        <w:bottom w:val="single" w:sz="8" w:space="0" w:color="918485" w:themeColor="accent5"/>
+        <w:top w:val="single" w:sz="8" w:space="0" w:color="737373" w:themeColor="accent5"/>
+        <w:bottom w:val="single" w:sz="8" w:space="0" w:color="737373" w:themeColor="accent5"/>
       </w:tblBorders>
     </w:tblPr>
     <w:tblStylePr w:type="firstRow">
@@ -11060,9 +11249,9 @@
       <w:tblPr/>
       <w:tcPr>
         <w:tcBorders>
-          <w:top w:val="single" w:sz="8" w:space="0" w:color="918485" w:themeColor="accent5"/>
+          <w:top w:val="single" w:sz="8" w:space="0" w:color="737373" w:themeColor="accent5"/>
           <w:left w:val="nil"/>
-          <w:bottom w:val="single" w:sz="8" w:space="0" w:color="918485" w:themeColor="accent5"/>
+          <w:bottom w:val="single" w:sz="8" w:space="0" w:color="737373" w:themeColor="accent5"/>
           <w:right w:val="nil"/>
           <w:insideH w:val="nil"/>
           <w:insideV w:val="nil"/>
@@ -11080,9 +11269,9 @@
       <w:tblPr/>
       <w:tcPr>
         <w:tcBorders>
-          <w:top w:val="single" w:sz="8" w:space="0" w:color="918485" w:themeColor="accent5"/>
+          <w:top w:val="single" w:sz="8" w:space="0" w:color="737373" w:themeColor="accent5"/>
           <w:left w:val="nil"/>
-          <w:bottom w:val="single" w:sz="8" w:space="0" w:color="918485" w:themeColor="accent5"/>
+          <w:bottom w:val="single" w:sz="8" w:space="0" w:color="737373" w:themeColor="accent5"/>
           <w:right w:val="nil"/>
           <w:insideH w:val="nil"/>
           <w:insideV w:val="nil"/>
@@ -11110,7 +11299,7 @@
           <w:insideH w:val="nil"/>
           <w:insideV w:val="nil"/>
         </w:tcBorders>
-        <w:shd w:val="clear" w:color="auto" w:fill="E3E0E0" w:themeFill="accent5" w:themeFillTint="3F"/>
+        <w:shd w:val="clear" w:color="auto" w:fill="DCDCDC" w:themeFill="accent5" w:themeFillTint="3F"/>
       </w:tcPr>
     </w:tblStylePr>
     <w:tblStylePr w:type="band1Horz">
@@ -11122,7 +11311,7 @@
           <w:insideH w:val="nil"/>
           <w:insideV w:val="nil"/>
         </w:tcBorders>
-        <w:shd w:val="clear" w:color="auto" w:fill="E3E0E0" w:themeFill="accent5" w:themeFillTint="3F"/>
+        <w:shd w:val="clear" w:color="auto" w:fill="DCDCDC" w:themeFill="accent5" w:themeFillTint="3F"/>
       </w:tcPr>
     </w:tblStylePr>
   </w:style>
@@ -11327,7 +11516,7 @@
     <w:rsid w:val="0030306B"/>
     <w:rPr>
       <w:caps/>
-      <w:color w:val="9D3511" w:themeColor="accent1" w:themeShade="BF"/>
+      <w:color w:val="701F2B" w:themeColor="accent1" w:themeShade="BF"/>
       <w:spacing w:val="10"/>
     </w:rPr>
   </w:style>
@@ -11340,7 +11529,7 @@
     <w:rsid w:val="0030306B"/>
     <w:rPr>
       <w:caps/>
-      <w:color w:val="9D3511" w:themeColor="accent1" w:themeShade="BF"/>
+      <w:color w:val="701F2B" w:themeColor="accent1" w:themeShade="BF"/>
       <w:spacing w:val="10"/>
     </w:rPr>
   </w:style>
@@ -11353,7 +11542,7 @@
     <w:rsid w:val="0030306B"/>
     <w:rPr>
       <w:caps/>
-      <w:color w:val="9D3511" w:themeColor="accent1" w:themeShade="BF"/>
+      <w:color w:val="701F2B" w:themeColor="accent1" w:themeShade="BF"/>
       <w:spacing w:val="10"/>
     </w:rPr>
   </w:style>
@@ -11366,7 +11555,7 @@
     <w:rsid w:val="0030306B"/>
     <w:rPr>
       <w:caps/>
-      <w:color w:val="9D3511" w:themeColor="accent1" w:themeShade="BF"/>
+      <w:color w:val="701F2B" w:themeColor="accent1" w:themeShade="BF"/>
       <w:spacing w:val="10"/>
     </w:rPr>
   </w:style>
@@ -11412,7 +11601,7 @@
     <w:rPr>
       <w:b/>
       <w:bCs/>
-      <w:color w:val="9D3511" w:themeColor="accent1" w:themeShade="BF"/>
+      <w:color w:val="701F2B" w:themeColor="accent1" w:themeShade="BF"/>
       <w:sz w:val="16"/>
       <w:szCs w:val="16"/>
     </w:rPr>
@@ -11431,7 +11620,7 @@
     <w:rPr>
       <w:rFonts w:asciiTheme="majorHAnsi" w:eastAsiaTheme="majorEastAsia" w:hAnsiTheme="majorHAnsi" w:cstheme="majorBidi"/>
       <w:caps/>
-      <w:color w:val="D34817" w:themeColor="accent1"/>
+      <w:color w:val="972A3A" w:themeColor="accent1"/>
       <w:spacing w:val="10"/>
       <w:sz w:val="52"/>
       <w:szCs w:val="52"/>
@@ -11446,7 +11635,7 @@
     <w:rPr>
       <w:rFonts w:asciiTheme="majorHAnsi" w:eastAsiaTheme="majorEastAsia" w:hAnsiTheme="majorHAnsi" w:cstheme="majorBidi"/>
       <w:caps/>
-      <w:color w:val="D34817" w:themeColor="accent1"/>
+      <w:color w:val="972A3A" w:themeColor="accent1"/>
       <w:spacing w:val="10"/>
       <w:sz w:val="52"/>
       <w:szCs w:val="52"/>
@@ -11527,7 +11716,7 @@
       <w:jc w:val="center"/>
     </w:pPr>
     <w:rPr>
-      <w:color w:val="D34817" w:themeColor="accent1"/>
+      <w:color w:val="972A3A" w:themeColor="accent1"/>
       <w:sz w:val="24"/>
       <w:szCs w:val="24"/>
     </w:rPr>
@@ -11539,7 +11728,7 @@
     <w:uiPriority w:val="30"/>
     <w:rsid w:val="0030306B"/>
     <w:rPr>
-      <w:color w:val="D34817" w:themeColor="accent1"/>
+      <w:color w:val="972A3A" w:themeColor="accent1"/>
       <w:sz w:val="24"/>
       <w:szCs w:val="24"/>
     </w:rPr>
@@ -11552,7 +11741,7 @@
     <w:rPr>
       <w:i/>
       <w:iCs/>
-      <w:color w:val="68230B" w:themeColor="accent1" w:themeShade="7F"/>
+      <w:color w:val="4B151C" w:themeColor="accent1" w:themeShade="7F"/>
     </w:rPr>
   </w:style>
   <w:style w:type="character" w:styleId="IntenseEmphasis">
@@ -11564,7 +11753,7 @@
       <w:b/>
       <w:bCs/>
       <w:caps/>
-      <w:color w:val="68230B" w:themeColor="accent1" w:themeShade="7F"/>
+      <w:color w:val="4B151C" w:themeColor="accent1" w:themeShade="7F"/>
       <w:spacing w:val="10"/>
     </w:rPr>
   </w:style>
@@ -11576,7 +11765,7 @@
     <w:rPr>
       <w:b/>
       <w:bCs/>
-      <w:color w:val="D34817" w:themeColor="accent1"/>
+      <w:color w:val="972A3A" w:themeColor="accent1"/>
     </w:rPr>
   </w:style>
   <w:style w:type="character" w:styleId="IntenseReference">
@@ -11590,7 +11779,7 @@
       <w:i/>
       <w:iCs/>
       <w:caps/>
-      <w:color w:val="D34817" w:themeColor="accent1"/>
+      <w:color w:val="972A3A" w:themeColor="accent1"/>
     </w:rPr>
   </w:style>
   <w:style w:type="character" w:styleId="BookTitle">
@@ -11616,13 +11805,71 @@
     <w:basedOn w:val="DefaultParagraphFont"/>
     <w:rsid w:val="000C29E3"/>
   </w:style>
+  <w:style w:type="character" w:styleId="CommentReference">
+    <w:name w:val="annotation reference"/>
+    <w:basedOn w:val="DefaultParagraphFont"/>
+    <w:uiPriority w:val="99"/>
+    <w:semiHidden/>
+    <w:unhideWhenUsed/>
+    <w:rsid w:val="003B3549"/>
+    <w:rPr>
+      <w:sz w:val="16"/>
+      <w:szCs w:val="16"/>
+    </w:rPr>
+  </w:style>
+  <w:style w:type="paragraph" w:styleId="CommentText">
+    <w:name w:val="annotation text"/>
+    <w:basedOn w:val="Normal"/>
+    <w:link w:val="CommentTextChar"/>
+    <w:uiPriority w:val="99"/>
+    <w:semiHidden/>
+    <w:unhideWhenUsed/>
+    <w:rsid w:val="003B3549"/>
+    <w:pPr>
+      <w:spacing w:line="240" w:lineRule="auto"/>
+    </w:pPr>
+  </w:style>
+  <w:style w:type="character" w:customStyle="1" w:styleId="CommentTextChar">
+    <w:name w:val="Comment Text Char"/>
+    <w:basedOn w:val="DefaultParagraphFont"/>
+    <w:link w:val="CommentText"/>
+    <w:uiPriority w:val="99"/>
+    <w:semiHidden/>
+    <w:rsid w:val="003B3549"/>
+  </w:style>
+  <w:style w:type="paragraph" w:styleId="CommentSubject">
+    <w:name w:val="annotation subject"/>
+    <w:basedOn w:val="CommentText"/>
+    <w:next w:val="CommentText"/>
+    <w:link w:val="CommentSubjectChar"/>
+    <w:uiPriority w:val="99"/>
+    <w:semiHidden/>
+    <w:unhideWhenUsed/>
+    <w:rsid w:val="003B3549"/>
+    <w:rPr>
+      <w:b/>
+      <w:bCs/>
+    </w:rPr>
+  </w:style>
+  <w:style w:type="character" w:customStyle="1" w:styleId="CommentSubjectChar">
+    <w:name w:val="Comment Subject Char"/>
+    <w:basedOn w:val="CommentTextChar"/>
+    <w:link w:val="CommentSubject"/>
+    <w:uiPriority w:val="99"/>
+    <w:semiHidden/>
+    <w:rsid w:val="003B3549"/>
+    <w:rPr>
+      <w:b/>
+      <w:bCs/>
+    </w:rPr>
+  </w:style>
 </w:styles>
 </file>
 
 <file path=word/theme/theme1.xml><?xml version="1.0" encoding="utf-8"?>
 <a:theme xmlns:a="http://schemas.openxmlformats.org/drawingml/2006/main" name="Wood Type">
   <a:themeElements>
-    <a:clrScheme name="Wood Type">
+    <a:clrScheme name="Custom 1">
       <a:dk1>
         <a:sysClr val="windowText" lastClr="000000"/>
       </a:dk1>
@@ -11636,10 +11883,10 @@
         <a:srgbClr val="E9E5DC"/>
       </a:lt2>
       <a:accent1>
-        <a:srgbClr val="D34817"/>
+        <a:srgbClr val="972A3A"/>
       </a:accent1>
       <a:accent2>
-        <a:srgbClr val="9B2D1F"/>
+        <a:srgbClr val="651C27"/>
       </a:accent2>
       <a:accent3>
         <a:srgbClr val="A28E6A"/>
@@ -11648,7 +11895,7 @@
         <a:srgbClr val="956251"/>
       </a:accent4>
       <a:accent5>
-        <a:srgbClr val="918485"/>
+        <a:srgbClr val="737373"/>
       </a:accent5>
       <a:accent6>
         <a:srgbClr val="855D5D"/>

</xml_diff>

<commit_message>
Add comments and edit documentation
</commit_message>
<xml_diff>
--- a/Documents/Documentation.docx
+++ b/Documents/Documentation.docx
@@ -2255,21 +2255,32 @@
         </w:rPr>
         <w:t xml:space="preserve">We wrote the </w:t>
       </w:r>
-      <w:proofErr w:type="gramStart"/>
       <w:r>
         <w:rPr>
           <w:sz w:val="22"/>
           <w:szCs w:val="22"/>
         </w:rPr>
-        <w:t>Back-End</w:t>
+        <w:t>Back-End.</w:t>
       </w:r>
-      <w:proofErr w:type="gramEnd"/>
+    </w:p>
+    <w:p>
+      <w:pPr>
+        <w:pStyle w:val="ListParagraph"/>
+        <w:numPr>
+          <w:ilvl w:val="0"/>
+          <w:numId w:val="27"/>
+        </w:numPr>
+        <w:rPr>
+          <w:sz w:val="22"/>
+          <w:szCs w:val="22"/>
+        </w:rPr>
+      </w:pPr>
       <w:r>
         <w:rPr>
           <w:sz w:val="22"/>
           <w:szCs w:val="22"/>
         </w:rPr>
-        <w:t>.</w:t>
+        <w:t>We made the unit testing.</w:t>
       </w:r>
     </w:p>
     <w:p>
@@ -2359,6 +2370,26 @@
           <w:szCs w:val="22"/>
         </w:rPr>
         <w:t>.</w:t>
+      </w:r>
+    </w:p>
+    <w:p>
+      <w:pPr>
+        <w:pStyle w:val="ListParagraph"/>
+        <w:numPr>
+          <w:ilvl w:val="0"/>
+          <w:numId w:val="27"/>
+        </w:numPr>
+        <w:rPr>
+          <w:sz w:val="22"/>
+          <w:szCs w:val="22"/>
+        </w:rPr>
+      </w:pPr>
+      <w:r>
+        <w:rPr>
+          <w:sz w:val="22"/>
+          <w:szCs w:val="22"/>
+        </w:rPr>
+        <w:t>We made a test cases file.</w:t>
       </w:r>
     </w:p>
     <w:p>
@@ -2654,6 +2685,20 @@
         <w:rPr>
           <w:sz w:val="22"/>
           <w:szCs w:val="22"/>
+        </w:rPr>
+        <w:t xml:space="preserve">, </w:t>
+      </w:r>
+      <w:r>
+        <w:rPr>
+          <w:sz w:val="22"/>
+          <w:szCs w:val="22"/>
+        </w:rPr>
+        <w:t>QA documentation</w:t>
+      </w:r>
+      <w:r>
+        <w:rPr>
+          <w:sz w:val="22"/>
+          <w:szCs w:val="22"/>
           <w:lang w:val="bg-BG"/>
         </w:rPr>
         <w:t>.</w:t>
@@ -2686,7 +2731,21 @@
           <w:sz w:val="22"/>
           <w:szCs w:val="22"/>
         </w:rPr>
-        <w:t>for the making of the QA documentation</w:t>
+        <w:t xml:space="preserve">for the making of the </w:t>
+      </w:r>
+      <w:r>
+        <w:rPr>
+          <w:sz w:val="22"/>
+          <w:szCs w:val="22"/>
+        </w:rPr>
+        <w:t>test cases file</w:t>
+      </w:r>
+      <w:r>
+        <w:rPr>
+          <w:sz w:val="22"/>
+          <w:szCs w:val="22"/>
+        </w:rPr>
+        <w:t>.</w:t>
       </w:r>
     </w:p>
     <w:p>
@@ -3166,25 +3225,7 @@
                 <w:szCs w:val="24"/>
                 <w:lang w:val="en-GB"/>
               </w:rPr>
-              <w:t xml:space="preserve">that adds, deletes, </w:t>
-            </w:r>
-            <w:proofErr w:type="gramStart"/>
-            <w:r>
-              <w:rPr>
-                <w:sz w:val="24"/>
-                <w:szCs w:val="24"/>
-                <w:lang w:val="en-GB"/>
-              </w:rPr>
-              <w:t>modifies</w:t>
-            </w:r>
-            <w:proofErr w:type="gramEnd"/>
-            <w:r>
-              <w:rPr>
-                <w:sz w:val="24"/>
-                <w:szCs w:val="24"/>
-                <w:lang w:val="en-GB"/>
-              </w:rPr>
-              <w:t xml:space="preserve"> and revie</w:t>
+              <w:t>that adds, deletes, modifies and revie</w:t>
             </w:r>
             <w:r>
               <w:rPr>
@@ -3567,16 +3608,16 @@
           </w:tcPr>
           <w:p>
             <w:pPr>
-              <w:rPr>
+              <w:pStyle w:val="ListParagraph"/>
+              <w:numPr>
+                <w:ilvl w:val="0"/>
+                <w:numId w:val="28"/>
+              </w:numPr>
+              <w:rPr>
+                <w:rFonts w:ascii="Cambria" w:hAnsi="Cambria"/>
                 <w:lang w:val="bg-BG"/>
               </w:rPr>
             </w:pPr>
-            <w:r>
-              <w:rPr>
-                <w:lang w:val="bg-BG"/>
-              </w:rPr>
-              <w:t>1.</w:t>
-            </w:r>
           </w:p>
         </w:tc>
         <w:tc>
@@ -3598,25 +3639,7 @@
                 <w:szCs w:val="24"/>
                 <w:lang w:val="en-GB"/>
               </w:rPr>
-              <w:t xml:space="preserve">void </w:t>
-            </w:r>
-            <w:proofErr w:type="gramStart"/>
-            <w:r>
-              <w:rPr>
-                <w:sz w:val="24"/>
-                <w:szCs w:val="24"/>
-                <w:lang w:val="en-GB"/>
-              </w:rPr>
-              <w:t>menu(</w:t>
-            </w:r>
-            <w:proofErr w:type="gramEnd"/>
-            <w:r>
-              <w:rPr>
-                <w:sz w:val="24"/>
-                <w:szCs w:val="24"/>
-                <w:lang w:val="en-GB"/>
-              </w:rPr>
-              <w:t>)</w:t>
+              <w:t>void menu()</w:t>
             </w:r>
           </w:p>
         </w:tc>
@@ -3666,16 +3689,16 @@
           </w:tcPr>
           <w:p>
             <w:pPr>
-              <w:rPr>
+              <w:pStyle w:val="ListParagraph"/>
+              <w:numPr>
+                <w:ilvl w:val="0"/>
+                <w:numId w:val="28"/>
+              </w:numPr>
+              <w:rPr>
+                <w:rFonts w:ascii="Cambria" w:hAnsi="Cambria"/>
                 <w:lang w:val="bg-BG"/>
               </w:rPr>
             </w:pPr>
-            <w:r>
-              <w:rPr>
-                <w:lang w:val="bg-BG"/>
-              </w:rPr>
-              <w:t>2.</w:t>
-            </w:r>
           </w:p>
         </w:tc>
         <w:tc>
@@ -3701,25 +3724,7 @@
                 <w:szCs w:val="24"/>
                 <w:lang w:val="en-GB"/>
               </w:rPr>
-              <w:t xml:space="preserve">void </w:t>
-            </w:r>
-            <w:proofErr w:type="gramStart"/>
-            <w:r>
-              <w:rPr>
-                <w:sz w:val="24"/>
-                <w:szCs w:val="24"/>
-                <w:lang w:val="en-GB"/>
-              </w:rPr>
-              <w:t>load(</w:t>
-            </w:r>
-            <w:proofErr w:type="gramEnd"/>
-            <w:r>
-              <w:rPr>
-                <w:sz w:val="24"/>
-                <w:szCs w:val="24"/>
-                <w:lang w:val="en-GB"/>
-              </w:rPr>
-              <w:t>)</w:t>
+              <w:t>void load()</w:t>
             </w:r>
           </w:p>
         </w:tc>
@@ -3763,16 +3768,16 @@
           </w:tcPr>
           <w:p>
             <w:pPr>
-              <w:rPr>
+              <w:pStyle w:val="ListParagraph"/>
+              <w:numPr>
+                <w:ilvl w:val="0"/>
+                <w:numId w:val="28"/>
+              </w:numPr>
+              <w:rPr>
+                <w:rFonts w:ascii="Cambria" w:hAnsi="Cambria"/>
                 <w:lang w:val="bg-BG"/>
               </w:rPr>
             </w:pPr>
-            <w:r>
-              <w:rPr>
-                <w:lang w:val="bg-BG"/>
-              </w:rPr>
-              <w:t>3.</w:t>
-            </w:r>
           </w:p>
         </w:tc>
         <w:tc>
@@ -3801,7 +3806,6 @@
               <w:t xml:space="preserve">void </w:t>
             </w:r>
             <w:proofErr w:type="spellStart"/>
-            <w:proofErr w:type="gramStart"/>
             <w:r>
               <w:rPr>
                 <w:sz w:val="24"/>
@@ -3817,16 +3821,15 @@
                 <w:szCs w:val="24"/>
                 <w:lang w:val="en-GB"/>
               </w:rPr>
-              <w:t>(</w:t>
-            </w:r>
-            <w:proofErr w:type="gramEnd"/>
-            <w:r>
-              <w:rPr>
-                <w:sz w:val="24"/>
-                <w:szCs w:val="24"/>
-                <w:lang w:val="en-GB"/>
-              </w:rPr>
-              <w:t>Node* Head)</w:t>
+              <w:t xml:space="preserve"> </w:t>
+            </w:r>
+            <w:r>
+              <w:rPr>
+                <w:sz w:val="24"/>
+                <w:szCs w:val="24"/>
+                <w:lang w:val="en-GB"/>
+              </w:rPr>
+              <w:t>(Node* Head)</w:t>
             </w:r>
           </w:p>
         </w:tc>
@@ -3865,9 +3868,13 @@
             <w:tcW w:w="715" w:type="dxa"/>
           </w:tcPr>
           <w:p>
-            <w:r>
-              <w:t>4.</w:t>
-            </w:r>
+            <w:pPr>
+              <w:pStyle w:val="ListParagraph"/>
+              <w:numPr>
+                <w:ilvl w:val="0"/>
+                <w:numId w:val="28"/>
+              </w:numPr>
+            </w:pPr>
           </w:p>
         </w:tc>
         <w:tc>
@@ -3896,7 +3903,6 @@
               <w:t xml:space="preserve">void </w:t>
             </w:r>
             <w:proofErr w:type="spellStart"/>
-            <w:proofErr w:type="gramStart"/>
             <w:r>
               <w:rPr>
                 <w:sz w:val="24"/>
@@ -3912,16 +3918,15 @@
                 <w:szCs w:val="24"/>
                 <w:lang w:val="en-GB"/>
               </w:rPr>
-              <w:t>(</w:t>
-            </w:r>
-            <w:proofErr w:type="gramEnd"/>
-            <w:r>
-              <w:rPr>
-                <w:sz w:val="24"/>
-                <w:szCs w:val="24"/>
-                <w:lang w:val="en-GB"/>
-              </w:rPr>
-              <w:t>Node* Head)</w:t>
+              <w:t xml:space="preserve"> </w:t>
+            </w:r>
+            <w:r>
+              <w:rPr>
+                <w:sz w:val="24"/>
+                <w:szCs w:val="24"/>
+                <w:lang w:val="en-GB"/>
+              </w:rPr>
+              <w:t>(Node* Head)</w:t>
             </w:r>
           </w:p>
           <w:p>
@@ -3970,9 +3975,13 @@
             <w:tcW w:w="715" w:type="dxa"/>
           </w:tcPr>
           <w:p>
-            <w:r>
-              <w:t>5.</w:t>
-            </w:r>
+            <w:pPr>
+              <w:pStyle w:val="ListParagraph"/>
+              <w:numPr>
+                <w:ilvl w:val="0"/>
+                <w:numId w:val="28"/>
+              </w:numPr>
+            </w:pPr>
           </w:p>
         </w:tc>
         <w:tc>
@@ -4001,7 +4010,6 @@
               <w:t xml:space="preserve">void </w:t>
             </w:r>
             <w:proofErr w:type="spellStart"/>
-            <w:proofErr w:type="gramStart"/>
             <w:r>
               <w:rPr>
                 <w:sz w:val="24"/>
@@ -4020,7 +4028,6 @@
               <w:t>::</w:t>
             </w:r>
             <w:proofErr w:type="spellStart"/>
-            <w:proofErr w:type="gramEnd"/>
             <w:r>
               <w:rPr>
                 <w:sz w:val="24"/>
@@ -4173,9 +4180,13 @@
             <w:tcW w:w="715" w:type="dxa"/>
           </w:tcPr>
           <w:p>
-            <w:r>
-              <w:t>6.</w:t>
-            </w:r>
+            <w:pPr>
+              <w:pStyle w:val="ListParagraph"/>
+              <w:numPr>
+                <w:ilvl w:val="0"/>
+                <w:numId w:val="28"/>
+              </w:numPr>
+            </w:pPr>
           </w:p>
         </w:tc>
         <w:tc>
@@ -4204,7 +4215,6 @@
               <w:t xml:space="preserve">void </w:t>
             </w:r>
             <w:proofErr w:type="spellStart"/>
-            <w:proofErr w:type="gramStart"/>
             <w:r>
               <w:rPr>
                 <w:sz w:val="24"/>
@@ -4223,7 +4233,6 @@
               <w:t>::</w:t>
             </w:r>
             <w:proofErr w:type="spellStart"/>
-            <w:proofErr w:type="gramEnd"/>
             <w:r>
               <w:rPr>
                 <w:sz w:val="24"/>
@@ -4374,9 +4383,13 @@
             <w:tcW w:w="715" w:type="dxa"/>
           </w:tcPr>
           <w:p>
-            <w:r>
-              <w:t>7.</w:t>
-            </w:r>
+            <w:pPr>
+              <w:pStyle w:val="ListParagraph"/>
+              <w:numPr>
+                <w:ilvl w:val="0"/>
+                <w:numId w:val="28"/>
+              </w:numPr>
+            </w:pPr>
           </w:p>
         </w:tc>
         <w:tc>
@@ -4405,7 +4418,6 @@
               <w:t xml:space="preserve">void </w:t>
             </w:r>
             <w:proofErr w:type="spellStart"/>
-            <w:proofErr w:type="gramStart"/>
             <w:r>
               <w:rPr>
                 <w:sz w:val="24"/>
@@ -4424,7 +4436,6 @@
               <w:t>::</w:t>
             </w:r>
             <w:proofErr w:type="spellStart"/>
-            <w:proofErr w:type="gramEnd"/>
             <w:r>
               <w:rPr>
                 <w:sz w:val="24"/>
@@ -4509,12 +4520,13 @@
             <w:tcW w:w="715" w:type="dxa"/>
           </w:tcPr>
           <w:p>
-            <w:r>
-              <w:t>8</w:t>
-            </w:r>
-            <w:r>
-              <w:t>.</w:t>
-            </w:r>
+            <w:pPr>
+              <w:pStyle w:val="ListParagraph"/>
+              <w:numPr>
+                <w:ilvl w:val="0"/>
+                <w:numId w:val="28"/>
+              </w:numPr>
+            </w:pPr>
           </w:p>
         </w:tc>
         <w:tc>
@@ -4543,7 +4555,6 @@
               <w:t xml:space="preserve">void </w:t>
             </w:r>
             <w:proofErr w:type="spellStart"/>
-            <w:proofErr w:type="gramStart"/>
             <w:r>
               <w:rPr>
                 <w:sz w:val="24"/>
@@ -4562,7 +4573,6 @@
               <w:t>::</w:t>
             </w:r>
             <w:proofErr w:type="spellStart"/>
-            <w:proofErr w:type="gramEnd"/>
             <w:r>
               <w:rPr>
                 <w:sz w:val="24"/>
@@ -4715,19 +4725,16 @@
           </w:tcPr>
           <w:p>
             <w:pPr>
-              <w:rPr>
+              <w:pStyle w:val="ListParagraph"/>
+              <w:numPr>
+                <w:ilvl w:val="0"/>
+                <w:numId w:val="28"/>
+              </w:numPr>
+              <w:rPr>
+                <w:rFonts w:ascii="Cambria" w:hAnsi="Cambria"/>
                 <w:lang w:val="bg-BG"/>
               </w:rPr>
             </w:pPr>
-            <w:r>
-              <w:t>9</w:t>
-            </w:r>
-            <w:r>
-              <w:rPr>
-                <w:lang w:val="bg-BG"/>
-              </w:rPr>
-              <w:t>.</w:t>
-            </w:r>
           </w:p>
         </w:tc>
         <w:tc>
@@ -4756,7 +4763,6 @@
               <w:t xml:space="preserve">void </w:t>
             </w:r>
             <w:proofErr w:type="spellStart"/>
-            <w:proofErr w:type="gramStart"/>
             <w:r>
               <w:rPr>
                 <w:sz w:val="24"/>
@@ -4775,7 +4781,6 @@
               <w:t>::</w:t>
             </w:r>
             <w:proofErr w:type="spellStart"/>
-            <w:proofErr w:type="gramEnd"/>
             <w:r>
               <w:rPr>
                 <w:sz w:val="24"/>
@@ -4864,19 +4869,16 @@
           </w:tcPr>
           <w:p>
             <w:pPr>
-              <w:rPr>
+              <w:pStyle w:val="ListParagraph"/>
+              <w:numPr>
+                <w:ilvl w:val="0"/>
+                <w:numId w:val="28"/>
+              </w:numPr>
+              <w:rPr>
+                <w:rFonts w:ascii="Cambria" w:hAnsi="Cambria"/>
                 <w:lang w:val="bg-BG"/>
               </w:rPr>
             </w:pPr>
-            <w:r>
-              <w:t>10</w:t>
-            </w:r>
-            <w:r>
-              <w:rPr>
-                <w:lang w:val="bg-BG"/>
-              </w:rPr>
-              <w:t>.</w:t>
-            </w:r>
           </w:p>
         </w:tc>
         <w:tc>
@@ -4905,7 +4907,6 @@
               <w:t xml:space="preserve">void </w:t>
             </w:r>
             <w:proofErr w:type="spellStart"/>
-            <w:proofErr w:type="gramStart"/>
             <w:r>
               <w:rPr>
                 <w:sz w:val="24"/>
@@ -4924,7 +4925,6 @@
               <w:t>::</w:t>
             </w:r>
             <w:proofErr w:type="spellStart"/>
-            <w:proofErr w:type="gramEnd"/>
             <w:r>
               <w:rPr>
                 <w:sz w:val="24"/>
@@ -5005,19 +5005,16 @@
           </w:tcPr>
           <w:p>
             <w:pPr>
-              <w:rPr>
+              <w:pStyle w:val="ListParagraph"/>
+              <w:numPr>
+                <w:ilvl w:val="0"/>
+                <w:numId w:val="28"/>
+              </w:numPr>
+              <w:rPr>
+                <w:rFonts w:ascii="Cambria" w:hAnsi="Cambria"/>
                 <w:lang w:val="bg-BG"/>
               </w:rPr>
             </w:pPr>
-            <w:r>
-              <w:t>11</w:t>
-            </w:r>
-            <w:r>
-              <w:rPr>
-                <w:lang w:val="bg-BG"/>
-              </w:rPr>
-              <w:t>.</w:t>
-            </w:r>
           </w:p>
         </w:tc>
         <w:tc>
@@ -5046,7 +5043,6 @@
               <w:t xml:space="preserve">void </w:t>
             </w:r>
             <w:proofErr w:type="spellStart"/>
-            <w:proofErr w:type="gramStart"/>
             <w:r>
               <w:rPr>
                 <w:sz w:val="24"/>
@@ -5065,7 +5061,6 @@
               <w:t>::</w:t>
             </w:r>
             <w:proofErr w:type="spellStart"/>
-            <w:proofErr w:type="gramEnd"/>
             <w:r>
               <w:rPr>
                 <w:sz w:val="24"/>
@@ -5217,12 +5212,13 @@
             <w:tcW w:w="715" w:type="dxa"/>
           </w:tcPr>
           <w:p>
-            <w:r>
-              <w:t>12</w:t>
-            </w:r>
-            <w:r>
-              <w:t>.</w:t>
-            </w:r>
+            <w:pPr>
+              <w:pStyle w:val="ListParagraph"/>
+              <w:numPr>
+                <w:ilvl w:val="0"/>
+                <w:numId w:val="28"/>
+              </w:numPr>
+            </w:pPr>
           </w:p>
         </w:tc>
         <w:tc>
@@ -5251,7 +5247,6 @@
               <w:t xml:space="preserve">void </w:t>
             </w:r>
             <w:proofErr w:type="spellStart"/>
-            <w:proofErr w:type="gramStart"/>
             <w:r>
               <w:rPr>
                 <w:sz w:val="24"/>
@@ -5270,7 +5265,6 @@
               <w:t>::</w:t>
             </w:r>
             <w:proofErr w:type="spellStart"/>
-            <w:proofErr w:type="gramEnd"/>
             <w:r>
               <w:rPr>
                 <w:sz w:val="24"/>
@@ -5352,13 +5346,13 @@
             <w:tcW w:w="715" w:type="dxa"/>
           </w:tcPr>
           <w:p>
-            <w:r>
-              <w:lastRenderedPageBreak/>
-              <w:t>13</w:t>
-            </w:r>
-            <w:r>
-              <w:t>.</w:t>
-            </w:r>
+            <w:pPr>
+              <w:pStyle w:val="ListParagraph"/>
+              <w:numPr>
+                <w:ilvl w:val="0"/>
+                <w:numId w:val="28"/>
+              </w:numPr>
+            </w:pPr>
           </w:p>
         </w:tc>
         <w:tc>
@@ -5424,25 +5418,7 @@
                 <w:szCs w:val="24"/>
                 <w:lang w:val="en-GB"/>
               </w:rPr>
-              <w:t>(</w:t>
-            </w:r>
-            <w:proofErr w:type="gramStart"/>
-            <w:r>
-              <w:rPr>
-                <w:sz w:val="24"/>
-                <w:szCs w:val="24"/>
-                <w:lang w:val="en-GB"/>
-              </w:rPr>
-              <w:t>int</w:t>
-            </w:r>
-            <w:proofErr w:type="gramEnd"/>
-            <w:r>
-              <w:rPr>
-                <w:sz w:val="24"/>
-                <w:szCs w:val="24"/>
-                <w:lang w:val="en-GB"/>
-              </w:rPr>
-              <w:t xml:space="preserve"> </w:t>
+              <w:t xml:space="preserve">(int </w:t>
             </w:r>
             <w:proofErr w:type="spellStart"/>
             <w:r>
@@ -5521,9 +5497,13 @@
             <w:tcW w:w="715" w:type="dxa"/>
           </w:tcPr>
           <w:p>
-            <w:r>
-              <w:t>14.</w:t>
-            </w:r>
+            <w:pPr>
+              <w:pStyle w:val="ListParagraph"/>
+              <w:numPr>
+                <w:ilvl w:val="0"/>
+                <w:numId w:val="28"/>
+              </w:numPr>
+            </w:pPr>
           </w:p>
         </w:tc>
         <w:tc>
@@ -5552,7 +5532,6 @@
               <w:t xml:space="preserve">int </w:t>
             </w:r>
             <w:proofErr w:type="spellStart"/>
-            <w:proofErr w:type="gramStart"/>
             <w:r>
               <w:rPr>
                 <w:sz w:val="24"/>
@@ -5568,16 +5547,7 @@
                 <w:szCs w:val="24"/>
                 <w:lang w:val="en-GB"/>
               </w:rPr>
-              <w:t>(</w:t>
-            </w:r>
-            <w:proofErr w:type="gramEnd"/>
-            <w:r>
-              <w:rPr>
-                <w:sz w:val="24"/>
-                <w:szCs w:val="24"/>
-                <w:lang w:val="en-GB"/>
-              </w:rPr>
-              <w:t>)</w:t>
+              <w:t>()</w:t>
             </w:r>
           </w:p>
           <w:p>
@@ -5627,9 +5597,13 @@
             <w:tcW w:w="715" w:type="dxa"/>
           </w:tcPr>
           <w:p>
-            <w:r>
-              <w:t>15.</w:t>
-            </w:r>
+            <w:pPr>
+              <w:pStyle w:val="ListParagraph"/>
+              <w:numPr>
+                <w:ilvl w:val="0"/>
+                <w:numId w:val="28"/>
+              </w:numPr>
+            </w:pPr>
           </w:p>
         </w:tc>
         <w:tc>
@@ -5658,7 +5632,6 @@
               <w:t xml:space="preserve">int </w:t>
             </w:r>
             <w:proofErr w:type="spellStart"/>
-            <w:proofErr w:type="gramStart"/>
             <w:r>
               <w:rPr>
                 <w:sz w:val="24"/>
@@ -5674,16 +5647,7 @@
                 <w:szCs w:val="24"/>
                 <w:lang w:val="en-GB"/>
               </w:rPr>
-              <w:t>(</w:t>
-            </w:r>
-            <w:proofErr w:type="gramEnd"/>
-            <w:r>
-              <w:rPr>
-                <w:sz w:val="24"/>
-                <w:szCs w:val="24"/>
-                <w:lang w:val="en-GB"/>
-              </w:rPr>
-              <w:t>)</w:t>
+              <w:t>()</w:t>
             </w:r>
           </w:p>
           <w:p>
@@ -5738,9 +5702,13 @@
             <w:tcW w:w="715" w:type="dxa"/>
           </w:tcPr>
           <w:p>
-            <w:r>
-              <w:t>16.</w:t>
-            </w:r>
+            <w:pPr>
+              <w:pStyle w:val="ListParagraph"/>
+              <w:numPr>
+                <w:ilvl w:val="0"/>
+                <w:numId w:val="28"/>
+              </w:numPr>
+            </w:pPr>
           </w:p>
         </w:tc>
         <w:tc>
@@ -5769,7 +5737,6 @@
               <w:t xml:space="preserve">void </w:t>
             </w:r>
             <w:proofErr w:type="spellStart"/>
-            <w:proofErr w:type="gramStart"/>
             <w:r>
               <w:rPr>
                 <w:sz w:val="24"/>
@@ -5788,7 +5755,6 @@
               <w:t>::</w:t>
             </w:r>
             <w:proofErr w:type="spellStart"/>
-            <w:proofErr w:type="gramEnd"/>
             <w:r>
               <w:rPr>
                 <w:sz w:val="24"/>
@@ -5887,9 +5853,13 @@
             <w:tcW w:w="715" w:type="dxa"/>
           </w:tcPr>
           <w:p>
-            <w:r>
-              <w:t>17.</w:t>
-            </w:r>
+            <w:pPr>
+              <w:pStyle w:val="ListParagraph"/>
+              <w:numPr>
+                <w:ilvl w:val="0"/>
+                <w:numId w:val="28"/>
+              </w:numPr>
+            </w:pPr>
           </w:p>
         </w:tc>
         <w:tc>
@@ -5936,7 +5906,6 @@
               <w:t xml:space="preserve"> int </w:t>
             </w:r>
             <w:proofErr w:type="spellStart"/>
-            <w:proofErr w:type="gramStart"/>
             <w:r>
               <w:rPr>
                 <w:sz w:val="24"/>
@@ -5952,16 +5921,15 @@
                 <w:szCs w:val="24"/>
                 <w:lang w:val="en-GB"/>
               </w:rPr>
-              <w:t>(</w:t>
-            </w:r>
-            <w:proofErr w:type="gramEnd"/>
-            <w:r>
-              <w:rPr>
-                <w:sz w:val="24"/>
-                <w:szCs w:val="24"/>
-                <w:lang w:val="en-GB"/>
-              </w:rPr>
-              <w:t>int dec)</w:t>
+              <w:t xml:space="preserve"> </w:t>
+            </w:r>
+            <w:r>
+              <w:rPr>
+                <w:sz w:val="24"/>
+                <w:szCs w:val="24"/>
+                <w:lang w:val="en-GB"/>
+              </w:rPr>
+              <w:t>(int dec)</w:t>
             </w:r>
           </w:p>
           <w:p>
@@ -6062,9 +6030,13 @@
             <w:tcW w:w="715" w:type="dxa"/>
           </w:tcPr>
           <w:p>
-            <w:r>
-              <w:t>18.</w:t>
-            </w:r>
+            <w:pPr>
+              <w:pStyle w:val="ListParagraph"/>
+              <w:numPr>
+                <w:ilvl w:val="0"/>
+                <w:numId w:val="28"/>
+              </w:numPr>
+            </w:pPr>
           </w:p>
         </w:tc>
         <w:tc>
@@ -6108,28 +6080,26 @@
                 <w:szCs w:val="24"/>
                 <w:lang w:val="en-GB"/>
               </w:rPr>
+              <w:t xml:space="preserve"> int  </w:t>
+            </w:r>
+            <w:proofErr w:type="spellStart"/>
+            <w:r>
+              <w:rPr>
+                <w:sz w:val="24"/>
+                <w:szCs w:val="24"/>
+                <w:lang w:val="en-GB"/>
+              </w:rPr>
+              <w:t>binToGraysCode</w:t>
+            </w:r>
+            <w:proofErr w:type="spellEnd"/>
+            <w:r>
+              <w:rPr>
+                <w:sz w:val="24"/>
+                <w:szCs w:val="24"/>
+                <w:lang w:val="en-GB"/>
+              </w:rPr>
               <w:t xml:space="preserve"> </w:t>
             </w:r>
-            <w:proofErr w:type="gramStart"/>
-            <w:r>
-              <w:rPr>
-                <w:sz w:val="24"/>
-                <w:szCs w:val="24"/>
-                <w:lang w:val="en-GB"/>
-              </w:rPr>
-              <w:t xml:space="preserve">int  </w:t>
-            </w:r>
-            <w:proofErr w:type="spellStart"/>
-            <w:r>
-              <w:rPr>
-                <w:sz w:val="24"/>
-                <w:szCs w:val="24"/>
-                <w:lang w:val="en-GB"/>
-              </w:rPr>
-              <w:t>binToGraysCode</w:t>
-            </w:r>
-            <w:proofErr w:type="spellEnd"/>
-            <w:proofErr w:type="gramEnd"/>
             <w:r>
               <w:rPr>
                 <w:sz w:val="24"/>
@@ -6205,7 +6175,6 @@
               </w:rPr>
               <w:t xml:space="preserve">to </w:t>
             </w:r>
-            <w:proofErr w:type="gramStart"/>
             <w:r>
               <w:rPr>
                 <w:sz w:val="24"/>
@@ -6214,7 +6183,6 @@
               </w:rPr>
               <w:t>Gray</w:t>
             </w:r>
-            <w:proofErr w:type="gramEnd"/>
             <w:r>
               <w:rPr>
                 <w:sz w:val="24"/>
@@ -6247,9 +6215,13 @@
             <w:tcW w:w="715" w:type="dxa"/>
           </w:tcPr>
           <w:p>
-            <w:r>
-              <w:t>19.</w:t>
-            </w:r>
+            <w:pPr>
+              <w:pStyle w:val="ListParagraph"/>
+              <w:numPr>
+                <w:ilvl w:val="0"/>
+                <w:numId w:val="28"/>
+              </w:numPr>
+            </w:pPr>
           </w:p>
         </w:tc>
         <w:tc>
@@ -6307,25 +6279,7 @@
                 <w:szCs w:val="24"/>
                 <w:lang w:val="en-GB"/>
               </w:rPr>
-              <w:t>(</w:t>
-            </w:r>
-            <w:proofErr w:type="gramStart"/>
-            <w:r>
-              <w:rPr>
-                <w:sz w:val="24"/>
-                <w:szCs w:val="24"/>
-                <w:lang w:val="en-GB"/>
-              </w:rPr>
-              <w:t>long</w:t>
-            </w:r>
-            <w:proofErr w:type="gramEnd"/>
-            <w:r>
-              <w:rPr>
-                <w:sz w:val="24"/>
-                <w:szCs w:val="24"/>
-                <w:lang w:val="en-GB"/>
-              </w:rPr>
-              <w:t xml:space="preserve"> </w:t>
+              <w:t xml:space="preserve">(long </w:t>
             </w:r>
             <w:proofErr w:type="spellStart"/>
             <w:r>
@@ -6438,9 +6392,13 @@
             <w:tcW w:w="715" w:type="dxa"/>
           </w:tcPr>
           <w:p>
-            <w:r>
-              <w:t>20.</w:t>
-            </w:r>
+            <w:pPr>
+              <w:pStyle w:val="ListParagraph"/>
+              <w:numPr>
+                <w:ilvl w:val="0"/>
+                <w:numId w:val="28"/>
+              </w:numPr>
+            </w:pPr>
           </w:p>
         </w:tc>
         <w:tc>
@@ -6466,36 +6424,16 @@
                 <w:szCs w:val="24"/>
                 <w:lang w:val="en-GB"/>
               </w:rPr>
-              <w:t xml:space="preserve">void </w:t>
+              <w:t xml:space="preserve">Bool </w:t>
             </w:r>
             <w:proofErr w:type="spellStart"/>
-            <w:proofErr w:type="gramStart"/>
-            <w:r>
-              <w:rPr>
-                <w:sz w:val="24"/>
-                <w:szCs w:val="24"/>
-                <w:lang w:val="en-GB"/>
-              </w:rPr>
-              <w:t>linkedList</w:t>
-            </w:r>
-            <w:proofErr w:type="spellEnd"/>
-            <w:r>
-              <w:rPr>
-                <w:sz w:val="24"/>
-                <w:szCs w:val="24"/>
-                <w:lang w:val="en-GB"/>
-              </w:rPr>
-              <w:t>::</w:t>
-            </w:r>
-            <w:proofErr w:type="spellStart"/>
-            <w:proofErr w:type="gramEnd"/>
-            <w:r>
-              <w:rPr>
-                <w:sz w:val="24"/>
-                <w:szCs w:val="24"/>
-                <w:lang w:val="en-GB"/>
-              </w:rPr>
-              <w:t>addBetween</w:t>
+            <w:r>
+              <w:rPr>
+                <w:sz w:val="24"/>
+                <w:szCs w:val="24"/>
+                <w:lang w:val="en-GB"/>
+              </w:rPr>
+              <w:t>checkBigger</w:t>
             </w:r>
             <w:proofErr w:type="spellEnd"/>
           </w:p>
@@ -6518,7 +6456,15 @@
                 <w:szCs w:val="24"/>
                 <w:lang w:val="en-GB"/>
               </w:rPr>
-              <w:t xml:space="preserve">(Node*&amp; Head, string </w:t>
+              <w:t>(</w:t>
+            </w:r>
+            <w:r>
+              <w:rPr>
+                <w:sz w:val="24"/>
+                <w:szCs w:val="24"/>
+                <w:lang w:val="en-GB"/>
+              </w:rPr>
+              <w:t xml:space="preserve">Node*  </w:t>
             </w:r>
             <w:proofErr w:type="spellStart"/>
             <w:r>
@@ -6527,7 +6473,7 @@
                 <w:szCs w:val="24"/>
                 <w:lang w:val="en-GB"/>
               </w:rPr>
-              <w:t>userTitle</w:t>
+              <w:t>firstNode</w:t>
             </w:r>
             <w:proofErr w:type="spellEnd"/>
             <w:r>
@@ -6536,7 +6482,15 @@
                 <w:szCs w:val="24"/>
                 <w:lang w:val="en-GB"/>
               </w:rPr>
-              <w:t xml:space="preserve">, int </w:t>
+              <w:t xml:space="preserve">, </w:t>
+            </w:r>
+            <w:r>
+              <w:rPr>
+                <w:sz w:val="24"/>
+                <w:szCs w:val="24"/>
+                <w:lang w:val="en-GB"/>
+              </w:rPr>
+              <w:t xml:space="preserve">Node* </w:t>
             </w:r>
             <w:proofErr w:type="spellStart"/>
             <w:r>
@@ -6545,43 +6499,7 @@
                 <w:szCs w:val="24"/>
                 <w:lang w:val="en-GB"/>
               </w:rPr>
-              <w:t>userDay</w:t>
-            </w:r>
-            <w:proofErr w:type="spellEnd"/>
-            <w:r>
-              <w:rPr>
-                <w:sz w:val="24"/>
-                <w:szCs w:val="24"/>
-                <w:lang w:val="en-GB"/>
-              </w:rPr>
-              <w:t xml:space="preserve">, int </w:t>
-            </w:r>
-            <w:proofErr w:type="spellStart"/>
-            <w:r>
-              <w:rPr>
-                <w:sz w:val="24"/>
-                <w:szCs w:val="24"/>
-                <w:lang w:val="en-GB"/>
-              </w:rPr>
-              <w:t>userMonth</w:t>
-            </w:r>
-            <w:proofErr w:type="spellEnd"/>
-            <w:r>
-              <w:rPr>
-                <w:sz w:val="24"/>
-                <w:szCs w:val="24"/>
-                <w:lang w:val="en-GB"/>
-              </w:rPr>
-              <w:t xml:space="preserve">, int </w:t>
-            </w:r>
-            <w:proofErr w:type="spellStart"/>
-            <w:r>
-              <w:rPr>
-                <w:sz w:val="24"/>
-                <w:szCs w:val="24"/>
-                <w:lang w:val="en-GB"/>
-              </w:rPr>
-              <w:t>userYear</w:t>
+              <w:t>secondNode</w:t>
             </w:r>
             <w:proofErr w:type="spellEnd"/>
             <w:r>
@@ -6617,15 +6535,15 @@
                 <w:szCs w:val="24"/>
                 <w:lang w:val="en-GB"/>
               </w:rPr>
-              <w:t xml:space="preserve">Add events </w:t>
-            </w:r>
-            <w:r>
-              <w:rPr>
-                <w:sz w:val="24"/>
-                <w:szCs w:val="24"/>
-                <w:lang w:val="en-GB"/>
-              </w:rPr>
-              <w:t>between two others</w:t>
+              <w:t xml:space="preserve">Checks which event is </w:t>
+            </w:r>
+            <w:r>
+              <w:rPr>
+                <w:sz w:val="24"/>
+                <w:szCs w:val="24"/>
+                <w:lang w:val="en-GB"/>
+              </w:rPr>
+              <w:t>more recent</w:t>
             </w:r>
           </w:p>
         </w:tc>
@@ -6641,9 +6559,13 @@
             <w:tcW w:w="715" w:type="dxa"/>
           </w:tcPr>
           <w:p>
-            <w:r>
-              <w:t>21.</w:t>
-            </w:r>
+            <w:pPr>
+              <w:pStyle w:val="ListParagraph"/>
+              <w:numPr>
+                <w:ilvl w:val="0"/>
+                <w:numId w:val="28"/>
+              </w:numPr>
+            </w:pPr>
           </w:p>
         </w:tc>
         <w:tc>
@@ -6669,7 +6591,7 @@
                 <w:szCs w:val="24"/>
                 <w:lang w:val="en-GB"/>
               </w:rPr>
-              <w:t xml:space="preserve">Bool </w:t>
+              <w:t xml:space="preserve">void </w:t>
             </w:r>
             <w:proofErr w:type="spellStart"/>
             <w:r>
@@ -6678,9 +6600,43 @@
                 <w:szCs w:val="24"/>
                 <w:lang w:val="en-GB"/>
               </w:rPr>
-              <w:t>checkBigger</w:t>
+              <w:t>colorText</w:t>
             </w:r>
             <w:proofErr w:type="spellEnd"/>
+            <w:r>
+              <w:rPr>
+                <w:sz w:val="24"/>
+                <w:szCs w:val="24"/>
+                <w:lang w:val="en-GB"/>
+              </w:rPr>
+              <w:t xml:space="preserve"> </w:t>
+            </w:r>
+            <w:r>
+              <w:rPr>
+                <w:sz w:val="24"/>
+                <w:szCs w:val="24"/>
+                <w:lang w:val="en-GB"/>
+              </w:rPr>
+              <w:t xml:space="preserve">(int </w:t>
+            </w:r>
+            <w:proofErr w:type="spellStart"/>
+            <w:r>
+              <w:rPr>
+                <w:sz w:val="24"/>
+                <w:szCs w:val="24"/>
+                <w:lang w:val="en-GB"/>
+              </w:rPr>
+              <w:t>colorSelect</w:t>
+            </w:r>
+            <w:proofErr w:type="spellEnd"/>
+            <w:r>
+              <w:rPr>
+                <w:sz w:val="24"/>
+                <w:szCs w:val="24"/>
+                <w:lang w:val="en-GB"/>
+              </w:rPr>
+              <w:t>)</w:t>
+            </w:r>
           </w:p>
           <w:p>
             <w:pPr>
@@ -6695,76 +6651,6 @@
                 <w:lang w:val="en-GB"/>
               </w:rPr>
             </w:pPr>
-            <w:r>
-              <w:rPr>
-                <w:sz w:val="24"/>
-                <w:szCs w:val="24"/>
-                <w:lang w:val="en-GB"/>
-              </w:rPr>
-              <w:t>(</w:t>
-            </w:r>
-            <w:r>
-              <w:rPr>
-                <w:sz w:val="24"/>
-                <w:szCs w:val="24"/>
-                <w:lang w:val="en-GB"/>
-              </w:rPr>
-              <w:t>Node</w:t>
-            </w:r>
-            <w:proofErr w:type="gramStart"/>
-            <w:r>
-              <w:rPr>
-                <w:sz w:val="24"/>
-                <w:szCs w:val="24"/>
-                <w:lang w:val="en-GB"/>
-              </w:rPr>
-              <w:t xml:space="preserve">*  </w:t>
-            </w:r>
-            <w:proofErr w:type="spellStart"/>
-            <w:r>
-              <w:rPr>
-                <w:sz w:val="24"/>
-                <w:szCs w:val="24"/>
-                <w:lang w:val="en-GB"/>
-              </w:rPr>
-              <w:t>firstNode</w:t>
-            </w:r>
-            <w:proofErr w:type="spellEnd"/>
-            <w:proofErr w:type="gramEnd"/>
-            <w:r>
-              <w:rPr>
-                <w:sz w:val="24"/>
-                <w:szCs w:val="24"/>
-                <w:lang w:val="en-GB"/>
-              </w:rPr>
-              <w:t xml:space="preserve">, </w:t>
-            </w:r>
-            <w:r>
-              <w:rPr>
-                <w:sz w:val="24"/>
-                <w:szCs w:val="24"/>
-                <w:lang w:val="en-GB"/>
-              </w:rPr>
-              <w:t xml:space="preserve">Node* </w:t>
-            </w:r>
-            <w:proofErr w:type="spellStart"/>
-            <w:r>
-              <w:rPr>
-                <w:sz w:val="24"/>
-                <w:szCs w:val="24"/>
-                <w:lang w:val="en-GB"/>
-              </w:rPr>
-              <w:t>secondNode</w:t>
-            </w:r>
-            <w:proofErr w:type="spellEnd"/>
-            <w:r>
-              <w:rPr>
-                <w:sz w:val="24"/>
-                <w:szCs w:val="24"/>
-                <w:lang w:val="en-GB"/>
-              </w:rPr>
-              <w:t>)</w:t>
-            </w:r>
           </w:p>
         </w:tc>
         <w:tc>
@@ -6790,16 +6676,1150 @@
                 <w:szCs w:val="24"/>
                 <w:lang w:val="en-GB"/>
               </w:rPr>
-              <w:t xml:space="preserve">Checks which event is </w:t>
-            </w:r>
-            <w:r>
-              <w:rPr>
-                <w:sz w:val="24"/>
-                <w:szCs w:val="24"/>
-                <w:lang w:val="en-GB"/>
-              </w:rPr>
-              <w:t>more recent</w:t>
-            </w:r>
+              <w:t xml:space="preserve">Change </w:t>
+            </w:r>
+            <w:r>
+              <w:rPr>
+                <w:sz w:val="24"/>
+                <w:szCs w:val="24"/>
+                <w:lang w:val="en-GB"/>
+              </w:rPr>
+              <w:t>color of the text</w:t>
+            </w:r>
+          </w:p>
+        </w:tc>
+      </w:tr>
+      <w:tr>
+        <w:trPr>
+          <w:cnfStyle w:val="000000010000" w:firstRow="0" w:lastRow="0" w:firstColumn="0" w:lastColumn="0" w:oddVBand="0" w:evenVBand="0" w:oddHBand="0" w:evenHBand="1" w:firstRowFirstColumn="0" w:firstRowLastColumn="0" w:lastRowFirstColumn="0" w:lastRowLastColumn="0"/>
+          <w:trHeight w:val="718"/>
+        </w:trPr>
+        <w:tc>
+          <w:tcPr>
+            <w:cnfStyle w:val="001000000000" w:firstRow="0" w:lastRow="0" w:firstColumn="1" w:lastColumn="0" w:oddVBand="0" w:evenVBand="0" w:oddHBand="0" w:evenHBand="0" w:firstRowFirstColumn="0" w:firstRowLastColumn="0" w:lastRowFirstColumn="0" w:lastRowLastColumn="0"/>
+            <w:tcW w:w="715" w:type="dxa"/>
+          </w:tcPr>
+          <w:p>
+            <w:pPr>
+              <w:pStyle w:val="ListParagraph"/>
+              <w:numPr>
+                <w:ilvl w:val="0"/>
+                <w:numId w:val="28"/>
+              </w:numPr>
+            </w:pPr>
+          </w:p>
+        </w:tc>
+        <w:tc>
+          <w:tcPr>
+            <w:tcW w:w="4605" w:type="dxa"/>
+          </w:tcPr>
+          <w:p>
+            <w:pPr>
+              <w:autoSpaceDE w:val="0"/>
+              <w:autoSpaceDN w:val="0"/>
+              <w:adjustRightInd w:val="0"/>
+              <w:spacing w:before="0"/>
+              <w:cnfStyle w:val="000000010000" w:firstRow="0" w:lastRow="0" w:firstColumn="0" w:lastColumn="0" w:oddVBand="0" w:evenVBand="0" w:oddHBand="0" w:evenHBand="1" w:firstRowFirstColumn="0" w:firstRowLastColumn="0" w:lastRowFirstColumn="0" w:lastRowLastColumn="0"/>
+              <w:rPr>
+                <w:sz w:val="24"/>
+                <w:szCs w:val="24"/>
+                <w:lang w:val="en-GB"/>
+              </w:rPr>
+            </w:pPr>
+            <w:r>
+              <w:rPr>
+                <w:sz w:val="24"/>
+                <w:szCs w:val="24"/>
+                <w:lang w:val="en-GB"/>
+              </w:rPr>
+              <w:t xml:space="preserve">void </w:t>
+            </w:r>
+            <w:proofErr w:type="spellStart"/>
+            <w:r>
+              <w:rPr>
+                <w:sz w:val="24"/>
+                <w:szCs w:val="24"/>
+                <w:lang w:val="en-GB"/>
+              </w:rPr>
+              <w:t>colorTheme</w:t>
+            </w:r>
+            <w:proofErr w:type="spellEnd"/>
+            <w:r>
+              <w:rPr>
+                <w:sz w:val="24"/>
+                <w:szCs w:val="24"/>
+                <w:lang w:val="en-GB"/>
+              </w:rPr>
+              <w:t xml:space="preserve"> </w:t>
+            </w:r>
+            <w:r>
+              <w:rPr>
+                <w:sz w:val="24"/>
+                <w:szCs w:val="24"/>
+                <w:lang w:val="en-GB"/>
+              </w:rPr>
+              <w:t>(string theme)</w:t>
+            </w:r>
+          </w:p>
+          <w:p>
+            <w:pPr>
+              <w:autoSpaceDE w:val="0"/>
+              <w:autoSpaceDN w:val="0"/>
+              <w:adjustRightInd w:val="0"/>
+              <w:spacing w:before="0"/>
+              <w:cnfStyle w:val="000000010000" w:firstRow="0" w:lastRow="0" w:firstColumn="0" w:lastColumn="0" w:oddVBand="0" w:evenVBand="0" w:oddHBand="0" w:evenHBand="1" w:firstRowFirstColumn="0" w:firstRowLastColumn="0" w:lastRowFirstColumn="0" w:lastRowLastColumn="0"/>
+              <w:rPr>
+                <w:sz w:val="24"/>
+                <w:szCs w:val="24"/>
+                <w:lang w:val="en-GB"/>
+              </w:rPr>
+            </w:pPr>
+          </w:p>
+        </w:tc>
+        <w:tc>
+          <w:tcPr>
+            <w:tcW w:w="3742" w:type="dxa"/>
+          </w:tcPr>
+          <w:p>
+            <w:pPr>
+              <w:autoSpaceDE w:val="0"/>
+              <w:autoSpaceDN w:val="0"/>
+              <w:adjustRightInd w:val="0"/>
+              <w:spacing w:before="0"/>
+              <w:cnfStyle w:val="000000010000" w:firstRow="0" w:lastRow="0" w:firstColumn="0" w:lastColumn="0" w:oddVBand="0" w:evenVBand="0" w:oddHBand="0" w:evenHBand="1" w:firstRowFirstColumn="0" w:firstRowLastColumn="0" w:lastRowFirstColumn="0" w:lastRowLastColumn="0"/>
+              <w:rPr>
+                <w:sz w:val="24"/>
+                <w:szCs w:val="24"/>
+                <w:lang w:val="en-GB"/>
+              </w:rPr>
+            </w:pPr>
+            <w:r>
+              <w:rPr>
+                <w:sz w:val="24"/>
+                <w:szCs w:val="24"/>
+                <w:lang w:val="en-GB"/>
+              </w:rPr>
+              <w:t>Set color of theme member</w:t>
+            </w:r>
+          </w:p>
+        </w:tc>
+      </w:tr>
+      <w:tr>
+        <w:trPr>
+          <w:cnfStyle w:val="000000100000" w:firstRow="0" w:lastRow="0" w:firstColumn="0" w:lastColumn="0" w:oddVBand="0" w:evenVBand="0" w:oddHBand="1" w:evenHBand="0" w:firstRowFirstColumn="0" w:firstRowLastColumn="0" w:lastRowFirstColumn="0" w:lastRowLastColumn="0"/>
+          <w:trHeight w:val="718"/>
+        </w:trPr>
+        <w:tc>
+          <w:tcPr>
+            <w:cnfStyle w:val="001000000000" w:firstRow="0" w:lastRow="0" w:firstColumn="1" w:lastColumn="0" w:oddVBand="0" w:evenVBand="0" w:oddHBand="0" w:evenHBand="0" w:firstRowFirstColumn="0" w:firstRowLastColumn="0" w:lastRowFirstColumn="0" w:lastRowLastColumn="0"/>
+            <w:tcW w:w="715" w:type="dxa"/>
+          </w:tcPr>
+          <w:p>
+            <w:pPr>
+              <w:pStyle w:val="ListParagraph"/>
+              <w:numPr>
+                <w:ilvl w:val="0"/>
+                <w:numId w:val="28"/>
+              </w:numPr>
+            </w:pPr>
+          </w:p>
+        </w:tc>
+        <w:tc>
+          <w:tcPr>
+            <w:tcW w:w="4605" w:type="dxa"/>
+          </w:tcPr>
+          <w:p>
+            <w:pPr>
+              <w:autoSpaceDE w:val="0"/>
+              <w:autoSpaceDN w:val="0"/>
+              <w:adjustRightInd w:val="0"/>
+              <w:spacing w:before="0"/>
+              <w:cnfStyle w:val="000000100000" w:firstRow="0" w:lastRow="0" w:firstColumn="0" w:lastColumn="0" w:oddVBand="0" w:evenVBand="0" w:oddHBand="1" w:evenHBand="0" w:firstRowFirstColumn="0" w:firstRowLastColumn="0" w:lastRowFirstColumn="0" w:lastRowLastColumn="0"/>
+              <w:rPr>
+                <w:sz w:val="24"/>
+                <w:szCs w:val="24"/>
+                <w:lang w:val="en-GB"/>
+              </w:rPr>
+            </w:pPr>
+            <w:r>
+              <w:rPr>
+                <w:sz w:val="24"/>
+                <w:szCs w:val="24"/>
+                <w:lang w:val="en-GB"/>
+              </w:rPr>
+              <w:t>void title</w:t>
+            </w:r>
+            <w:r>
+              <w:rPr>
+                <w:sz w:val="24"/>
+                <w:szCs w:val="24"/>
+                <w:lang w:val="en-GB"/>
+              </w:rPr>
+              <w:t xml:space="preserve"> </w:t>
+            </w:r>
+            <w:r>
+              <w:rPr>
+                <w:sz w:val="24"/>
+                <w:szCs w:val="24"/>
+                <w:lang w:val="en-GB"/>
+              </w:rPr>
+              <w:t>()</w:t>
+            </w:r>
+          </w:p>
+          <w:p>
+            <w:pPr>
+              <w:autoSpaceDE w:val="0"/>
+              <w:autoSpaceDN w:val="0"/>
+              <w:adjustRightInd w:val="0"/>
+              <w:spacing w:before="0"/>
+              <w:cnfStyle w:val="000000100000" w:firstRow="0" w:lastRow="0" w:firstColumn="0" w:lastColumn="0" w:oddVBand="0" w:evenVBand="0" w:oddHBand="1" w:evenHBand="0" w:firstRowFirstColumn="0" w:firstRowLastColumn="0" w:lastRowFirstColumn="0" w:lastRowLastColumn="0"/>
+              <w:rPr>
+                <w:sz w:val="24"/>
+                <w:szCs w:val="24"/>
+                <w:lang w:val="en-GB"/>
+              </w:rPr>
+            </w:pPr>
+          </w:p>
+        </w:tc>
+        <w:tc>
+          <w:tcPr>
+            <w:tcW w:w="3742" w:type="dxa"/>
+          </w:tcPr>
+          <w:p>
+            <w:pPr>
+              <w:autoSpaceDE w:val="0"/>
+              <w:autoSpaceDN w:val="0"/>
+              <w:adjustRightInd w:val="0"/>
+              <w:spacing w:before="0"/>
+              <w:cnfStyle w:val="000000100000" w:firstRow="0" w:lastRow="0" w:firstColumn="0" w:lastColumn="0" w:oddVBand="0" w:evenVBand="0" w:oddHBand="1" w:evenHBand="0" w:firstRowFirstColumn="0" w:firstRowLastColumn="0" w:lastRowFirstColumn="0" w:lastRowLastColumn="0"/>
+              <w:rPr>
+                <w:sz w:val="24"/>
+                <w:szCs w:val="24"/>
+                <w:lang w:val="en-GB"/>
+              </w:rPr>
+            </w:pPr>
+            <w:r>
+              <w:rPr>
+                <w:sz w:val="24"/>
+                <w:szCs w:val="24"/>
+                <w:lang w:val="en-GB"/>
+              </w:rPr>
+              <w:t>Display Front-End of the first page</w:t>
+            </w:r>
+          </w:p>
+        </w:tc>
+      </w:tr>
+      <w:tr>
+        <w:trPr>
+          <w:cnfStyle w:val="000000010000" w:firstRow="0" w:lastRow="0" w:firstColumn="0" w:lastColumn="0" w:oddVBand="0" w:evenVBand="0" w:oddHBand="0" w:evenHBand="1" w:firstRowFirstColumn="0" w:firstRowLastColumn="0" w:lastRowFirstColumn="0" w:lastRowLastColumn="0"/>
+          <w:trHeight w:val="718"/>
+        </w:trPr>
+        <w:tc>
+          <w:tcPr>
+            <w:cnfStyle w:val="001000000000" w:firstRow="0" w:lastRow="0" w:firstColumn="1" w:lastColumn="0" w:oddVBand="0" w:evenVBand="0" w:oddHBand="0" w:evenHBand="0" w:firstRowFirstColumn="0" w:firstRowLastColumn="0" w:lastRowFirstColumn="0" w:lastRowLastColumn="0"/>
+            <w:tcW w:w="715" w:type="dxa"/>
+          </w:tcPr>
+          <w:p>
+            <w:pPr>
+              <w:pStyle w:val="ListParagraph"/>
+              <w:numPr>
+                <w:ilvl w:val="0"/>
+                <w:numId w:val="28"/>
+              </w:numPr>
+            </w:pPr>
+          </w:p>
+        </w:tc>
+        <w:tc>
+          <w:tcPr>
+            <w:tcW w:w="4605" w:type="dxa"/>
+          </w:tcPr>
+          <w:p>
+            <w:pPr>
+              <w:autoSpaceDE w:val="0"/>
+              <w:autoSpaceDN w:val="0"/>
+              <w:adjustRightInd w:val="0"/>
+              <w:spacing w:before="0"/>
+              <w:cnfStyle w:val="000000010000" w:firstRow="0" w:lastRow="0" w:firstColumn="0" w:lastColumn="0" w:oddVBand="0" w:evenVBand="0" w:oddHBand="0" w:evenHBand="1" w:firstRowFirstColumn="0" w:firstRowLastColumn="0" w:lastRowFirstColumn="0" w:lastRowLastColumn="0"/>
+              <w:rPr>
+                <w:sz w:val="24"/>
+                <w:szCs w:val="24"/>
+                <w:lang w:val="en-GB"/>
+              </w:rPr>
+            </w:pPr>
+            <w:r>
+              <w:rPr>
+                <w:sz w:val="24"/>
+                <w:szCs w:val="24"/>
+                <w:lang w:val="en-GB"/>
+              </w:rPr>
+              <w:t xml:space="preserve">string </w:t>
+            </w:r>
+            <w:proofErr w:type="spellStart"/>
+            <w:r>
+              <w:rPr>
+                <w:sz w:val="24"/>
+                <w:szCs w:val="24"/>
+                <w:lang w:val="en-GB"/>
+              </w:rPr>
+              <w:t>userInfo</w:t>
+            </w:r>
+            <w:proofErr w:type="spellEnd"/>
+            <w:r>
+              <w:rPr>
+                <w:sz w:val="24"/>
+                <w:szCs w:val="24"/>
+                <w:lang w:val="en-GB"/>
+              </w:rPr>
+              <w:t xml:space="preserve"> </w:t>
+            </w:r>
+            <w:r>
+              <w:rPr>
+                <w:sz w:val="24"/>
+                <w:szCs w:val="24"/>
+                <w:lang w:val="en-GB"/>
+              </w:rPr>
+              <w:t>()</w:t>
+            </w:r>
+          </w:p>
+          <w:p>
+            <w:pPr>
+              <w:autoSpaceDE w:val="0"/>
+              <w:autoSpaceDN w:val="0"/>
+              <w:adjustRightInd w:val="0"/>
+              <w:spacing w:before="0"/>
+              <w:cnfStyle w:val="000000010000" w:firstRow="0" w:lastRow="0" w:firstColumn="0" w:lastColumn="0" w:oddVBand="0" w:evenVBand="0" w:oddHBand="0" w:evenHBand="1" w:firstRowFirstColumn="0" w:firstRowLastColumn="0" w:lastRowFirstColumn="0" w:lastRowLastColumn="0"/>
+              <w:rPr>
+                <w:sz w:val="24"/>
+                <w:szCs w:val="24"/>
+                <w:lang w:val="en-GB"/>
+              </w:rPr>
+            </w:pPr>
+          </w:p>
+        </w:tc>
+        <w:tc>
+          <w:tcPr>
+            <w:tcW w:w="3742" w:type="dxa"/>
+          </w:tcPr>
+          <w:p>
+            <w:pPr>
+              <w:autoSpaceDE w:val="0"/>
+              <w:autoSpaceDN w:val="0"/>
+              <w:adjustRightInd w:val="0"/>
+              <w:spacing w:before="0"/>
+              <w:cnfStyle w:val="000000010000" w:firstRow="0" w:lastRow="0" w:firstColumn="0" w:lastColumn="0" w:oddVBand="0" w:evenVBand="0" w:oddHBand="0" w:evenHBand="1" w:firstRowFirstColumn="0" w:firstRowLastColumn="0" w:lastRowFirstColumn="0" w:lastRowLastColumn="0"/>
+              <w:rPr>
+                <w:sz w:val="24"/>
+                <w:szCs w:val="24"/>
+                <w:lang w:val="en-GB"/>
+              </w:rPr>
+            </w:pPr>
+            <w:r>
+              <w:rPr>
+                <w:sz w:val="24"/>
+                <w:szCs w:val="24"/>
+                <w:lang w:val="en-GB"/>
+              </w:rPr>
+              <w:t xml:space="preserve">Input your first name </w:t>
+            </w:r>
+          </w:p>
+          <w:p>
+            <w:pPr>
+              <w:autoSpaceDE w:val="0"/>
+              <w:autoSpaceDN w:val="0"/>
+              <w:adjustRightInd w:val="0"/>
+              <w:spacing w:before="0"/>
+              <w:cnfStyle w:val="000000010000" w:firstRow="0" w:lastRow="0" w:firstColumn="0" w:lastColumn="0" w:oddVBand="0" w:evenVBand="0" w:oddHBand="0" w:evenHBand="1" w:firstRowFirstColumn="0" w:firstRowLastColumn="0" w:lastRowFirstColumn="0" w:lastRowLastColumn="0"/>
+              <w:rPr>
+                <w:sz w:val="24"/>
+                <w:szCs w:val="24"/>
+                <w:lang w:val="en-GB"/>
+              </w:rPr>
+            </w:pPr>
+          </w:p>
+        </w:tc>
+      </w:tr>
+      <w:tr>
+        <w:trPr>
+          <w:cnfStyle w:val="000000100000" w:firstRow="0" w:lastRow="0" w:firstColumn="0" w:lastColumn="0" w:oddVBand="0" w:evenVBand="0" w:oddHBand="1" w:evenHBand="0" w:firstRowFirstColumn="0" w:firstRowLastColumn="0" w:lastRowFirstColumn="0" w:lastRowLastColumn="0"/>
+          <w:trHeight w:val="718"/>
+        </w:trPr>
+        <w:tc>
+          <w:tcPr>
+            <w:cnfStyle w:val="001000000000" w:firstRow="0" w:lastRow="0" w:firstColumn="1" w:lastColumn="0" w:oddVBand="0" w:evenVBand="0" w:oddHBand="0" w:evenHBand="0" w:firstRowFirstColumn="0" w:firstRowLastColumn="0" w:lastRowFirstColumn="0" w:lastRowLastColumn="0"/>
+            <w:tcW w:w="715" w:type="dxa"/>
+          </w:tcPr>
+          <w:p>
+            <w:pPr>
+              <w:pStyle w:val="ListParagraph"/>
+              <w:numPr>
+                <w:ilvl w:val="0"/>
+                <w:numId w:val="28"/>
+              </w:numPr>
+            </w:pPr>
+          </w:p>
+        </w:tc>
+        <w:tc>
+          <w:tcPr>
+            <w:tcW w:w="4605" w:type="dxa"/>
+          </w:tcPr>
+          <w:p>
+            <w:pPr>
+              <w:autoSpaceDE w:val="0"/>
+              <w:autoSpaceDN w:val="0"/>
+              <w:adjustRightInd w:val="0"/>
+              <w:spacing w:before="0"/>
+              <w:cnfStyle w:val="000000100000" w:firstRow="0" w:lastRow="0" w:firstColumn="0" w:lastColumn="0" w:oddVBand="0" w:evenVBand="0" w:oddHBand="1" w:evenHBand="0" w:firstRowFirstColumn="0" w:firstRowLastColumn="0" w:lastRowFirstColumn="0" w:lastRowLastColumn="0"/>
+              <w:rPr>
+                <w:sz w:val="24"/>
+                <w:szCs w:val="24"/>
+                <w:lang w:val="en-GB"/>
+              </w:rPr>
+            </w:pPr>
+            <w:r>
+              <w:rPr>
+                <w:sz w:val="24"/>
+                <w:szCs w:val="24"/>
+                <w:lang w:val="en-GB"/>
+              </w:rPr>
+              <w:t xml:space="preserve">void </w:t>
+            </w:r>
+            <w:proofErr w:type="spellStart"/>
+            <w:r>
+              <w:rPr>
+                <w:sz w:val="24"/>
+                <w:szCs w:val="24"/>
+                <w:lang w:val="en-GB"/>
+              </w:rPr>
+              <w:t>modifyMenu</w:t>
+            </w:r>
+            <w:proofErr w:type="spellEnd"/>
+            <w:r>
+              <w:rPr>
+                <w:sz w:val="24"/>
+                <w:szCs w:val="24"/>
+                <w:lang w:val="en-GB"/>
+              </w:rPr>
+              <w:t xml:space="preserve"> </w:t>
+            </w:r>
+            <w:r>
+              <w:rPr>
+                <w:sz w:val="24"/>
+                <w:szCs w:val="24"/>
+                <w:lang w:val="en-GB"/>
+              </w:rPr>
+              <w:t>(Node* Head)</w:t>
+            </w:r>
+          </w:p>
+          <w:p>
+            <w:pPr>
+              <w:autoSpaceDE w:val="0"/>
+              <w:autoSpaceDN w:val="0"/>
+              <w:adjustRightInd w:val="0"/>
+              <w:spacing w:before="0"/>
+              <w:cnfStyle w:val="000000100000" w:firstRow="0" w:lastRow="0" w:firstColumn="0" w:lastColumn="0" w:oddVBand="0" w:evenVBand="0" w:oddHBand="1" w:evenHBand="0" w:firstRowFirstColumn="0" w:firstRowLastColumn="0" w:lastRowFirstColumn="0" w:lastRowLastColumn="0"/>
+              <w:rPr>
+                <w:sz w:val="24"/>
+                <w:szCs w:val="24"/>
+                <w:lang w:val="en-GB"/>
+              </w:rPr>
+            </w:pPr>
+          </w:p>
+        </w:tc>
+        <w:tc>
+          <w:tcPr>
+            <w:tcW w:w="3742" w:type="dxa"/>
+          </w:tcPr>
+          <w:p>
+            <w:pPr>
+              <w:autoSpaceDE w:val="0"/>
+              <w:autoSpaceDN w:val="0"/>
+              <w:adjustRightInd w:val="0"/>
+              <w:spacing w:before="0"/>
+              <w:cnfStyle w:val="000000100000" w:firstRow="0" w:lastRow="0" w:firstColumn="0" w:lastColumn="0" w:oddVBand="0" w:evenVBand="0" w:oddHBand="1" w:evenHBand="0" w:firstRowFirstColumn="0" w:firstRowLastColumn="0" w:lastRowFirstColumn="0" w:lastRowLastColumn="0"/>
+              <w:rPr>
+                <w:sz w:val="24"/>
+                <w:szCs w:val="24"/>
+                <w:lang w:val="en-GB"/>
+              </w:rPr>
+            </w:pPr>
+            <w:r>
+              <w:rPr>
+                <w:sz w:val="24"/>
+                <w:szCs w:val="24"/>
+                <w:lang w:val="en-GB"/>
+              </w:rPr>
+              <w:t>Menu for editing the events</w:t>
+            </w:r>
+          </w:p>
+        </w:tc>
+      </w:tr>
+      <w:tr>
+        <w:trPr>
+          <w:cnfStyle w:val="000000010000" w:firstRow="0" w:lastRow="0" w:firstColumn="0" w:lastColumn="0" w:oddVBand="0" w:evenVBand="0" w:oddHBand="0" w:evenHBand="1" w:firstRowFirstColumn="0" w:firstRowLastColumn="0" w:lastRowFirstColumn="0" w:lastRowLastColumn="0"/>
+          <w:trHeight w:val="718"/>
+        </w:trPr>
+        <w:tc>
+          <w:tcPr>
+            <w:cnfStyle w:val="001000000000" w:firstRow="0" w:lastRow="0" w:firstColumn="1" w:lastColumn="0" w:oddVBand="0" w:evenVBand="0" w:oddHBand="0" w:evenHBand="0" w:firstRowFirstColumn="0" w:firstRowLastColumn="0" w:lastRowFirstColumn="0" w:lastRowLastColumn="0"/>
+            <w:tcW w:w="715" w:type="dxa"/>
+          </w:tcPr>
+          <w:p>
+            <w:pPr>
+              <w:pStyle w:val="ListParagraph"/>
+              <w:numPr>
+                <w:ilvl w:val="0"/>
+                <w:numId w:val="28"/>
+              </w:numPr>
+            </w:pPr>
+          </w:p>
+        </w:tc>
+        <w:tc>
+          <w:tcPr>
+            <w:tcW w:w="4605" w:type="dxa"/>
+          </w:tcPr>
+          <w:p>
+            <w:pPr>
+              <w:autoSpaceDE w:val="0"/>
+              <w:autoSpaceDN w:val="0"/>
+              <w:adjustRightInd w:val="0"/>
+              <w:spacing w:before="0"/>
+              <w:cnfStyle w:val="000000010000" w:firstRow="0" w:lastRow="0" w:firstColumn="0" w:lastColumn="0" w:oddVBand="0" w:evenVBand="0" w:oddHBand="0" w:evenHBand="1" w:firstRowFirstColumn="0" w:firstRowLastColumn="0" w:lastRowFirstColumn="0" w:lastRowLastColumn="0"/>
+              <w:rPr>
+                <w:sz w:val="24"/>
+                <w:szCs w:val="24"/>
+                <w:lang w:val="en-GB"/>
+              </w:rPr>
+            </w:pPr>
+            <w:r>
+              <w:rPr>
+                <w:sz w:val="24"/>
+                <w:szCs w:val="24"/>
+                <w:lang w:val="en-GB"/>
+              </w:rPr>
+              <w:t xml:space="preserve">string </w:t>
+            </w:r>
+            <w:proofErr w:type="spellStart"/>
+            <w:r>
+              <w:rPr>
+                <w:sz w:val="24"/>
+                <w:szCs w:val="24"/>
+                <w:lang w:val="en-GB"/>
+              </w:rPr>
+              <w:t>selectTheme</w:t>
+            </w:r>
+            <w:proofErr w:type="spellEnd"/>
+            <w:r>
+              <w:rPr>
+                <w:sz w:val="24"/>
+                <w:szCs w:val="24"/>
+                <w:lang w:val="en-GB"/>
+              </w:rPr>
+              <w:t xml:space="preserve"> </w:t>
+            </w:r>
+            <w:r>
+              <w:rPr>
+                <w:sz w:val="24"/>
+                <w:szCs w:val="24"/>
+                <w:lang w:val="en-GB"/>
+              </w:rPr>
+              <w:t>(Node* Head)</w:t>
+            </w:r>
+          </w:p>
+          <w:p>
+            <w:pPr>
+              <w:autoSpaceDE w:val="0"/>
+              <w:autoSpaceDN w:val="0"/>
+              <w:adjustRightInd w:val="0"/>
+              <w:spacing w:before="0"/>
+              <w:cnfStyle w:val="000000010000" w:firstRow="0" w:lastRow="0" w:firstColumn="0" w:lastColumn="0" w:oddVBand="0" w:evenVBand="0" w:oddHBand="0" w:evenHBand="1" w:firstRowFirstColumn="0" w:firstRowLastColumn="0" w:lastRowFirstColumn="0" w:lastRowLastColumn="0"/>
+              <w:rPr>
+                <w:sz w:val="24"/>
+                <w:szCs w:val="24"/>
+                <w:lang w:val="en-GB"/>
+              </w:rPr>
+            </w:pPr>
+          </w:p>
+        </w:tc>
+        <w:tc>
+          <w:tcPr>
+            <w:tcW w:w="3742" w:type="dxa"/>
+          </w:tcPr>
+          <w:p>
+            <w:pPr>
+              <w:autoSpaceDE w:val="0"/>
+              <w:autoSpaceDN w:val="0"/>
+              <w:adjustRightInd w:val="0"/>
+              <w:spacing w:before="0"/>
+              <w:cnfStyle w:val="000000010000" w:firstRow="0" w:lastRow="0" w:firstColumn="0" w:lastColumn="0" w:oddVBand="0" w:evenVBand="0" w:oddHBand="0" w:evenHBand="1" w:firstRowFirstColumn="0" w:firstRowLastColumn="0" w:lastRowFirstColumn="0" w:lastRowLastColumn="0"/>
+              <w:rPr>
+                <w:sz w:val="24"/>
+                <w:szCs w:val="24"/>
+                <w:lang w:val="en-GB"/>
+              </w:rPr>
+            </w:pPr>
+            <w:r>
+              <w:rPr>
+                <w:sz w:val="24"/>
+                <w:szCs w:val="24"/>
+                <w:lang w:val="en-GB"/>
+              </w:rPr>
+              <w:t>Select the of the event</w:t>
+            </w:r>
+          </w:p>
+        </w:tc>
+      </w:tr>
+      <w:tr>
+        <w:trPr>
+          <w:cnfStyle w:val="000000100000" w:firstRow="0" w:lastRow="0" w:firstColumn="0" w:lastColumn="0" w:oddVBand="0" w:evenVBand="0" w:oddHBand="1" w:evenHBand="0" w:firstRowFirstColumn="0" w:firstRowLastColumn="0" w:lastRowFirstColumn="0" w:lastRowLastColumn="0"/>
+          <w:trHeight w:val="718"/>
+        </w:trPr>
+        <w:tc>
+          <w:tcPr>
+            <w:cnfStyle w:val="001000000000" w:firstRow="0" w:lastRow="0" w:firstColumn="1" w:lastColumn="0" w:oddVBand="0" w:evenVBand="0" w:oddHBand="0" w:evenHBand="0" w:firstRowFirstColumn="0" w:firstRowLastColumn="0" w:lastRowFirstColumn="0" w:lastRowLastColumn="0"/>
+            <w:tcW w:w="715" w:type="dxa"/>
+          </w:tcPr>
+          <w:p>
+            <w:pPr>
+              <w:pStyle w:val="ListParagraph"/>
+              <w:numPr>
+                <w:ilvl w:val="0"/>
+                <w:numId w:val="28"/>
+              </w:numPr>
+            </w:pPr>
+          </w:p>
+        </w:tc>
+        <w:tc>
+          <w:tcPr>
+            <w:tcW w:w="4605" w:type="dxa"/>
+          </w:tcPr>
+          <w:p>
+            <w:pPr>
+              <w:autoSpaceDE w:val="0"/>
+              <w:autoSpaceDN w:val="0"/>
+              <w:adjustRightInd w:val="0"/>
+              <w:spacing w:before="0"/>
+              <w:cnfStyle w:val="000000100000" w:firstRow="0" w:lastRow="0" w:firstColumn="0" w:lastColumn="0" w:oddVBand="0" w:evenVBand="0" w:oddHBand="1" w:evenHBand="0" w:firstRowFirstColumn="0" w:firstRowLastColumn="0" w:lastRowFirstColumn="0" w:lastRowLastColumn="0"/>
+              <w:rPr>
+                <w:sz w:val="24"/>
+                <w:szCs w:val="24"/>
+                <w:lang w:val="en-GB"/>
+              </w:rPr>
+            </w:pPr>
+            <w:r>
+              <w:rPr>
+                <w:sz w:val="24"/>
+                <w:szCs w:val="24"/>
+                <w:lang w:val="en-GB"/>
+              </w:rPr>
+              <w:t xml:space="preserve">void </w:t>
+            </w:r>
+            <w:proofErr w:type="spellStart"/>
+            <w:r>
+              <w:rPr>
+                <w:sz w:val="24"/>
+                <w:szCs w:val="24"/>
+                <w:lang w:val="en-GB"/>
+              </w:rPr>
+              <w:t>linkedList</w:t>
+            </w:r>
+            <w:proofErr w:type="spellEnd"/>
+            <w:r>
+              <w:rPr>
+                <w:sz w:val="24"/>
+                <w:szCs w:val="24"/>
+                <w:lang w:val="en-GB"/>
+              </w:rPr>
+              <w:t>::</w:t>
+            </w:r>
+            <w:proofErr w:type="spellStart"/>
+            <w:r>
+              <w:rPr>
+                <w:sz w:val="24"/>
+                <w:szCs w:val="24"/>
+                <w:lang w:val="en-GB"/>
+              </w:rPr>
+              <w:t>addBetween</w:t>
+            </w:r>
+            <w:proofErr w:type="spellEnd"/>
+            <w:r>
+              <w:rPr>
+                <w:sz w:val="24"/>
+                <w:szCs w:val="24"/>
+                <w:lang w:val="en-GB"/>
+              </w:rPr>
+              <w:t xml:space="preserve"> </w:t>
+            </w:r>
+          </w:p>
+          <w:p>
+            <w:pPr>
+              <w:autoSpaceDE w:val="0"/>
+              <w:autoSpaceDN w:val="0"/>
+              <w:adjustRightInd w:val="0"/>
+              <w:spacing w:before="0"/>
+              <w:cnfStyle w:val="000000100000" w:firstRow="0" w:lastRow="0" w:firstColumn="0" w:lastColumn="0" w:oddVBand="0" w:evenVBand="0" w:oddHBand="1" w:evenHBand="0" w:firstRowFirstColumn="0" w:firstRowLastColumn="0" w:lastRowFirstColumn="0" w:lastRowLastColumn="0"/>
+              <w:rPr>
+                <w:sz w:val="24"/>
+                <w:szCs w:val="24"/>
+                <w:lang w:val="en-GB"/>
+              </w:rPr>
+            </w:pPr>
+            <w:r>
+              <w:rPr>
+                <w:sz w:val="24"/>
+                <w:szCs w:val="24"/>
+                <w:lang w:val="en-GB"/>
+              </w:rPr>
+              <w:t xml:space="preserve">(Node* Head, string </w:t>
+            </w:r>
+            <w:proofErr w:type="spellStart"/>
+            <w:r>
+              <w:rPr>
+                <w:sz w:val="24"/>
+                <w:szCs w:val="24"/>
+                <w:lang w:val="en-GB"/>
+              </w:rPr>
+              <w:t>userTitle</w:t>
+            </w:r>
+            <w:proofErr w:type="spellEnd"/>
+            <w:r>
+              <w:rPr>
+                <w:sz w:val="24"/>
+                <w:szCs w:val="24"/>
+                <w:lang w:val="en-GB"/>
+              </w:rPr>
+              <w:t xml:space="preserve">, int </w:t>
+            </w:r>
+            <w:proofErr w:type="spellStart"/>
+            <w:r>
+              <w:rPr>
+                <w:sz w:val="24"/>
+                <w:szCs w:val="24"/>
+                <w:lang w:val="en-GB"/>
+              </w:rPr>
+              <w:t>userDay</w:t>
+            </w:r>
+            <w:proofErr w:type="spellEnd"/>
+            <w:r>
+              <w:rPr>
+                <w:sz w:val="24"/>
+                <w:szCs w:val="24"/>
+                <w:lang w:val="en-GB"/>
+              </w:rPr>
+              <w:t xml:space="preserve">, int </w:t>
+            </w:r>
+            <w:proofErr w:type="spellStart"/>
+            <w:r>
+              <w:rPr>
+                <w:sz w:val="24"/>
+                <w:szCs w:val="24"/>
+                <w:lang w:val="en-GB"/>
+              </w:rPr>
+              <w:t>userMonth</w:t>
+            </w:r>
+            <w:proofErr w:type="spellEnd"/>
+            <w:r>
+              <w:rPr>
+                <w:sz w:val="24"/>
+                <w:szCs w:val="24"/>
+                <w:lang w:val="en-GB"/>
+              </w:rPr>
+              <w:t xml:space="preserve">, int </w:t>
+            </w:r>
+            <w:proofErr w:type="spellStart"/>
+            <w:r>
+              <w:rPr>
+                <w:sz w:val="24"/>
+                <w:szCs w:val="24"/>
+                <w:lang w:val="en-GB"/>
+              </w:rPr>
+              <w:t>userYear</w:t>
+            </w:r>
+            <w:proofErr w:type="spellEnd"/>
+            <w:r>
+              <w:rPr>
+                <w:sz w:val="24"/>
+                <w:szCs w:val="24"/>
+                <w:lang w:val="en-GB"/>
+              </w:rPr>
+              <w:t xml:space="preserve">, string </w:t>
+            </w:r>
+            <w:proofErr w:type="spellStart"/>
+            <w:r>
+              <w:rPr>
+                <w:sz w:val="24"/>
+                <w:szCs w:val="24"/>
+                <w:lang w:val="en-GB"/>
+              </w:rPr>
+              <w:t>userTheme</w:t>
+            </w:r>
+            <w:proofErr w:type="spellEnd"/>
+            <w:r>
+              <w:rPr>
+                <w:sz w:val="24"/>
+                <w:szCs w:val="24"/>
+                <w:lang w:val="en-GB"/>
+              </w:rPr>
+              <w:t>)</w:t>
+            </w:r>
+          </w:p>
+          <w:p>
+            <w:pPr>
+              <w:autoSpaceDE w:val="0"/>
+              <w:autoSpaceDN w:val="0"/>
+              <w:adjustRightInd w:val="0"/>
+              <w:spacing w:before="0"/>
+              <w:cnfStyle w:val="000000100000" w:firstRow="0" w:lastRow="0" w:firstColumn="0" w:lastColumn="0" w:oddVBand="0" w:evenVBand="0" w:oddHBand="1" w:evenHBand="0" w:firstRowFirstColumn="0" w:firstRowLastColumn="0" w:lastRowFirstColumn="0" w:lastRowLastColumn="0"/>
+              <w:rPr>
+                <w:sz w:val="24"/>
+                <w:szCs w:val="24"/>
+                <w:lang w:val="en-GB"/>
+              </w:rPr>
+            </w:pPr>
+          </w:p>
+        </w:tc>
+        <w:tc>
+          <w:tcPr>
+            <w:tcW w:w="3742" w:type="dxa"/>
+          </w:tcPr>
+          <w:p>
+            <w:pPr>
+              <w:autoSpaceDE w:val="0"/>
+              <w:autoSpaceDN w:val="0"/>
+              <w:adjustRightInd w:val="0"/>
+              <w:spacing w:before="0"/>
+              <w:cnfStyle w:val="000000100000" w:firstRow="0" w:lastRow="0" w:firstColumn="0" w:lastColumn="0" w:oddVBand="0" w:evenVBand="0" w:oddHBand="1" w:evenHBand="0" w:firstRowFirstColumn="0" w:firstRowLastColumn="0" w:lastRowFirstColumn="0" w:lastRowLastColumn="0"/>
+              <w:rPr>
+                <w:sz w:val="24"/>
+                <w:szCs w:val="24"/>
+                <w:lang w:val="en-GB"/>
+              </w:rPr>
+            </w:pPr>
+            <w:r>
+              <w:rPr>
+                <w:sz w:val="24"/>
+                <w:szCs w:val="24"/>
+                <w:lang w:val="en-GB"/>
+              </w:rPr>
+              <w:t xml:space="preserve">Add </w:t>
+            </w:r>
+            <w:proofErr w:type="spellStart"/>
+            <w:r>
+              <w:rPr>
+                <w:sz w:val="24"/>
+                <w:szCs w:val="24"/>
+                <w:lang w:val="en-GB"/>
+              </w:rPr>
+              <w:t>elemets</w:t>
+            </w:r>
+            <w:proofErr w:type="spellEnd"/>
+            <w:r>
+              <w:rPr>
+                <w:sz w:val="24"/>
+                <w:szCs w:val="24"/>
+                <w:lang w:val="en-GB"/>
+              </w:rPr>
+              <w:t xml:space="preserve"> between each other</w:t>
+            </w:r>
+          </w:p>
+          <w:p>
+            <w:pPr>
+              <w:autoSpaceDE w:val="0"/>
+              <w:autoSpaceDN w:val="0"/>
+              <w:adjustRightInd w:val="0"/>
+              <w:spacing w:before="0"/>
+              <w:cnfStyle w:val="000000100000" w:firstRow="0" w:lastRow="0" w:firstColumn="0" w:lastColumn="0" w:oddVBand="0" w:evenVBand="0" w:oddHBand="1" w:evenHBand="0" w:firstRowFirstColumn="0" w:firstRowLastColumn="0" w:lastRowFirstColumn="0" w:lastRowLastColumn="0"/>
+              <w:rPr>
+                <w:sz w:val="24"/>
+                <w:szCs w:val="24"/>
+                <w:lang w:val="en-GB"/>
+              </w:rPr>
+            </w:pPr>
+          </w:p>
+        </w:tc>
+      </w:tr>
+      <w:tr>
+        <w:trPr>
+          <w:cnfStyle w:val="000000010000" w:firstRow="0" w:lastRow="0" w:firstColumn="0" w:lastColumn="0" w:oddVBand="0" w:evenVBand="0" w:oddHBand="0" w:evenHBand="1" w:firstRowFirstColumn="0" w:firstRowLastColumn="0" w:lastRowFirstColumn="0" w:lastRowLastColumn="0"/>
+          <w:trHeight w:val="718"/>
+        </w:trPr>
+        <w:tc>
+          <w:tcPr>
+            <w:cnfStyle w:val="001000000000" w:firstRow="0" w:lastRow="0" w:firstColumn="1" w:lastColumn="0" w:oddVBand="0" w:evenVBand="0" w:oddHBand="0" w:evenHBand="0" w:firstRowFirstColumn="0" w:firstRowLastColumn="0" w:lastRowFirstColumn="0" w:lastRowLastColumn="0"/>
+            <w:tcW w:w="715" w:type="dxa"/>
+          </w:tcPr>
+          <w:p>
+            <w:pPr>
+              <w:pStyle w:val="ListParagraph"/>
+              <w:numPr>
+                <w:ilvl w:val="0"/>
+                <w:numId w:val="28"/>
+              </w:numPr>
+            </w:pPr>
+          </w:p>
+        </w:tc>
+        <w:tc>
+          <w:tcPr>
+            <w:tcW w:w="4605" w:type="dxa"/>
+          </w:tcPr>
+          <w:p>
+            <w:pPr>
+              <w:autoSpaceDE w:val="0"/>
+              <w:autoSpaceDN w:val="0"/>
+              <w:adjustRightInd w:val="0"/>
+              <w:spacing w:before="0"/>
+              <w:cnfStyle w:val="000000010000" w:firstRow="0" w:lastRow="0" w:firstColumn="0" w:lastColumn="0" w:oddVBand="0" w:evenVBand="0" w:oddHBand="0" w:evenHBand="1" w:firstRowFirstColumn="0" w:firstRowLastColumn="0" w:lastRowFirstColumn="0" w:lastRowLastColumn="0"/>
+              <w:rPr>
+                <w:sz w:val="24"/>
+                <w:szCs w:val="24"/>
+                <w:lang w:val="en-GB"/>
+              </w:rPr>
+            </w:pPr>
+            <w:r>
+              <w:rPr>
+                <w:sz w:val="24"/>
+                <w:szCs w:val="24"/>
+                <w:lang w:val="en-GB"/>
+              </w:rPr>
+              <w:t xml:space="preserve">string </w:t>
+            </w:r>
+            <w:proofErr w:type="spellStart"/>
+            <w:r>
+              <w:rPr>
+                <w:sz w:val="24"/>
+                <w:szCs w:val="24"/>
+                <w:lang w:val="en-GB"/>
+              </w:rPr>
+              <w:t>inputString</w:t>
+            </w:r>
+            <w:proofErr w:type="spellEnd"/>
+            <w:r>
+              <w:rPr>
+                <w:sz w:val="24"/>
+                <w:szCs w:val="24"/>
+                <w:lang w:val="en-GB"/>
+              </w:rPr>
+              <w:t xml:space="preserve"> </w:t>
+            </w:r>
+            <w:r>
+              <w:rPr>
+                <w:sz w:val="24"/>
+                <w:szCs w:val="24"/>
+                <w:lang w:val="en-GB"/>
+              </w:rPr>
+              <w:t xml:space="preserve">(string </w:t>
+            </w:r>
+            <w:proofErr w:type="spellStart"/>
+            <w:r>
+              <w:rPr>
+                <w:sz w:val="24"/>
+                <w:szCs w:val="24"/>
+                <w:lang w:val="en-GB"/>
+              </w:rPr>
+              <w:t>userTitle</w:t>
+            </w:r>
+            <w:proofErr w:type="spellEnd"/>
+            <w:r>
+              <w:rPr>
+                <w:sz w:val="24"/>
+                <w:szCs w:val="24"/>
+                <w:lang w:val="en-GB"/>
+              </w:rPr>
+              <w:t>)</w:t>
+            </w:r>
+          </w:p>
+          <w:p>
+            <w:pPr>
+              <w:autoSpaceDE w:val="0"/>
+              <w:autoSpaceDN w:val="0"/>
+              <w:adjustRightInd w:val="0"/>
+              <w:spacing w:before="0"/>
+              <w:cnfStyle w:val="000000010000" w:firstRow="0" w:lastRow="0" w:firstColumn="0" w:lastColumn="0" w:oddVBand="0" w:evenVBand="0" w:oddHBand="0" w:evenHBand="1" w:firstRowFirstColumn="0" w:firstRowLastColumn="0" w:lastRowFirstColumn="0" w:lastRowLastColumn="0"/>
+              <w:rPr>
+                <w:sz w:val="24"/>
+                <w:szCs w:val="24"/>
+                <w:lang w:val="en-GB"/>
+              </w:rPr>
+            </w:pPr>
+          </w:p>
+        </w:tc>
+        <w:tc>
+          <w:tcPr>
+            <w:tcW w:w="3742" w:type="dxa"/>
+          </w:tcPr>
+          <w:p>
+            <w:pPr>
+              <w:autoSpaceDE w:val="0"/>
+              <w:autoSpaceDN w:val="0"/>
+              <w:adjustRightInd w:val="0"/>
+              <w:spacing w:before="0"/>
+              <w:cnfStyle w:val="000000010000" w:firstRow="0" w:lastRow="0" w:firstColumn="0" w:lastColumn="0" w:oddVBand="0" w:evenVBand="0" w:oddHBand="0" w:evenHBand="1" w:firstRowFirstColumn="0" w:firstRowLastColumn="0" w:lastRowFirstColumn="0" w:lastRowLastColumn="0"/>
+              <w:rPr>
+                <w:sz w:val="24"/>
+                <w:szCs w:val="24"/>
+                <w:lang w:val="en-GB"/>
+              </w:rPr>
+            </w:pPr>
+            <w:r>
+              <w:rPr>
+                <w:sz w:val="24"/>
+                <w:szCs w:val="24"/>
+                <w:lang w:val="en-GB"/>
+              </w:rPr>
+              <w:t>Input the title of the event</w:t>
+            </w:r>
+          </w:p>
+        </w:tc>
+      </w:tr>
+      <w:tr>
+        <w:trPr>
+          <w:cnfStyle w:val="000000100000" w:firstRow="0" w:lastRow="0" w:firstColumn="0" w:lastColumn="0" w:oddVBand="0" w:evenVBand="0" w:oddHBand="1" w:evenHBand="0" w:firstRowFirstColumn="0" w:firstRowLastColumn="0" w:lastRowFirstColumn="0" w:lastRowLastColumn="0"/>
+          <w:trHeight w:val="718"/>
+        </w:trPr>
+        <w:tc>
+          <w:tcPr>
+            <w:cnfStyle w:val="001000000000" w:firstRow="0" w:lastRow="0" w:firstColumn="1" w:lastColumn="0" w:oddVBand="0" w:evenVBand="0" w:oddHBand="0" w:evenHBand="0" w:firstRowFirstColumn="0" w:firstRowLastColumn="0" w:lastRowFirstColumn="0" w:lastRowLastColumn="0"/>
+            <w:tcW w:w="715" w:type="dxa"/>
+          </w:tcPr>
+          <w:p>
+            <w:pPr>
+              <w:pStyle w:val="ListParagraph"/>
+              <w:numPr>
+                <w:ilvl w:val="0"/>
+                <w:numId w:val="28"/>
+              </w:numPr>
+            </w:pPr>
+          </w:p>
+        </w:tc>
+        <w:tc>
+          <w:tcPr>
+            <w:tcW w:w="4605" w:type="dxa"/>
+          </w:tcPr>
+          <w:p>
+            <w:pPr>
+              <w:autoSpaceDE w:val="0"/>
+              <w:autoSpaceDN w:val="0"/>
+              <w:adjustRightInd w:val="0"/>
+              <w:spacing w:before="0"/>
+              <w:cnfStyle w:val="000000100000" w:firstRow="0" w:lastRow="0" w:firstColumn="0" w:lastColumn="0" w:oddVBand="0" w:evenVBand="0" w:oddHBand="1" w:evenHBand="0" w:firstRowFirstColumn="0" w:firstRowLastColumn="0" w:lastRowFirstColumn="0" w:lastRowLastColumn="0"/>
+              <w:rPr>
+                <w:sz w:val="24"/>
+                <w:szCs w:val="24"/>
+                <w:lang w:val="en-GB"/>
+              </w:rPr>
+            </w:pPr>
+            <w:r>
+              <w:rPr>
+                <w:sz w:val="24"/>
+                <w:szCs w:val="24"/>
+                <w:lang w:val="en-GB"/>
+              </w:rPr>
+              <w:t xml:space="preserve">int </w:t>
+            </w:r>
+            <w:proofErr w:type="spellStart"/>
+            <w:r>
+              <w:rPr>
+                <w:sz w:val="24"/>
+                <w:szCs w:val="24"/>
+                <w:lang w:val="en-GB"/>
+              </w:rPr>
+              <w:t>grayCode</w:t>
+            </w:r>
+            <w:proofErr w:type="spellEnd"/>
+            <w:r>
+              <w:rPr>
+                <w:sz w:val="24"/>
+                <w:szCs w:val="24"/>
+                <w:lang w:val="en-GB"/>
+              </w:rPr>
+              <w:t>::</w:t>
+            </w:r>
+            <w:proofErr w:type="spellStart"/>
+            <w:r>
+              <w:rPr>
+                <w:sz w:val="24"/>
+                <w:szCs w:val="24"/>
+                <w:lang w:val="en-GB"/>
+              </w:rPr>
+              <w:t>getGrayCode</w:t>
+            </w:r>
+            <w:proofErr w:type="spellEnd"/>
+          </w:p>
+          <w:p>
+            <w:pPr>
+              <w:autoSpaceDE w:val="0"/>
+              <w:autoSpaceDN w:val="0"/>
+              <w:adjustRightInd w:val="0"/>
+              <w:spacing w:before="0"/>
+              <w:cnfStyle w:val="000000100000" w:firstRow="0" w:lastRow="0" w:firstColumn="0" w:lastColumn="0" w:oddVBand="0" w:evenVBand="0" w:oddHBand="1" w:evenHBand="0" w:firstRowFirstColumn="0" w:firstRowLastColumn="0" w:lastRowFirstColumn="0" w:lastRowLastColumn="0"/>
+              <w:rPr>
+                <w:sz w:val="24"/>
+                <w:szCs w:val="24"/>
+                <w:lang w:val="en-GB"/>
+              </w:rPr>
+            </w:pPr>
+            <w:r>
+              <w:rPr>
+                <w:sz w:val="24"/>
+                <w:szCs w:val="24"/>
+                <w:lang w:val="en-GB"/>
+              </w:rPr>
+              <w:t>(Node* Head)</w:t>
+            </w:r>
+          </w:p>
+          <w:p>
+            <w:pPr>
+              <w:autoSpaceDE w:val="0"/>
+              <w:autoSpaceDN w:val="0"/>
+              <w:adjustRightInd w:val="0"/>
+              <w:spacing w:before="0"/>
+              <w:cnfStyle w:val="000000100000" w:firstRow="0" w:lastRow="0" w:firstColumn="0" w:lastColumn="0" w:oddVBand="0" w:evenVBand="0" w:oddHBand="1" w:evenHBand="0" w:firstRowFirstColumn="0" w:firstRowLastColumn="0" w:lastRowFirstColumn="0" w:lastRowLastColumn="0"/>
+              <w:rPr>
+                <w:sz w:val="24"/>
+                <w:szCs w:val="24"/>
+                <w:lang w:val="en-GB"/>
+              </w:rPr>
+            </w:pPr>
+          </w:p>
+        </w:tc>
+        <w:tc>
+          <w:tcPr>
+            <w:tcW w:w="3742" w:type="dxa"/>
+          </w:tcPr>
+          <w:p>
+            <w:pPr>
+              <w:autoSpaceDE w:val="0"/>
+              <w:autoSpaceDN w:val="0"/>
+              <w:adjustRightInd w:val="0"/>
+              <w:spacing w:before="0"/>
+              <w:cnfStyle w:val="000000100000" w:firstRow="0" w:lastRow="0" w:firstColumn="0" w:lastColumn="0" w:oddVBand="0" w:evenVBand="0" w:oddHBand="1" w:evenHBand="0" w:firstRowFirstColumn="0" w:firstRowLastColumn="0" w:lastRowFirstColumn="0" w:lastRowLastColumn="0"/>
+              <w:rPr>
+                <w:sz w:val="24"/>
+                <w:szCs w:val="24"/>
+                <w:lang w:val="en-GB"/>
+              </w:rPr>
+            </w:pPr>
+            <w:r>
+              <w:rPr>
+                <w:sz w:val="24"/>
+                <w:szCs w:val="24"/>
+                <w:lang w:val="en-GB"/>
+              </w:rPr>
+              <w:t xml:space="preserve"> Make unique gray code for the event by getting the first letter of the title and adding it to the day</w:t>
+            </w:r>
+          </w:p>
+          <w:p>
+            <w:pPr>
+              <w:autoSpaceDE w:val="0"/>
+              <w:autoSpaceDN w:val="0"/>
+              <w:adjustRightInd w:val="0"/>
+              <w:spacing w:before="0"/>
+              <w:cnfStyle w:val="000000100000" w:firstRow="0" w:lastRow="0" w:firstColumn="0" w:lastColumn="0" w:oddVBand="0" w:evenVBand="0" w:oddHBand="1" w:evenHBand="0" w:firstRowFirstColumn="0" w:firstRowLastColumn="0" w:lastRowFirstColumn="0" w:lastRowLastColumn="0"/>
+              <w:rPr>
+                <w:sz w:val="24"/>
+                <w:szCs w:val="24"/>
+                <w:lang w:val="en-GB"/>
+              </w:rPr>
+            </w:pPr>
           </w:p>
         </w:tc>
       </w:tr>
@@ -7059,7 +8079,22 @@
           <w:sz w:val="22"/>
           <w:szCs w:val="22"/>
         </w:rPr>
-        <w:t xml:space="preserve"> linked lists</w:t>
+        <w:t xml:space="preserve"> </w:t>
+      </w:r>
+      <w:r>
+        <w:rPr>
+          <w:sz w:val="22"/>
+          <w:szCs w:val="22"/>
+          <w:lang w:val="en"/>
+        </w:rPr>
+        <w:t>linked l</w:t>
+      </w:r>
+      <w:r>
+        <w:rPr>
+          <w:sz w:val="22"/>
+          <w:szCs w:val="22"/>
+        </w:rPr>
+        <w:t>ists</w:t>
       </w:r>
       <w:r>
         <w:rPr>
@@ -7080,6 +8115,30 @@
           <w:noProof/>
         </w:rPr>
         <w:t xml:space="preserve"> </w:t>
+      </w:r>
+      <w:r>
+        <w:rPr>
+          <w:sz w:val="22"/>
+          <w:szCs w:val="22"/>
+          <w:lang w:val="en"/>
+        </w:rPr>
+        <w:t>We also understood how to make unit testing</w:t>
+      </w:r>
+      <w:r>
+        <w:rPr>
+          <w:sz w:val="22"/>
+          <w:szCs w:val="22"/>
+          <w:lang w:val="en"/>
+        </w:rPr>
+        <w:t xml:space="preserve"> of the code</w:t>
+      </w:r>
+      <w:r>
+        <w:rPr>
+          <w:sz w:val="22"/>
+          <w:szCs w:val="22"/>
+          <w:lang w:val="en"/>
+        </w:rPr>
+        <w:t>.</w:t>
       </w:r>
     </w:p>
     <w:sectPr>
@@ -9226,6 +10285,92 @@
     </w:lvl>
   </w:abstractNum>
   <w:abstractNum w:abstractNumId="20" w15:restartNumberingAfterBreak="0">
+    <w:nsid w:val="5C991A73"/>
+    <w:multiLevelType w:val="hybridMultilevel"/>
+    <w:tmpl w:val="00F4CAB6"/>
+    <w:lvl w:ilvl="0" w:tplc="0409000F">
+      <w:start w:val="1"/>
+      <w:numFmt w:val="decimal"/>
+      <w:lvlText w:val="%1."/>
+      <w:lvlJc w:val="left"/>
+      <w:pPr>
+        <w:ind w:left="720" w:hanging="360"/>
+      </w:pPr>
+    </w:lvl>
+    <w:lvl w:ilvl="1" w:tplc="04090019" w:tentative="1">
+      <w:start w:val="1"/>
+      <w:numFmt w:val="lowerLetter"/>
+      <w:lvlText w:val="%2."/>
+      <w:lvlJc w:val="left"/>
+      <w:pPr>
+        <w:ind w:left="1440" w:hanging="360"/>
+      </w:pPr>
+    </w:lvl>
+    <w:lvl w:ilvl="2" w:tplc="0409001B" w:tentative="1">
+      <w:start w:val="1"/>
+      <w:numFmt w:val="lowerRoman"/>
+      <w:lvlText w:val="%3."/>
+      <w:lvlJc w:val="right"/>
+      <w:pPr>
+        <w:ind w:left="2160" w:hanging="180"/>
+      </w:pPr>
+    </w:lvl>
+    <w:lvl w:ilvl="3" w:tplc="0409000F" w:tentative="1">
+      <w:start w:val="1"/>
+      <w:numFmt w:val="decimal"/>
+      <w:lvlText w:val="%4."/>
+      <w:lvlJc w:val="left"/>
+      <w:pPr>
+        <w:ind w:left="2880" w:hanging="360"/>
+      </w:pPr>
+    </w:lvl>
+    <w:lvl w:ilvl="4" w:tplc="04090019" w:tentative="1">
+      <w:start w:val="1"/>
+      <w:numFmt w:val="lowerLetter"/>
+      <w:lvlText w:val="%5."/>
+      <w:lvlJc w:val="left"/>
+      <w:pPr>
+        <w:ind w:left="3600" w:hanging="360"/>
+      </w:pPr>
+    </w:lvl>
+    <w:lvl w:ilvl="5" w:tplc="0409001B" w:tentative="1">
+      <w:start w:val="1"/>
+      <w:numFmt w:val="lowerRoman"/>
+      <w:lvlText w:val="%6."/>
+      <w:lvlJc w:val="right"/>
+      <w:pPr>
+        <w:ind w:left="4320" w:hanging="180"/>
+      </w:pPr>
+    </w:lvl>
+    <w:lvl w:ilvl="6" w:tplc="0409000F" w:tentative="1">
+      <w:start w:val="1"/>
+      <w:numFmt w:val="decimal"/>
+      <w:lvlText w:val="%7."/>
+      <w:lvlJc w:val="left"/>
+      <w:pPr>
+        <w:ind w:left="5040" w:hanging="360"/>
+      </w:pPr>
+    </w:lvl>
+    <w:lvl w:ilvl="7" w:tplc="04090019" w:tentative="1">
+      <w:start w:val="1"/>
+      <w:numFmt w:val="lowerLetter"/>
+      <w:lvlText w:val="%8."/>
+      <w:lvlJc w:val="left"/>
+      <w:pPr>
+        <w:ind w:left="5760" w:hanging="360"/>
+      </w:pPr>
+    </w:lvl>
+    <w:lvl w:ilvl="8" w:tplc="0409001B" w:tentative="1">
+      <w:start w:val="1"/>
+      <w:numFmt w:val="lowerRoman"/>
+      <w:lvlText w:val="%9."/>
+      <w:lvlJc w:val="right"/>
+      <w:pPr>
+        <w:ind w:left="6480" w:hanging="180"/>
+      </w:pPr>
+    </w:lvl>
+  </w:abstractNum>
+  <w:abstractNum w:abstractNumId="21" w15:restartNumberingAfterBreak="0">
     <w:nsid w:val="6C1E7967"/>
     <w:multiLevelType w:val="hybridMultilevel"/>
     <w:tmpl w:val="6680B7A2"/>
@@ -9338,7 +10483,7 @@
       </w:rPr>
     </w:lvl>
   </w:abstractNum>
-  <w:abstractNum w:abstractNumId="21" w15:restartNumberingAfterBreak="0">
+  <w:abstractNum w:abstractNumId="22" w15:restartNumberingAfterBreak="0">
     <w:nsid w:val="6C5D055D"/>
     <w:multiLevelType w:val="hybridMultilevel"/>
     <w:tmpl w:val="EF60D3C4"/>
@@ -9424,7 +10569,7 @@
       </w:pPr>
     </w:lvl>
   </w:abstractNum>
-  <w:abstractNum w:abstractNumId="22" w15:restartNumberingAfterBreak="0">
+  <w:abstractNum w:abstractNumId="23" w15:restartNumberingAfterBreak="0">
     <w:nsid w:val="6D5E76B8"/>
     <w:multiLevelType w:val="hybridMultilevel"/>
     <w:tmpl w:val="97647300"/>
@@ -9510,7 +10655,7 @@
       </w:pPr>
     </w:lvl>
   </w:abstractNum>
-  <w:abstractNum w:abstractNumId="23" w15:restartNumberingAfterBreak="0">
+  <w:abstractNum w:abstractNumId="24" w15:restartNumberingAfterBreak="0">
     <w:nsid w:val="6E627D86"/>
     <w:multiLevelType w:val="multilevel"/>
     <w:tmpl w:val="0809001F"/>
@@ -9599,7 +10744,7 @@
       </w:pPr>
     </w:lvl>
   </w:abstractNum>
-  <w:abstractNum w:abstractNumId="24" w15:restartNumberingAfterBreak="0">
+  <w:abstractNum w:abstractNumId="25" w15:restartNumberingAfterBreak="0">
     <w:nsid w:val="747A3E20"/>
     <w:multiLevelType w:val="hybridMultilevel"/>
     <w:tmpl w:val="11927006"/>
@@ -9685,7 +10830,120 @@
       </w:pPr>
     </w:lvl>
   </w:abstractNum>
-  <w:abstractNum w:abstractNumId="25" w15:restartNumberingAfterBreak="0">
+  <w:abstractNum w:abstractNumId="26" w15:restartNumberingAfterBreak="0">
+    <w:nsid w:val="7A975118"/>
+    <w:multiLevelType w:val="hybridMultilevel"/>
+    <w:tmpl w:val="B32E69B6"/>
+    <w:lvl w:ilvl="0" w:tplc="04090001">
+      <w:start w:val="1"/>
+      <w:numFmt w:val="bullet"/>
+      <w:lvlText w:val=""/>
+      <w:lvlJc w:val="left"/>
+      <w:pPr>
+        <w:ind w:left="720" w:hanging="360"/>
+      </w:pPr>
+      <w:rPr>
+        <w:rFonts w:ascii="Symbol" w:hAnsi="Symbol" w:hint="default"/>
+      </w:rPr>
+    </w:lvl>
+    <w:lvl w:ilvl="1" w:tplc="04090003" w:tentative="1">
+      <w:start w:val="1"/>
+      <w:numFmt w:val="bullet"/>
+      <w:lvlText w:val="o"/>
+      <w:lvlJc w:val="left"/>
+      <w:pPr>
+        <w:ind w:left="1440" w:hanging="360"/>
+      </w:pPr>
+      <w:rPr>
+        <w:rFonts w:ascii="Courier New" w:hAnsi="Courier New" w:cs="Courier New" w:hint="default"/>
+      </w:rPr>
+    </w:lvl>
+    <w:lvl w:ilvl="2" w:tplc="04090005" w:tentative="1">
+      <w:start w:val="1"/>
+      <w:numFmt w:val="bullet"/>
+      <w:lvlText w:val=""/>
+      <w:lvlJc w:val="left"/>
+      <w:pPr>
+        <w:ind w:left="2160" w:hanging="360"/>
+      </w:pPr>
+      <w:rPr>
+        <w:rFonts w:ascii="Wingdings" w:hAnsi="Wingdings" w:hint="default"/>
+      </w:rPr>
+    </w:lvl>
+    <w:lvl w:ilvl="3" w:tplc="04090001" w:tentative="1">
+      <w:start w:val="1"/>
+      <w:numFmt w:val="bullet"/>
+      <w:lvlText w:val=""/>
+      <w:lvlJc w:val="left"/>
+      <w:pPr>
+        <w:ind w:left="2880" w:hanging="360"/>
+      </w:pPr>
+      <w:rPr>
+        <w:rFonts w:ascii="Symbol" w:hAnsi="Symbol" w:hint="default"/>
+      </w:rPr>
+    </w:lvl>
+    <w:lvl w:ilvl="4" w:tplc="04090003" w:tentative="1">
+      <w:start w:val="1"/>
+      <w:numFmt w:val="bullet"/>
+      <w:lvlText w:val="o"/>
+      <w:lvlJc w:val="left"/>
+      <w:pPr>
+        <w:ind w:left="3600" w:hanging="360"/>
+      </w:pPr>
+      <w:rPr>
+        <w:rFonts w:ascii="Courier New" w:hAnsi="Courier New" w:cs="Courier New" w:hint="default"/>
+      </w:rPr>
+    </w:lvl>
+    <w:lvl w:ilvl="5" w:tplc="04090005" w:tentative="1">
+      <w:start w:val="1"/>
+      <w:numFmt w:val="bullet"/>
+      <w:lvlText w:val=""/>
+      <w:lvlJc w:val="left"/>
+      <w:pPr>
+        <w:ind w:left="4320" w:hanging="360"/>
+      </w:pPr>
+      <w:rPr>
+        <w:rFonts w:ascii="Wingdings" w:hAnsi="Wingdings" w:hint="default"/>
+      </w:rPr>
+    </w:lvl>
+    <w:lvl w:ilvl="6" w:tplc="04090001" w:tentative="1">
+      <w:start w:val="1"/>
+      <w:numFmt w:val="bullet"/>
+      <w:lvlText w:val=""/>
+      <w:lvlJc w:val="left"/>
+      <w:pPr>
+        <w:ind w:left="5040" w:hanging="360"/>
+      </w:pPr>
+      <w:rPr>
+        <w:rFonts w:ascii="Symbol" w:hAnsi="Symbol" w:hint="default"/>
+      </w:rPr>
+    </w:lvl>
+    <w:lvl w:ilvl="7" w:tplc="04090003" w:tentative="1">
+      <w:start w:val="1"/>
+      <w:numFmt w:val="bullet"/>
+      <w:lvlText w:val="o"/>
+      <w:lvlJc w:val="left"/>
+      <w:pPr>
+        <w:ind w:left="5760" w:hanging="360"/>
+      </w:pPr>
+      <w:rPr>
+        <w:rFonts w:ascii="Courier New" w:hAnsi="Courier New" w:cs="Courier New" w:hint="default"/>
+      </w:rPr>
+    </w:lvl>
+    <w:lvl w:ilvl="8" w:tplc="04090005" w:tentative="1">
+      <w:start w:val="1"/>
+      <w:numFmt w:val="bullet"/>
+      <w:lvlText w:val=""/>
+      <w:lvlJc w:val="left"/>
+      <w:pPr>
+        <w:ind w:left="6480" w:hanging="360"/>
+      </w:pPr>
+      <w:rPr>
+        <w:rFonts w:ascii="Wingdings" w:hAnsi="Wingdings" w:hint="default"/>
+      </w:rPr>
+    </w:lvl>
+  </w:abstractNum>
+  <w:abstractNum w:abstractNumId="27" w15:restartNumberingAfterBreak="0">
     <w:nsid w:val="7E98518E"/>
     <w:multiLevelType w:val="multilevel"/>
     <w:tmpl w:val="CA70AD94"/>
@@ -9808,7 +11066,7 @@
       </w:rPr>
     </w:lvl>
   </w:abstractNum>
-  <w:abstractNum w:abstractNumId="26" w15:restartNumberingAfterBreak="0">
+  <w:abstractNum w:abstractNumId="28" w15:restartNumberingAfterBreak="0">
     <w:nsid w:val="7FDE2EBD"/>
     <w:multiLevelType w:val="hybridMultilevel"/>
     <w:tmpl w:val="9CBC6A42"/>
@@ -9898,7 +11156,7 @@
     <w:abstractNumId w:val="8"/>
   </w:num>
   <w:num w:numId="2">
-    <w:abstractNumId w:val="20"/>
+    <w:abstractNumId w:val="21"/>
   </w:num>
   <w:num w:numId="3">
     <w:abstractNumId w:val="3"/>
@@ -9925,7 +11183,7 @@
     <w:abstractNumId w:val="11"/>
   </w:num>
   <w:num w:numId="11">
-    <w:abstractNumId w:val="23"/>
+    <w:abstractNumId w:val="24"/>
   </w:num>
   <w:num w:numId="12">
     <w:abstractNumId w:val="7"/>
@@ -9943,13 +11201,13 @@
     <w:abstractNumId w:val="10"/>
   </w:num>
   <w:num w:numId="17">
-    <w:abstractNumId w:val="26"/>
+    <w:abstractNumId w:val="28"/>
   </w:num>
   <w:num w:numId="18">
     <w:abstractNumId w:val="15"/>
   </w:num>
   <w:num w:numId="19">
-    <w:abstractNumId w:val="22"/>
+    <w:abstractNumId w:val="23"/>
   </w:num>
   <w:num w:numId="20">
     <w:abstractNumId w:val="17"/>
@@ -9961,19 +11219,25 @@
     <w:abstractNumId w:val="6"/>
   </w:num>
   <w:num w:numId="23">
-    <w:abstractNumId w:val="21"/>
+    <w:abstractNumId w:val="22"/>
   </w:num>
   <w:num w:numId="24">
-    <w:abstractNumId w:val="24"/>
+    <w:abstractNumId w:val="25"/>
   </w:num>
   <w:num w:numId="25">
     <w:abstractNumId w:val="14"/>
   </w:num>
   <w:num w:numId="26">
-    <w:abstractNumId w:val="25"/>
+    <w:abstractNumId w:val="27"/>
   </w:num>
   <w:num w:numId="27">
     <w:abstractNumId w:val="5"/>
+  </w:num>
+  <w:num w:numId="28">
+    <w:abstractNumId w:val="20"/>
+  </w:num>
+  <w:num w:numId="29">
+    <w:abstractNumId w:val="26"/>
   </w:num>
 </w:numbering>
 </file>
@@ -12105,6 +13369,16 @@
 </file>
 
 <file path=customXml/item2.xml><?xml version="1.0" encoding="utf-8"?>
+<p:properties xmlns:p="http://schemas.microsoft.com/office/2006/metadata/properties" xmlns:xsi="http://www.w3.org/2001/XMLSchema-instance" xmlns:pc="http://schemas.microsoft.com/office/infopath/2007/PartnerControls">
+  <documentManagement/>
+</p:properties>
+</file>
+
+<file path=customXml/item3.xml><?xml version="1.0" encoding="utf-8"?>
+<b:Sources xmlns:b="http://schemas.openxmlformats.org/officeDocument/2006/bibliography" xmlns="http://schemas.openxmlformats.org/officeDocument/2006/bibliography" SelectedStyle="\APASixthEditionOfficeOnline.xsl" StyleName="APA" Version="6"/>
+</file>
+
+<file path=customXml/item4.xml><?xml version="1.0" encoding="utf-8"?>
 <ct:contentTypeSchema xmlns:ct="http://schemas.microsoft.com/office/2006/metadata/contentType" xmlns:ma="http://schemas.microsoft.com/office/2006/metadata/properties/metaAttributes" ct:_="" ma:_="" ma:contentTypeName="Документ" ma:contentTypeID="0x010100488A9A9EA7749A4D899B843B60C34D15" ma:contentTypeVersion="11" ma:contentTypeDescription="Създаване на нов документ" ma:contentTypeScope="" ma:versionID="e6e7b726bdf15702ad73ae2c2bd213d9">
   <xsd:schema xmlns:xsd="http://www.w3.org/2001/XMLSchema" xmlns:xs="http://www.w3.org/2001/XMLSchema" xmlns:p="http://schemas.microsoft.com/office/2006/metadata/properties" xmlns:ns3="c2eb7742-cf85-4f13-b326-99e6b2b66dd9" xmlns:ns4="846cb94f-94e2-47b5-b89f-9eb9d690e4d4" targetNamespace="http://schemas.microsoft.com/office/2006/metadata/properties" ma:root="true" ma:fieldsID="c8a0dbca3d9ac80e7e401bb93e6096b9" ns3:_="" ns4:_="">
     <xsd:import namespace="c2eb7742-cf85-4f13-b326-99e6b2b66dd9"/>
@@ -12315,16 +13589,6 @@
 </ct:contentTypeSchema>
 </file>
 
-<file path=customXml/item3.xml><?xml version="1.0" encoding="utf-8"?>
-<b:Sources xmlns:b="http://schemas.openxmlformats.org/officeDocument/2006/bibliography" xmlns="http://schemas.openxmlformats.org/officeDocument/2006/bibliography" SelectedStyle="\APASixthEditionOfficeOnline.xsl" StyleName="APA" Version="6"/>
-</file>
-
-<file path=customXml/item4.xml><?xml version="1.0" encoding="utf-8"?>
-<p:properties xmlns:p="http://schemas.microsoft.com/office/2006/metadata/properties" xmlns:xsi="http://www.w3.org/2001/XMLSchema-instance" xmlns:pc="http://schemas.microsoft.com/office/infopath/2007/PartnerControls">
-  <documentManagement/>
-</p:properties>
-</file>
-
 <file path=customXml/itemProps1.xml><?xml version="1.0" encoding="utf-8"?>
 <ds:datastoreItem xmlns:ds="http://schemas.openxmlformats.org/officeDocument/2006/customXml" ds:itemID="{754E0756-0BC5-40B3-BF66-CAB1C545CF83}">
   <ds:schemaRefs>
@@ -12334,6 +13598,23 @@
 </file>
 
 <file path=customXml/itemProps2.xml><?xml version="1.0" encoding="utf-8"?>
+<ds:datastoreItem xmlns:ds="http://schemas.openxmlformats.org/officeDocument/2006/customXml" ds:itemID="{60507CF9-DF93-46B6-B77E-D40C4A89629D}">
+  <ds:schemaRefs>
+    <ds:schemaRef ds:uri="http://schemas.microsoft.com/office/2006/metadata/properties"/>
+    <ds:schemaRef ds:uri="http://schemas.microsoft.com/office/infopath/2007/PartnerControls"/>
+  </ds:schemaRefs>
+</ds:datastoreItem>
+</file>
+
+<file path=customXml/itemProps3.xml><?xml version="1.0" encoding="utf-8"?>
+<ds:datastoreItem xmlns:ds="http://schemas.openxmlformats.org/officeDocument/2006/customXml" ds:itemID="{DC122280-9A08-413C-846A-70029D13AEA3}">
+  <ds:schemaRefs>
+    <ds:schemaRef ds:uri="http://schemas.openxmlformats.org/officeDocument/2006/bibliography"/>
+  </ds:schemaRefs>
+</ds:datastoreItem>
+</file>
+
+<file path=customXml/itemProps4.xml><?xml version="1.0" encoding="utf-8"?>
 <ds:datastoreItem xmlns:ds="http://schemas.openxmlformats.org/officeDocument/2006/customXml" ds:itemID="{25376A71-33F4-4D39-8BF6-7B234E610D20}">
   <ds:schemaRefs>
     <ds:schemaRef ds:uri="http://schemas.microsoft.com/office/2006/metadata/contentType"/>
@@ -12350,21 +13631,4 @@
     <ds:schemaRef ds:uri="http://schemas.microsoft.com/internal/obd"/>
   </ds:schemaRefs>
 </ds:datastoreItem>
-</file>
-
-<file path=customXml/itemProps3.xml><?xml version="1.0" encoding="utf-8"?>
-<ds:datastoreItem xmlns:ds="http://schemas.openxmlformats.org/officeDocument/2006/customXml" ds:itemID="{DC122280-9A08-413C-846A-70029D13AEA3}">
-  <ds:schemaRefs>
-    <ds:schemaRef ds:uri="http://schemas.openxmlformats.org/officeDocument/2006/bibliography"/>
-  </ds:schemaRefs>
-</ds:datastoreItem>
-</file>
-
-<file path=customXml/itemProps4.xml><?xml version="1.0" encoding="utf-8"?>
-<ds:datastoreItem xmlns:ds="http://schemas.openxmlformats.org/officeDocument/2006/customXml" ds:itemID="{60507CF9-DF93-46B6-B77E-D40C4A89629D}">
-  <ds:schemaRefs>
-    <ds:schemaRef ds:uri="http://schemas.microsoft.com/office/2006/metadata/properties"/>
-    <ds:schemaRef ds:uri="http://schemas.microsoft.com/office/infopath/2007/PartnerControls"/>
-  </ds:schemaRefs>
-</ds:datastoreItem>
 </file>
</xml_diff>